<commit_message>
Make some corrections and additions about the real-time clock.
</commit_message>
<xml_diff>
--- a/H89VDIP1/HeathkitH89VDIP1RTCBoard.docx
+++ b/H89VDIP1/HeathkitH89VDIP1RTCBoard.docx
@@ -38,7 +38,15 @@
       </w:pPr>
       <w:r>
         <w:rPr/>
-        <w:t>Last Updated: 21 May 2025</w:t>
+        <w:t>Last Updated: 2</w:t>
+      </w:r>
+      <w:r>
+        <w:rPr/>
+        <w:t>2</w:t>
+      </w:r>
+      <w:r>
+        <w:rPr/>
+        <w:t xml:space="preserve"> May 2025</w:t>
       </w:r>
     </w:p>
     <w:p>
@@ -298,8 +306,8 @@
         <w:tblLook w:val="0600"/>
       </w:tblPr>
       <w:tblGrid>
-        <w:gridCol w:w="674"/>
-        <w:gridCol w:w="8685"/>
+        <w:gridCol w:w="673"/>
+        <w:gridCol w:w="8686"/>
       </w:tblGrid>
       <w:tr>
         <w:trPr>
@@ -338,22 +346,21 @@
         <w:trPr/>
         <w:tc>
           <w:tcPr>
-            <w:tcW w:w="674" w:type="dxa"/>
-            <w:tcBorders>
-              <w:top w:val="single" w:sz="8" w:space="0" w:color="000000"/>
-              <w:left w:val="single" w:sz="8" w:space="0" w:color="000000"/>
-              <w:bottom w:val="single" w:sz="8" w:space="0" w:color="000000"/>
-              <w:right w:val="single" w:sz="8" w:space="0" w:color="000000"/>
-            </w:tcBorders>
-            <w:shd w:fill="auto" w:val="clear"/>
-          </w:tcPr>
-          <w:p>
-            <w:pPr>
-              <w:pStyle w:val="normal1"/>
-              <w:keepNext w:val="false"/>
-              <w:keepLines w:val="false"/>
-              <w:widowControl w:val="false"/>
-              <w:pBdr/>
+            <w:tcW w:w="673" w:type="dxa"/>
+            <w:tcBorders>
+              <w:top w:val="single" w:sz="8" w:space="0" w:color="000000"/>
+              <w:left w:val="single" w:sz="8" w:space="0" w:color="000000"/>
+              <w:bottom w:val="single" w:sz="8" w:space="0" w:color="000000"/>
+              <w:right w:val="single" w:sz="8" w:space="0" w:color="000000"/>
+            </w:tcBorders>
+            <w:shd w:fill="auto" w:val="clear"/>
+          </w:tcPr>
+          <w:p>
+            <w:pPr>
+              <w:pStyle w:val="normal1"/>
+              <w:keepNext w:val="false"/>
+              <w:keepLines w:val="false"/>
+              <w:widowControl w:val="false"/>
               <w:shd w:val="clear" w:fill="auto"/>
               <w:spacing w:lineRule="auto" w:line="240" w:before="0" w:after="0"/>
               <w:ind w:hanging="0" w:left="0" w:right="0"/>
@@ -368,7 +375,7 @@
         </w:tc>
         <w:tc>
           <w:tcPr>
-            <w:tcW w:w="8685" w:type="dxa"/>
+            <w:tcW w:w="8686" w:type="dxa"/>
             <w:tcBorders>
               <w:top w:val="single" w:sz="8" w:space="0" w:color="000000"/>
               <w:left w:val="single" w:sz="8" w:space="0" w:color="000000"/>
@@ -393,22 +400,21 @@
         <w:trPr/>
         <w:tc>
           <w:tcPr>
-            <w:tcW w:w="674" w:type="dxa"/>
-            <w:tcBorders>
-              <w:top w:val="single" w:sz="8" w:space="0" w:color="000000"/>
-              <w:left w:val="single" w:sz="8" w:space="0" w:color="000000"/>
-              <w:bottom w:val="single" w:sz="8" w:space="0" w:color="000000"/>
-              <w:right w:val="single" w:sz="8" w:space="0" w:color="000000"/>
-            </w:tcBorders>
-            <w:shd w:fill="auto" w:val="clear"/>
-          </w:tcPr>
-          <w:p>
-            <w:pPr>
-              <w:pStyle w:val="normal1"/>
-              <w:keepNext w:val="false"/>
-              <w:keepLines w:val="false"/>
-              <w:widowControl w:val="false"/>
-              <w:pBdr/>
+            <w:tcW w:w="673" w:type="dxa"/>
+            <w:tcBorders>
+              <w:top w:val="single" w:sz="8" w:space="0" w:color="000000"/>
+              <w:left w:val="single" w:sz="8" w:space="0" w:color="000000"/>
+              <w:bottom w:val="single" w:sz="8" w:space="0" w:color="000000"/>
+              <w:right w:val="single" w:sz="8" w:space="0" w:color="000000"/>
+            </w:tcBorders>
+            <w:shd w:fill="auto" w:val="clear"/>
+          </w:tcPr>
+          <w:p>
+            <w:pPr>
+              <w:pStyle w:val="normal1"/>
+              <w:keepNext w:val="false"/>
+              <w:keepLines w:val="false"/>
+              <w:widowControl w:val="false"/>
               <w:shd w:val="clear" w:fill="auto"/>
               <w:spacing w:lineRule="auto" w:line="240" w:before="0" w:after="0"/>
               <w:ind w:hanging="0" w:left="0" w:right="0"/>
@@ -423,7 +429,7 @@
         </w:tc>
         <w:tc>
           <w:tcPr>
-            <w:tcW w:w="8685" w:type="dxa"/>
+            <w:tcW w:w="8686" w:type="dxa"/>
             <w:tcBorders>
               <w:top w:val="single" w:sz="8" w:space="0" w:color="000000"/>
               <w:left w:val="single" w:sz="8" w:space="0" w:color="000000"/>
@@ -448,22 +454,21 @@
         <w:trPr/>
         <w:tc>
           <w:tcPr>
-            <w:tcW w:w="674" w:type="dxa"/>
-            <w:tcBorders>
-              <w:top w:val="single" w:sz="8" w:space="0" w:color="000000"/>
-              <w:left w:val="single" w:sz="8" w:space="0" w:color="000000"/>
-              <w:bottom w:val="single" w:sz="8" w:space="0" w:color="000000"/>
-              <w:right w:val="single" w:sz="8" w:space="0" w:color="000000"/>
-            </w:tcBorders>
-            <w:shd w:fill="auto" w:val="clear"/>
-          </w:tcPr>
-          <w:p>
-            <w:pPr>
-              <w:pStyle w:val="normal1"/>
-              <w:keepNext w:val="false"/>
-              <w:keepLines w:val="false"/>
-              <w:widowControl w:val="false"/>
-              <w:pBdr/>
+            <w:tcW w:w="673" w:type="dxa"/>
+            <w:tcBorders>
+              <w:top w:val="single" w:sz="8" w:space="0" w:color="000000"/>
+              <w:left w:val="single" w:sz="8" w:space="0" w:color="000000"/>
+              <w:bottom w:val="single" w:sz="8" w:space="0" w:color="000000"/>
+              <w:right w:val="single" w:sz="8" w:space="0" w:color="000000"/>
+            </w:tcBorders>
+            <w:shd w:fill="auto" w:val="clear"/>
+          </w:tcPr>
+          <w:p>
+            <w:pPr>
+              <w:pStyle w:val="normal1"/>
+              <w:keepNext w:val="false"/>
+              <w:keepLines w:val="false"/>
+              <w:widowControl w:val="false"/>
               <w:shd w:val="clear" w:fill="auto"/>
               <w:spacing w:lineRule="auto" w:line="240" w:before="0" w:after="0"/>
               <w:ind w:hanging="0" w:left="0" w:right="0"/>
@@ -478,7 +483,7 @@
         </w:tc>
         <w:tc>
           <w:tcPr>
-            <w:tcW w:w="8685" w:type="dxa"/>
+            <w:tcW w:w="8686" w:type="dxa"/>
             <w:tcBorders>
               <w:top w:val="single" w:sz="8" w:space="0" w:color="000000"/>
               <w:left w:val="single" w:sz="8" w:space="0" w:color="000000"/>
@@ -503,22 +508,21 @@
         <w:trPr/>
         <w:tc>
           <w:tcPr>
-            <w:tcW w:w="674" w:type="dxa"/>
-            <w:tcBorders>
-              <w:top w:val="single" w:sz="8" w:space="0" w:color="000000"/>
-              <w:left w:val="single" w:sz="8" w:space="0" w:color="000000"/>
-              <w:bottom w:val="single" w:sz="8" w:space="0" w:color="000000"/>
-              <w:right w:val="single" w:sz="8" w:space="0" w:color="000000"/>
-            </w:tcBorders>
-            <w:shd w:fill="auto" w:val="clear"/>
-          </w:tcPr>
-          <w:p>
-            <w:pPr>
-              <w:pStyle w:val="normal1"/>
-              <w:keepNext w:val="false"/>
-              <w:keepLines w:val="false"/>
-              <w:widowControl w:val="false"/>
-              <w:pBdr/>
+            <w:tcW w:w="673" w:type="dxa"/>
+            <w:tcBorders>
+              <w:top w:val="single" w:sz="8" w:space="0" w:color="000000"/>
+              <w:left w:val="single" w:sz="8" w:space="0" w:color="000000"/>
+              <w:bottom w:val="single" w:sz="8" w:space="0" w:color="000000"/>
+              <w:right w:val="single" w:sz="8" w:space="0" w:color="000000"/>
+            </w:tcBorders>
+            <w:shd w:fill="auto" w:val="clear"/>
+          </w:tcPr>
+          <w:p>
+            <w:pPr>
+              <w:pStyle w:val="normal1"/>
+              <w:keepNext w:val="false"/>
+              <w:keepLines w:val="false"/>
+              <w:widowControl w:val="false"/>
               <w:shd w:val="clear" w:fill="auto"/>
               <w:spacing w:lineRule="auto" w:line="240" w:before="0" w:after="0"/>
               <w:ind w:hanging="0" w:left="0" w:right="0"/>
@@ -533,7 +537,7 @@
         </w:tc>
         <w:tc>
           <w:tcPr>
-            <w:tcW w:w="8685" w:type="dxa"/>
+            <w:tcW w:w="8686" w:type="dxa"/>
             <w:tcBorders>
               <w:top w:val="single" w:sz="8" w:space="0" w:color="000000"/>
               <w:left w:val="single" w:sz="8" w:space="0" w:color="000000"/>
@@ -558,22 +562,21 @@
         <w:trPr/>
         <w:tc>
           <w:tcPr>
-            <w:tcW w:w="674" w:type="dxa"/>
-            <w:tcBorders>
-              <w:top w:val="single" w:sz="8" w:space="0" w:color="000000"/>
-              <w:left w:val="single" w:sz="8" w:space="0" w:color="000000"/>
-              <w:bottom w:val="single" w:sz="8" w:space="0" w:color="000000"/>
-              <w:right w:val="single" w:sz="8" w:space="0" w:color="000000"/>
-            </w:tcBorders>
-            <w:shd w:fill="auto" w:val="clear"/>
-          </w:tcPr>
-          <w:p>
-            <w:pPr>
-              <w:pStyle w:val="normal1"/>
-              <w:keepNext w:val="false"/>
-              <w:keepLines w:val="false"/>
-              <w:widowControl w:val="false"/>
-              <w:pBdr/>
+            <w:tcW w:w="673" w:type="dxa"/>
+            <w:tcBorders>
+              <w:top w:val="single" w:sz="8" w:space="0" w:color="000000"/>
+              <w:left w:val="single" w:sz="8" w:space="0" w:color="000000"/>
+              <w:bottom w:val="single" w:sz="8" w:space="0" w:color="000000"/>
+              <w:right w:val="single" w:sz="8" w:space="0" w:color="000000"/>
+            </w:tcBorders>
+            <w:shd w:fill="auto" w:val="clear"/>
+          </w:tcPr>
+          <w:p>
+            <w:pPr>
+              <w:pStyle w:val="normal1"/>
+              <w:keepNext w:val="false"/>
+              <w:keepLines w:val="false"/>
+              <w:widowControl w:val="false"/>
               <w:shd w:val="clear" w:fill="auto"/>
               <w:spacing w:lineRule="auto" w:line="240" w:before="0" w:after="0"/>
               <w:ind w:hanging="0" w:left="0" w:right="0"/>
@@ -588,7 +591,7 @@
         </w:tc>
         <w:tc>
           <w:tcPr>
-            <w:tcW w:w="8685" w:type="dxa"/>
+            <w:tcW w:w="8686" w:type="dxa"/>
             <w:tcBorders>
               <w:top w:val="single" w:sz="8" w:space="0" w:color="000000"/>
               <w:left w:val="single" w:sz="8" w:space="0" w:color="000000"/>
@@ -613,22 +616,21 @@
         <w:trPr/>
         <w:tc>
           <w:tcPr>
-            <w:tcW w:w="674" w:type="dxa"/>
-            <w:tcBorders>
-              <w:top w:val="single" w:sz="8" w:space="0" w:color="000000"/>
-              <w:left w:val="single" w:sz="8" w:space="0" w:color="000000"/>
-              <w:bottom w:val="single" w:sz="8" w:space="0" w:color="000000"/>
-              <w:right w:val="single" w:sz="8" w:space="0" w:color="000000"/>
-            </w:tcBorders>
-            <w:shd w:fill="auto" w:val="clear"/>
-          </w:tcPr>
-          <w:p>
-            <w:pPr>
-              <w:pStyle w:val="normal1"/>
-              <w:keepNext w:val="false"/>
-              <w:keepLines w:val="false"/>
-              <w:widowControl w:val="false"/>
-              <w:pBdr/>
+            <w:tcW w:w="673" w:type="dxa"/>
+            <w:tcBorders>
+              <w:top w:val="single" w:sz="8" w:space="0" w:color="000000"/>
+              <w:left w:val="single" w:sz="8" w:space="0" w:color="000000"/>
+              <w:bottom w:val="single" w:sz="8" w:space="0" w:color="000000"/>
+              <w:right w:val="single" w:sz="8" w:space="0" w:color="000000"/>
+            </w:tcBorders>
+            <w:shd w:fill="auto" w:val="clear"/>
+          </w:tcPr>
+          <w:p>
+            <w:pPr>
+              <w:pStyle w:val="normal1"/>
+              <w:keepNext w:val="false"/>
+              <w:keepLines w:val="false"/>
+              <w:widowControl w:val="false"/>
               <w:shd w:val="clear" w:fill="auto"/>
               <w:spacing w:lineRule="auto" w:line="240" w:before="0" w:after="0"/>
               <w:ind w:hanging="0" w:left="0" w:right="0"/>
@@ -643,7 +645,7 @@
         </w:tc>
         <w:tc>
           <w:tcPr>
-            <w:tcW w:w="8685" w:type="dxa"/>
+            <w:tcW w:w="8686" w:type="dxa"/>
             <w:tcBorders>
               <w:top w:val="single" w:sz="8" w:space="0" w:color="000000"/>
               <w:left w:val="single" w:sz="8" w:space="0" w:color="000000"/>
@@ -668,22 +670,21 @@
         <w:trPr/>
         <w:tc>
           <w:tcPr>
-            <w:tcW w:w="674" w:type="dxa"/>
-            <w:tcBorders>
-              <w:top w:val="single" w:sz="8" w:space="0" w:color="000000"/>
-              <w:left w:val="single" w:sz="8" w:space="0" w:color="000000"/>
-              <w:bottom w:val="single" w:sz="8" w:space="0" w:color="000000"/>
-              <w:right w:val="single" w:sz="8" w:space="0" w:color="000000"/>
-            </w:tcBorders>
-            <w:shd w:fill="auto" w:val="clear"/>
-          </w:tcPr>
-          <w:p>
-            <w:pPr>
-              <w:pStyle w:val="normal1"/>
-              <w:keepNext w:val="false"/>
-              <w:keepLines w:val="false"/>
-              <w:widowControl w:val="false"/>
-              <w:pBdr/>
+            <w:tcW w:w="673" w:type="dxa"/>
+            <w:tcBorders>
+              <w:top w:val="single" w:sz="8" w:space="0" w:color="000000"/>
+              <w:left w:val="single" w:sz="8" w:space="0" w:color="000000"/>
+              <w:bottom w:val="single" w:sz="8" w:space="0" w:color="000000"/>
+              <w:right w:val="single" w:sz="8" w:space="0" w:color="000000"/>
+            </w:tcBorders>
+            <w:shd w:fill="auto" w:val="clear"/>
+          </w:tcPr>
+          <w:p>
+            <w:pPr>
+              <w:pStyle w:val="normal1"/>
+              <w:keepNext w:val="false"/>
+              <w:keepLines w:val="false"/>
+              <w:widowControl w:val="false"/>
               <w:shd w:val="clear" w:fill="auto"/>
               <w:spacing w:lineRule="auto" w:line="240" w:before="0" w:after="0"/>
               <w:ind w:hanging="0" w:left="0" w:right="0"/>
@@ -698,7 +699,7 @@
         </w:tc>
         <w:tc>
           <w:tcPr>
-            <w:tcW w:w="8685" w:type="dxa"/>
+            <w:tcW w:w="8686" w:type="dxa"/>
             <w:tcBorders>
               <w:top w:val="single" w:sz="8" w:space="0" w:color="000000"/>
               <w:left w:val="single" w:sz="8" w:space="0" w:color="000000"/>
@@ -723,22 +724,21 @@
         <w:trPr/>
         <w:tc>
           <w:tcPr>
-            <w:tcW w:w="674" w:type="dxa"/>
-            <w:tcBorders>
-              <w:top w:val="single" w:sz="8" w:space="0" w:color="000000"/>
-              <w:left w:val="single" w:sz="8" w:space="0" w:color="000000"/>
-              <w:bottom w:val="single" w:sz="8" w:space="0" w:color="000000"/>
-              <w:right w:val="single" w:sz="8" w:space="0" w:color="000000"/>
-            </w:tcBorders>
-            <w:shd w:fill="auto" w:val="clear"/>
-          </w:tcPr>
-          <w:p>
-            <w:pPr>
-              <w:pStyle w:val="normal1"/>
-              <w:keepNext w:val="false"/>
-              <w:keepLines w:val="false"/>
-              <w:widowControl w:val="false"/>
-              <w:pBdr/>
+            <w:tcW w:w="673" w:type="dxa"/>
+            <w:tcBorders>
+              <w:top w:val="single" w:sz="8" w:space="0" w:color="000000"/>
+              <w:left w:val="single" w:sz="8" w:space="0" w:color="000000"/>
+              <w:bottom w:val="single" w:sz="8" w:space="0" w:color="000000"/>
+              <w:right w:val="single" w:sz="8" w:space="0" w:color="000000"/>
+            </w:tcBorders>
+            <w:shd w:fill="auto" w:val="clear"/>
+          </w:tcPr>
+          <w:p>
+            <w:pPr>
+              <w:pStyle w:val="normal1"/>
+              <w:keepNext w:val="false"/>
+              <w:keepLines w:val="false"/>
+              <w:widowControl w:val="false"/>
               <w:shd w:val="clear" w:fill="auto"/>
               <w:spacing w:lineRule="auto" w:line="240" w:before="0" w:after="0"/>
               <w:ind w:hanging="0" w:left="0" w:right="0"/>
@@ -753,7 +753,7 @@
         </w:tc>
         <w:tc>
           <w:tcPr>
-            <w:tcW w:w="8685" w:type="dxa"/>
+            <w:tcW w:w="8686" w:type="dxa"/>
             <w:tcBorders>
               <w:top w:val="single" w:sz="8" w:space="0" w:color="000000"/>
               <w:left w:val="single" w:sz="8" w:space="0" w:color="000000"/>
@@ -778,22 +778,21 @@
         <w:trPr/>
         <w:tc>
           <w:tcPr>
-            <w:tcW w:w="674" w:type="dxa"/>
-            <w:tcBorders>
-              <w:top w:val="single" w:sz="8" w:space="0" w:color="000000"/>
-              <w:left w:val="single" w:sz="8" w:space="0" w:color="000000"/>
-              <w:bottom w:val="single" w:sz="8" w:space="0" w:color="000000"/>
-              <w:right w:val="single" w:sz="8" w:space="0" w:color="000000"/>
-            </w:tcBorders>
-            <w:shd w:fill="auto" w:val="clear"/>
-          </w:tcPr>
-          <w:p>
-            <w:pPr>
-              <w:pStyle w:val="normal1"/>
-              <w:keepNext w:val="false"/>
-              <w:keepLines w:val="false"/>
-              <w:widowControl w:val="false"/>
-              <w:pBdr/>
+            <w:tcW w:w="673" w:type="dxa"/>
+            <w:tcBorders>
+              <w:top w:val="single" w:sz="8" w:space="0" w:color="000000"/>
+              <w:left w:val="single" w:sz="8" w:space="0" w:color="000000"/>
+              <w:bottom w:val="single" w:sz="8" w:space="0" w:color="000000"/>
+              <w:right w:val="single" w:sz="8" w:space="0" w:color="000000"/>
+            </w:tcBorders>
+            <w:shd w:fill="auto" w:val="clear"/>
+          </w:tcPr>
+          <w:p>
+            <w:pPr>
+              <w:pStyle w:val="normal1"/>
+              <w:keepNext w:val="false"/>
+              <w:keepLines w:val="false"/>
+              <w:widowControl w:val="false"/>
               <w:shd w:val="clear" w:fill="auto"/>
               <w:spacing w:lineRule="auto" w:line="240" w:before="0" w:after="0"/>
               <w:ind w:hanging="0" w:left="0" w:right="0"/>
@@ -808,7 +807,7 @@
         </w:tc>
         <w:tc>
           <w:tcPr>
-            <w:tcW w:w="8685" w:type="dxa"/>
+            <w:tcW w:w="8686" w:type="dxa"/>
             <w:tcBorders>
               <w:top w:val="single" w:sz="8" w:space="0" w:color="000000"/>
               <w:left w:val="single" w:sz="8" w:space="0" w:color="000000"/>
@@ -833,22 +832,21 @@
         <w:trPr/>
         <w:tc>
           <w:tcPr>
-            <w:tcW w:w="674" w:type="dxa"/>
-            <w:tcBorders>
-              <w:top w:val="single" w:sz="8" w:space="0" w:color="000000"/>
-              <w:left w:val="single" w:sz="8" w:space="0" w:color="000000"/>
-              <w:bottom w:val="single" w:sz="8" w:space="0" w:color="000000"/>
-              <w:right w:val="single" w:sz="8" w:space="0" w:color="000000"/>
-            </w:tcBorders>
-            <w:shd w:fill="auto" w:val="clear"/>
-          </w:tcPr>
-          <w:p>
-            <w:pPr>
-              <w:pStyle w:val="normal1"/>
-              <w:keepNext w:val="false"/>
-              <w:keepLines w:val="false"/>
-              <w:widowControl w:val="false"/>
-              <w:pBdr/>
+            <w:tcW w:w="673" w:type="dxa"/>
+            <w:tcBorders>
+              <w:top w:val="single" w:sz="8" w:space="0" w:color="000000"/>
+              <w:left w:val="single" w:sz="8" w:space="0" w:color="000000"/>
+              <w:bottom w:val="single" w:sz="8" w:space="0" w:color="000000"/>
+              <w:right w:val="single" w:sz="8" w:space="0" w:color="000000"/>
+            </w:tcBorders>
+            <w:shd w:fill="auto" w:val="clear"/>
+          </w:tcPr>
+          <w:p>
+            <w:pPr>
+              <w:pStyle w:val="normal1"/>
+              <w:keepNext w:val="false"/>
+              <w:keepLines w:val="false"/>
+              <w:widowControl w:val="false"/>
               <w:shd w:val="clear" w:fill="auto"/>
               <w:spacing w:lineRule="auto" w:line="240" w:before="0" w:after="0"/>
               <w:ind w:hanging="0" w:left="0" w:right="0"/>
@@ -863,7 +861,7 @@
         </w:tc>
         <w:tc>
           <w:tcPr>
-            <w:tcW w:w="8685" w:type="dxa"/>
+            <w:tcW w:w="8686" w:type="dxa"/>
             <w:tcBorders>
               <w:top w:val="single" w:sz="8" w:space="0" w:color="000000"/>
               <w:left w:val="single" w:sz="8" w:space="0" w:color="000000"/>
@@ -888,22 +886,21 @@
         <w:trPr/>
         <w:tc>
           <w:tcPr>
-            <w:tcW w:w="674" w:type="dxa"/>
-            <w:tcBorders>
-              <w:top w:val="single" w:sz="8" w:space="0" w:color="000000"/>
-              <w:left w:val="single" w:sz="8" w:space="0" w:color="000000"/>
-              <w:bottom w:val="single" w:sz="8" w:space="0" w:color="000000"/>
-              <w:right w:val="single" w:sz="8" w:space="0" w:color="000000"/>
-            </w:tcBorders>
-            <w:shd w:fill="auto" w:val="clear"/>
-          </w:tcPr>
-          <w:p>
-            <w:pPr>
-              <w:pStyle w:val="normal1"/>
-              <w:keepNext w:val="false"/>
-              <w:keepLines w:val="false"/>
-              <w:widowControl w:val="false"/>
-              <w:pBdr/>
+            <w:tcW w:w="673" w:type="dxa"/>
+            <w:tcBorders>
+              <w:top w:val="single" w:sz="8" w:space="0" w:color="000000"/>
+              <w:left w:val="single" w:sz="8" w:space="0" w:color="000000"/>
+              <w:bottom w:val="single" w:sz="8" w:space="0" w:color="000000"/>
+              <w:right w:val="single" w:sz="8" w:space="0" w:color="000000"/>
+            </w:tcBorders>
+            <w:shd w:fill="auto" w:val="clear"/>
+          </w:tcPr>
+          <w:p>
+            <w:pPr>
+              <w:pStyle w:val="normal1"/>
+              <w:keepNext w:val="false"/>
+              <w:keepLines w:val="false"/>
+              <w:widowControl w:val="false"/>
               <w:shd w:val="clear" w:fill="auto"/>
               <w:spacing w:lineRule="auto" w:line="240" w:before="0" w:after="0"/>
               <w:ind w:hanging="0" w:left="0" w:right="0"/>
@@ -918,7 +915,7 @@
         </w:tc>
         <w:tc>
           <w:tcPr>
-            <w:tcW w:w="8685" w:type="dxa"/>
+            <w:tcW w:w="8686" w:type="dxa"/>
             <w:tcBorders>
               <w:top w:val="single" w:sz="8" w:space="0" w:color="000000"/>
               <w:left w:val="single" w:sz="8" w:space="0" w:color="000000"/>
@@ -943,22 +940,21 @@
         <w:trPr/>
         <w:tc>
           <w:tcPr>
-            <w:tcW w:w="674" w:type="dxa"/>
-            <w:tcBorders>
-              <w:top w:val="single" w:sz="8" w:space="0" w:color="000000"/>
-              <w:left w:val="single" w:sz="8" w:space="0" w:color="000000"/>
-              <w:bottom w:val="single" w:sz="8" w:space="0" w:color="000000"/>
-              <w:right w:val="single" w:sz="8" w:space="0" w:color="000000"/>
-            </w:tcBorders>
-            <w:shd w:fill="auto" w:val="clear"/>
-          </w:tcPr>
-          <w:p>
-            <w:pPr>
-              <w:pStyle w:val="normal1"/>
-              <w:keepNext w:val="false"/>
-              <w:keepLines w:val="false"/>
-              <w:widowControl w:val="false"/>
-              <w:pBdr/>
+            <w:tcW w:w="673" w:type="dxa"/>
+            <w:tcBorders>
+              <w:top w:val="single" w:sz="8" w:space="0" w:color="000000"/>
+              <w:left w:val="single" w:sz="8" w:space="0" w:color="000000"/>
+              <w:bottom w:val="single" w:sz="8" w:space="0" w:color="000000"/>
+              <w:right w:val="single" w:sz="8" w:space="0" w:color="000000"/>
+            </w:tcBorders>
+            <w:shd w:fill="auto" w:val="clear"/>
+          </w:tcPr>
+          <w:p>
+            <w:pPr>
+              <w:pStyle w:val="normal1"/>
+              <w:keepNext w:val="false"/>
+              <w:keepLines w:val="false"/>
+              <w:widowControl w:val="false"/>
               <w:shd w:val="clear" w:fill="auto"/>
               <w:spacing w:lineRule="auto" w:line="240" w:before="0" w:after="0"/>
               <w:ind w:hanging="0" w:left="0" w:right="0"/>
@@ -973,7 +969,7 @@
         </w:tc>
         <w:tc>
           <w:tcPr>
-            <w:tcW w:w="8685" w:type="dxa"/>
+            <w:tcW w:w="8686" w:type="dxa"/>
             <w:tcBorders>
               <w:top w:val="single" w:sz="8" w:space="0" w:color="000000"/>
               <w:left w:val="single" w:sz="8" w:space="0" w:color="000000"/>
@@ -998,22 +994,21 @@
         <w:trPr/>
         <w:tc>
           <w:tcPr>
-            <w:tcW w:w="674" w:type="dxa"/>
-            <w:tcBorders>
-              <w:top w:val="single" w:sz="8" w:space="0" w:color="000000"/>
-              <w:left w:val="single" w:sz="8" w:space="0" w:color="000000"/>
-              <w:bottom w:val="single" w:sz="8" w:space="0" w:color="000000"/>
-              <w:right w:val="single" w:sz="8" w:space="0" w:color="000000"/>
-            </w:tcBorders>
-            <w:shd w:fill="auto" w:val="clear"/>
-          </w:tcPr>
-          <w:p>
-            <w:pPr>
-              <w:pStyle w:val="normal1"/>
-              <w:keepNext w:val="false"/>
-              <w:keepLines w:val="false"/>
-              <w:widowControl w:val="false"/>
-              <w:pBdr/>
+            <w:tcW w:w="673" w:type="dxa"/>
+            <w:tcBorders>
+              <w:top w:val="single" w:sz="8" w:space="0" w:color="000000"/>
+              <w:left w:val="single" w:sz="8" w:space="0" w:color="000000"/>
+              <w:bottom w:val="single" w:sz="8" w:space="0" w:color="000000"/>
+              <w:right w:val="single" w:sz="8" w:space="0" w:color="000000"/>
+            </w:tcBorders>
+            <w:shd w:fill="auto" w:val="clear"/>
+          </w:tcPr>
+          <w:p>
+            <w:pPr>
+              <w:pStyle w:val="normal1"/>
+              <w:keepNext w:val="false"/>
+              <w:keepLines w:val="false"/>
+              <w:widowControl w:val="false"/>
               <w:shd w:val="clear" w:fill="auto"/>
               <w:spacing w:lineRule="auto" w:line="240" w:before="0" w:after="0"/>
               <w:ind w:hanging="0" w:left="0" w:right="0"/>
@@ -1028,7 +1023,7 @@
         </w:tc>
         <w:tc>
           <w:tcPr>
-            <w:tcW w:w="8685" w:type="dxa"/>
+            <w:tcW w:w="8686" w:type="dxa"/>
             <w:tcBorders>
               <w:top w:val="single" w:sz="8" w:space="0" w:color="000000"/>
               <w:left w:val="single" w:sz="8" w:space="0" w:color="000000"/>
@@ -1053,22 +1048,21 @@
         <w:trPr/>
         <w:tc>
           <w:tcPr>
-            <w:tcW w:w="674" w:type="dxa"/>
-            <w:tcBorders>
-              <w:top w:val="single" w:sz="8" w:space="0" w:color="000000"/>
-              <w:left w:val="single" w:sz="8" w:space="0" w:color="000000"/>
-              <w:bottom w:val="single" w:sz="8" w:space="0" w:color="000000"/>
-              <w:right w:val="single" w:sz="8" w:space="0" w:color="000000"/>
-            </w:tcBorders>
-            <w:shd w:fill="auto" w:val="clear"/>
-          </w:tcPr>
-          <w:p>
-            <w:pPr>
-              <w:pStyle w:val="normal1"/>
-              <w:keepNext w:val="false"/>
-              <w:keepLines w:val="false"/>
-              <w:widowControl w:val="false"/>
-              <w:pBdr/>
+            <w:tcW w:w="673" w:type="dxa"/>
+            <w:tcBorders>
+              <w:top w:val="single" w:sz="8" w:space="0" w:color="000000"/>
+              <w:left w:val="single" w:sz="8" w:space="0" w:color="000000"/>
+              <w:bottom w:val="single" w:sz="8" w:space="0" w:color="000000"/>
+              <w:right w:val="single" w:sz="8" w:space="0" w:color="000000"/>
+            </w:tcBorders>
+            <w:shd w:fill="auto" w:val="clear"/>
+          </w:tcPr>
+          <w:p>
+            <w:pPr>
+              <w:pStyle w:val="normal1"/>
+              <w:keepNext w:val="false"/>
+              <w:keepLines w:val="false"/>
+              <w:widowControl w:val="false"/>
               <w:shd w:val="clear" w:fill="auto"/>
               <w:spacing w:lineRule="auto" w:line="240" w:before="0" w:after="0"/>
               <w:ind w:hanging="0" w:left="0" w:right="0"/>
@@ -1083,7 +1077,7 @@
         </w:tc>
         <w:tc>
           <w:tcPr>
-            <w:tcW w:w="8685" w:type="dxa"/>
+            <w:tcW w:w="8686" w:type="dxa"/>
             <w:tcBorders>
               <w:top w:val="single" w:sz="8" w:space="0" w:color="000000"/>
               <w:left w:val="single" w:sz="8" w:space="0" w:color="000000"/>
@@ -1108,22 +1102,21 @@
         <w:trPr/>
         <w:tc>
           <w:tcPr>
-            <w:tcW w:w="674" w:type="dxa"/>
-            <w:tcBorders>
-              <w:top w:val="single" w:sz="8" w:space="0" w:color="000000"/>
-              <w:left w:val="single" w:sz="8" w:space="0" w:color="000000"/>
-              <w:bottom w:val="single" w:sz="8" w:space="0" w:color="000000"/>
-              <w:right w:val="single" w:sz="8" w:space="0" w:color="000000"/>
-            </w:tcBorders>
-            <w:shd w:fill="auto" w:val="clear"/>
-          </w:tcPr>
-          <w:p>
-            <w:pPr>
-              <w:pStyle w:val="normal1"/>
-              <w:keepNext w:val="false"/>
-              <w:keepLines w:val="false"/>
-              <w:widowControl w:val="false"/>
-              <w:pBdr/>
+            <w:tcW w:w="673" w:type="dxa"/>
+            <w:tcBorders>
+              <w:top w:val="single" w:sz="8" w:space="0" w:color="000000"/>
+              <w:left w:val="single" w:sz="8" w:space="0" w:color="000000"/>
+              <w:bottom w:val="single" w:sz="8" w:space="0" w:color="000000"/>
+              <w:right w:val="single" w:sz="8" w:space="0" w:color="000000"/>
+            </w:tcBorders>
+            <w:shd w:fill="auto" w:val="clear"/>
+          </w:tcPr>
+          <w:p>
+            <w:pPr>
+              <w:pStyle w:val="normal1"/>
+              <w:keepNext w:val="false"/>
+              <w:keepLines w:val="false"/>
+              <w:widowControl w:val="false"/>
               <w:shd w:val="clear" w:fill="auto"/>
               <w:spacing w:lineRule="auto" w:line="240" w:before="0" w:after="0"/>
               <w:ind w:hanging="0" w:left="0" w:right="0"/>
@@ -1138,7 +1131,7 @@
         </w:tc>
         <w:tc>
           <w:tcPr>
-            <w:tcW w:w="8685" w:type="dxa"/>
+            <w:tcW w:w="8686" w:type="dxa"/>
             <w:tcBorders>
               <w:top w:val="single" w:sz="8" w:space="0" w:color="000000"/>
               <w:left w:val="single" w:sz="8" w:space="0" w:color="000000"/>
@@ -1163,22 +1156,21 @@
         <w:trPr/>
         <w:tc>
           <w:tcPr>
-            <w:tcW w:w="674" w:type="dxa"/>
-            <w:tcBorders>
-              <w:top w:val="single" w:sz="8" w:space="0" w:color="000000"/>
-              <w:left w:val="single" w:sz="8" w:space="0" w:color="000000"/>
-              <w:bottom w:val="single" w:sz="8" w:space="0" w:color="000000"/>
-              <w:right w:val="single" w:sz="8" w:space="0" w:color="000000"/>
-            </w:tcBorders>
-            <w:shd w:fill="auto" w:val="clear"/>
-          </w:tcPr>
-          <w:p>
-            <w:pPr>
-              <w:pStyle w:val="normal1"/>
-              <w:keepNext w:val="false"/>
-              <w:keepLines w:val="false"/>
-              <w:widowControl w:val="false"/>
-              <w:pBdr/>
+            <w:tcW w:w="673" w:type="dxa"/>
+            <w:tcBorders>
+              <w:top w:val="single" w:sz="8" w:space="0" w:color="000000"/>
+              <w:left w:val="single" w:sz="8" w:space="0" w:color="000000"/>
+              <w:bottom w:val="single" w:sz="8" w:space="0" w:color="000000"/>
+              <w:right w:val="single" w:sz="8" w:space="0" w:color="000000"/>
+            </w:tcBorders>
+            <w:shd w:fill="auto" w:val="clear"/>
+          </w:tcPr>
+          <w:p>
+            <w:pPr>
+              <w:pStyle w:val="normal1"/>
+              <w:keepNext w:val="false"/>
+              <w:keepLines w:val="false"/>
+              <w:widowControl w:val="false"/>
               <w:shd w:val="clear" w:fill="auto"/>
               <w:spacing w:lineRule="auto" w:line="240" w:before="0" w:after="0"/>
               <w:ind w:hanging="0" w:left="0" w:right="0"/>
@@ -1193,7 +1185,7 @@
         </w:tc>
         <w:tc>
           <w:tcPr>
-            <w:tcW w:w="8685" w:type="dxa"/>
+            <w:tcW w:w="8686" w:type="dxa"/>
             <w:tcBorders>
               <w:top w:val="single" w:sz="8" w:space="0" w:color="000000"/>
               <w:left w:val="single" w:sz="8" w:space="0" w:color="000000"/>
@@ -1218,22 +1210,21 @@
         <w:trPr/>
         <w:tc>
           <w:tcPr>
-            <w:tcW w:w="674" w:type="dxa"/>
-            <w:tcBorders>
-              <w:top w:val="single" w:sz="8" w:space="0" w:color="000000"/>
-              <w:left w:val="single" w:sz="8" w:space="0" w:color="000000"/>
-              <w:bottom w:val="single" w:sz="8" w:space="0" w:color="000000"/>
-              <w:right w:val="single" w:sz="8" w:space="0" w:color="000000"/>
-            </w:tcBorders>
-            <w:shd w:fill="auto" w:val="clear"/>
-          </w:tcPr>
-          <w:p>
-            <w:pPr>
-              <w:pStyle w:val="normal1"/>
-              <w:keepNext w:val="false"/>
-              <w:keepLines w:val="false"/>
-              <w:widowControl w:val="false"/>
-              <w:pBdr/>
+            <w:tcW w:w="673" w:type="dxa"/>
+            <w:tcBorders>
+              <w:top w:val="single" w:sz="8" w:space="0" w:color="000000"/>
+              <w:left w:val="single" w:sz="8" w:space="0" w:color="000000"/>
+              <w:bottom w:val="single" w:sz="8" w:space="0" w:color="000000"/>
+              <w:right w:val="single" w:sz="8" w:space="0" w:color="000000"/>
+            </w:tcBorders>
+            <w:shd w:fill="auto" w:val="clear"/>
+          </w:tcPr>
+          <w:p>
+            <w:pPr>
+              <w:pStyle w:val="normal1"/>
+              <w:keepNext w:val="false"/>
+              <w:keepLines w:val="false"/>
+              <w:widowControl w:val="false"/>
               <w:shd w:val="clear" w:fill="auto"/>
               <w:spacing w:lineRule="auto" w:line="240" w:before="0" w:after="0"/>
               <w:ind w:hanging="0" w:left="0" w:right="0"/>
@@ -1248,7 +1239,7 @@
         </w:tc>
         <w:tc>
           <w:tcPr>
-            <w:tcW w:w="8685" w:type="dxa"/>
+            <w:tcW w:w="8686" w:type="dxa"/>
             <w:tcBorders>
               <w:top w:val="single" w:sz="8" w:space="0" w:color="000000"/>
               <w:left w:val="single" w:sz="8" w:space="0" w:color="000000"/>
@@ -1273,22 +1264,21 @@
         <w:trPr/>
         <w:tc>
           <w:tcPr>
-            <w:tcW w:w="674" w:type="dxa"/>
-            <w:tcBorders>
-              <w:top w:val="single" w:sz="8" w:space="0" w:color="000000"/>
-              <w:left w:val="single" w:sz="8" w:space="0" w:color="000000"/>
-              <w:bottom w:val="single" w:sz="8" w:space="0" w:color="000000"/>
-              <w:right w:val="single" w:sz="8" w:space="0" w:color="000000"/>
-            </w:tcBorders>
-            <w:shd w:fill="auto" w:val="clear"/>
-          </w:tcPr>
-          <w:p>
-            <w:pPr>
-              <w:pStyle w:val="normal1"/>
-              <w:keepNext w:val="false"/>
-              <w:keepLines w:val="false"/>
-              <w:widowControl w:val="false"/>
-              <w:pBdr/>
+            <w:tcW w:w="673" w:type="dxa"/>
+            <w:tcBorders>
+              <w:top w:val="single" w:sz="8" w:space="0" w:color="000000"/>
+              <w:left w:val="single" w:sz="8" w:space="0" w:color="000000"/>
+              <w:bottom w:val="single" w:sz="8" w:space="0" w:color="000000"/>
+              <w:right w:val="single" w:sz="8" w:space="0" w:color="000000"/>
+            </w:tcBorders>
+            <w:shd w:fill="auto" w:val="clear"/>
+          </w:tcPr>
+          <w:p>
+            <w:pPr>
+              <w:pStyle w:val="normal1"/>
+              <w:keepNext w:val="false"/>
+              <w:keepLines w:val="false"/>
+              <w:widowControl w:val="false"/>
               <w:shd w:val="clear" w:fill="auto"/>
               <w:spacing w:lineRule="auto" w:line="240" w:before="0" w:after="0"/>
               <w:ind w:hanging="0" w:left="0" w:right="0"/>
@@ -1303,7 +1293,7 @@
         </w:tc>
         <w:tc>
           <w:tcPr>
-            <w:tcW w:w="8685" w:type="dxa"/>
+            <w:tcW w:w="8686" w:type="dxa"/>
             <w:tcBorders>
               <w:top w:val="single" w:sz="8" w:space="0" w:color="000000"/>
               <w:left w:val="single" w:sz="8" w:space="0" w:color="000000"/>
@@ -1328,22 +1318,21 @@
         <w:trPr/>
         <w:tc>
           <w:tcPr>
-            <w:tcW w:w="674" w:type="dxa"/>
-            <w:tcBorders>
-              <w:top w:val="single" w:sz="8" w:space="0" w:color="000000"/>
-              <w:left w:val="single" w:sz="8" w:space="0" w:color="000000"/>
-              <w:bottom w:val="single" w:sz="8" w:space="0" w:color="000000"/>
-              <w:right w:val="single" w:sz="8" w:space="0" w:color="000000"/>
-            </w:tcBorders>
-            <w:shd w:fill="auto" w:val="clear"/>
-          </w:tcPr>
-          <w:p>
-            <w:pPr>
-              <w:pStyle w:val="normal1"/>
-              <w:keepNext w:val="false"/>
-              <w:keepLines w:val="false"/>
-              <w:widowControl w:val="false"/>
-              <w:pBdr/>
+            <w:tcW w:w="673" w:type="dxa"/>
+            <w:tcBorders>
+              <w:top w:val="single" w:sz="8" w:space="0" w:color="000000"/>
+              <w:left w:val="single" w:sz="8" w:space="0" w:color="000000"/>
+              <w:bottom w:val="single" w:sz="8" w:space="0" w:color="000000"/>
+              <w:right w:val="single" w:sz="8" w:space="0" w:color="000000"/>
+            </w:tcBorders>
+            <w:shd w:fill="auto" w:val="clear"/>
+          </w:tcPr>
+          <w:p>
+            <w:pPr>
+              <w:pStyle w:val="normal1"/>
+              <w:keepNext w:val="false"/>
+              <w:keepLines w:val="false"/>
+              <w:widowControl w:val="false"/>
               <w:shd w:val="clear" w:fill="auto"/>
               <w:spacing w:lineRule="auto" w:line="240" w:before="0" w:after="0"/>
               <w:ind w:hanging="0" w:left="0" w:right="0"/>
@@ -1358,7 +1347,7 @@
         </w:tc>
         <w:tc>
           <w:tcPr>
-            <w:tcW w:w="8685" w:type="dxa"/>
+            <w:tcW w:w="8686" w:type="dxa"/>
             <w:tcBorders>
               <w:top w:val="single" w:sz="8" w:space="0" w:color="000000"/>
               <w:left w:val="single" w:sz="8" w:space="0" w:color="000000"/>
@@ -1383,22 +1372,21 @@
         <w:trPr/>
         <w:tc>
           <w:tcPr>
-            <w:tcW w:w="674" w:type="dxa"/>
-            <w:tcBorders>
-              <w:top w:val="single" w:sz="8" w:space="0" w:color="000000"/>
-              <w:left w:val="single" w:sz="8" w:space="0" w:color="000000"/>
-              <w:bottom w:val="single" w:sz="8" w:space="0" w:color="000000"/>
-              <w:right w:val="single" w:sz="8" w:space="0" w:color="000000"/>
-            </w:tcBorders>
-            <w:shd w:fill="auto" w:val="clear"/>
-          </w:tcPr>
-          <w:p>
-            <w:pPr>
-              <w:pStyle w:val="normal1"/>
-              <w:keepNext w:val="false"/>
-              <w:keepLines w:val="false"/>
-              <w:widowControl w:val="false"/>
-              <w:pBdr/>
+            <w:tcW w:w="673" w:type="dxa"/>
+            <w:tcBorders>
+              <w:top w:val="single" w:sz="8" w:space="0" w:color="000000"/>
+              <w:left w:val="single" w:sz="8" w:space="0" w:color="000000"/>
+              <w:bottom w:val="single" w:sz="8" w:space="0" w:color="000000"/>
+              <w:right w:val="single" w:sz="8" w:space="0" w:color="000000"/>
+            </w:tcBorders>
+            <w:shd w:fill="auto" w:val="clear"/>
+          </w:tcPr>
+          <w:p>
+            <w:pPr>
+              <w:pStyle w:val="normal1"/>
+              <w:keepNext w:val="false"/>
+              <w:keepLines w:val="false"/>
+              <w:widowControl w:val="false"/>
               <w:shd w:val="clear" w:fill="auto"/>
               <w:spacing w:lineRule="auto" w:line="240" w:before="0" w:after="0"/>
               <w:ind w:hanging="0" w:left="0" w:right="0"/>
@@ -1413,7 +1401,7 @@
         </w:tc>
         <w:tc>
           <w:tcPr>
-            <w:tcW w:w="8685" w:type="dxa"/>
+            <w:tcW w:w="8686" w:type="dxa"/>
             <w:tcBorders>
               <w:top w:val="single" w:sz="8" w:space="0" w:color="000000"/>
               <w:left w:val="single" w:sz="8" w:space="0" w:color="000000"/>
@@ -1438,22 +1426,21 @@
         <w:trPr/>
         <w:tc>
           <w:tcPr>
-            <w:tcW w:w="674" w:type="dxa"/>
-            <w:tcBorders>
-              <w:top w:val="single" w:sz="8" w:space="0" w:color="000000"/>
-              <w:left w:val="single" w:sz="8" w:space="0" w:color="000000"/>
-              <w:bottom w:val="single" w:sz="8" w:space="0" w:color="000000"/>
-              <w:right w:val="single" w:sz="8" w:space="0" w:color="000000"/>
-            </w:tcBorders>
-            <w:shd w:fill="auto" w:val="clear"/>
-          </w:tcPr>
-          <w:p>
-            <w:pPr>
-              <w:pStyle w:val="normal1"/>
-              <w:keepNext w:val="false"/>
-              <w:keepLines w:val="false"/>
-              <w:widowControl w:val="false"/>
-              <w:pBdr/>
+            <w:tcW w:w="673" w:type="dxa"/>
+            <w:tcBorders>
+              <w:top w:val="single" w:sz="8" w:space="0" w:color="000000"/>
+              <w:left w:val="single" w:sz="8" w:space="0" w:color="000000"/>
+              <w:bottom w:val="single" w:sz="8" w:space="0" w:color="000000"/>
+              <w:right w:val="single" w:sz="8" w:space="0" w:color="000000"/>
+            </w:tcBorders>
+            <w:shd w:fill="auto" w:val="clear"/>
+          </w:tcPr>
+          <w:p>
+            <w:pPr>
+              <w:pStyle w:val="normal1"/>
+              <w:keepNext w:val="false"/>
+              <w:keepLines w:val="false"/>
+              <w:widowControl w:val="false"/>
               <w:shd w:val="clear" w:fill="auto"/>
               <w:spacing w:lineRule="auto" w:line="240" w:before="0" w:after="0"/>
               <w:ind w:hanging="0" w:left="0" w:right="0"/>
@@ -1468,7 +1455,7 @@
         </w:tc>
         <w:tc>
           <w:tcPr>
-            <w:tcW w:w="8685" w:type="dxa"/>
+            <w:tcW w:w="8686" w:type="dxa"/>
             <w:tcBorders>
               <w:top w:val="single" w:sz="8" w:space="0" w:color="000000"/>
               <w:left w:val="single" w:sz="8" w:space="0" w:color="000000"/>
@@ -1493,22 +1480,21 @@
         <w:trPr/>
         <w:tc>
           <w:tcPr>
-            <w:tcW w:w="674" w:type="dxa"/>
-            <w:tcBorders>
-              <w:top w:val="single" w:sz="8" w:space="0" w:color="000000"/>
-              <w:left w:val="single" w:sz="8" w:space="0" w:color="000000"/>
-              <w:bottom w:val="single" w:sz="8" w:space="0" w:color="000000"/>
-              <w:right w:val="single" w:sz="8" w:space="0" w:color="000000"/>
-            </w:tcBorders>
-            <w:shd w:fill="auto" w:val="clear"/>
-          </w:tcPr>
-          <w:p>
-            <w:pPr>
-              <w:pStyle w:val="normal1"/>
-              <w:keepNext w:val="false"/>
-              <w:keepLines w:val="false"/>
-              <w:widowControl w:val="false"/>
-              <w:pBdr/>
+            <w:tcW w:w="673" w:type="dxa"/>
+            <w:tcBorders>
+              <w:top w:val="single" w:sz="8" w:space="0" w:color="000000"/>
+              <w:left w:val="single" w:sz="8" w:space="0" w:color="000000"/>
+              <w:bottom w:val="single" w:sz="8" w:space="0" w:color="000000"/>
+              <w:right w:val="single" w:sz="8" w:space="0" w:color="000000"/>
+            </w:tcBorders>
+            <w:shd w:fill="auto" w:val="clear"/>
+          </w:tcPr>
+          <w:p>
+            <w:pPr>
+              <w:pStyle w:val="normal1"/>
+              <w:keepNext w:val="false"/>
+              <w:keepLines w:val="false"/>
+              <w:widowControl w:val="false"/>
               <w:shd w:val="clear" w:fill="auto"/>
               <w:spacing w:lineRule="auto" w:line="240" w:before="0" w:after="0"/>
               <w:ind w:hanging="0" w:left="0" w:right="0"/>
@@ -1523,7 +1509,7 @@
         </w:tc>
         <w:tc>
           <w:tcPr>
-            <w:tcW w:w="8685" w:type="dxa"/>
+            <w:tcW w:w="8686" w:type="dxa"/>
             <w:tcBorders>
               <w:top w:val="single" w:sz="8" w:space="0" w:color="000000"/>
               <w:left w:val="single" w:sz="8" w:space="0" w:color="000000"/>
@@ -1548,22 +1534,21 @@
         <w:trPr/>
         <w:tc>
           <w:tcPr>
-            <w:tcW w:w="674" w:type="dxa"/>
-            <w:tcBorders>
-              <w:top w:val="single" w:sz="8" w:space="0" w:color="000000"/>
-              <w:left w:val="single" w:sz="8" w:space="0" w:color="000000"/>
-              <w:bottom w:val="single" w:sz="8" w:space="0" w:color="000000"/>
-              <w:right w:val="single" w:sz="8" w:space="0" w:color="000000"/>
-            </w:tcBorders>
-            <w:shd w:fill="auto" w:val="clear"/>
-          </w:tcPr>
-          <w:p>
-            <w:pPr>
-              <w:pStyle w:val="normal1"/>
-              <w:keepNext w:val="false"/>
-              <w:keepLines w:val="false"/>
-              <w:widowControl w:val="false"/>
-              <w:pBdr/>
+            <w:tcW w:w="673" w:type="dxa"/>
+            <w:tcBorders>
+              <w:top w:val="single" w:sz="8" w:space="0" w:color="000000"/>
+              <w:left w:val="single" w:sz="8" w:space="0" w:color="000000"/>
+              <w:bottom w:val="single" w:sz="8" w:space="0" w:color="000000"/>
+              <w:right w:val="single" w:sz="8" w:space="0" w:color="000000"/>
+            </w:tcBorders>
+            <w:shd w:fill="auto" w:val="clear"/>
+          </w:tcPr>
+          <w:p>
+            <w:pPr>
+              <w:pStyle w:val="normal1"/>
+              <w:keepNext w:val="false"/>
+              <w:keepLines w:val="false"/>
+              <w:widowControl w:val="false"/>
               <w:shd w:val="clear" w:fill="auto"/>
               <w:spacing w:lineRule="auto" w:line="240" w:before="0" w:after="0"/>
               <w:ind w:hanging="0" w:left="0" w:right="0"/>
@@ -1578,7 +1563,7 @@
         </w:tc>
         <w:tc>
           <w:tcPr>
-            <w:tcW w:w="8685" w:type="dxa"/>
+            <w:tcW w:w="8686" w:type="dxa"/>
             <w:tcBorders>
               <w:top w:val="single" w:sz="8" w:space="0" w:color="000000"/>
               <w:left w:val="single" w:sz="8" w:space="0" w:color="000000"/>
@@ -1603,22 +1588,21 @@
         <w:trPr/>
         <w:tc>
           <w:tcPr>
-            <w:tcW w:w="674" w:type="dxa"/>
-            <w:tcBorders>
-              <w:top w:val="single" w:sz="8" w:space="0" w:color="000000"/>
-              <w:left w:val="single" w:sz="8" w:space="0" w:color="000000"/>
-              <w:bottom w:val="single" w:sz="8" w:space="0" w:color="000000"/>
-              <w:right w:val="single" w:sz="8" w:space="0" w:color="000000"/>
-            </w:tcBorders>
-            <w:shd w:fill="auto" w:val="clear"/>
-          </w:tcPr>
-          <w:p>
-            <w:pPr>
-              <w:pStyle w:val="normal1"/>
-              <w:keepNext w:val="false"/>
-              <w:keepLines w:val="false"/>
-              <w:widowControl w:val="false"/>
-              <w:pBdr/>
+            <w:tcW w:w="673" w:type="dxa"/>
+            <w:tcBorders>
+              <w:top w:val="single" w:sz="8" w:space="0" w:color="000000"/>
+              <w:left w:val="single" w:sz="8" w:space="0" w:color="000000"/>
+              <w:bottom w:val="single" w:sz="8" w:space="0" w:color="000000"/>
+              <w:right w:val="single" w:sz="8" w:space="0" w:color="000000"/>
+            </w:tcBorders>
+            <w:shd w:fill="auto" w:val="clear"/>
+          </w:tcPr>
+          <w:p>
+            <w:pPr>
+              <w:pStyle w:val="normal1"/>
+              <w:keepNext w:val="false"/>
+              <w:keepLines w:val="false"/>
+              <w:widowControl w:val="false"/>
               <w:shd w:val="clear" w:fill="auto"/>
               <w:spacing w:lineRule="auto" w:line="240" w:before="0" w:after="0"/>
               <w:ind w:hanging="0" w:left="0" w:right="0"/>
@@ -1633,7 +1617,7 @@
         </w:tc>
         <w:tc>
           <w:tcPr>
-            <w:tcW w:w="8685" w:type="dxa"/>
+            <w:tcW w:w="8686" w:type="dxa"/>
             <w:tcBorders>
               <w:top w:val="single" w:sz="8" w:space="0" w:color="000000"/>
               <w:left w:val="single" w:sz="8" w:space="0" w:color="000000"/>
@@ -1658,22 +1642,21 @@
         <w:trPr/>
         <w:tc>
           <w:tcPr>
-            <w:tcW w:w="674" w:type="dxa"/>
-            <w:tcBorders>
-              <w:top w:val="single" w:sz="8" w:space="0" w:color="000000"/>
-              <w:left w:val="single" w:sz="8" w:space="0" w:color="000000"/>
-              <w:bottom w:val="single" w:sz="8" w:space="0" w:color="000000"/>
-              <w:right w:val="single" w:sz="8" w:space="0" w:color="000000"/>
-            </w:tcBorders>
-            <w:shd w:fill="auto" w:val="clear"/>
-          </w:tcPr>
-          <w:p>
-            <w:pPr>
-              <w:pStyle w:val="normal1"/>
-              <w:keepNext w:val="false"/>
-              <w:keepLines w:val="false"/>
-              <w:widowControl w:val="false"/>
-              <w:pBdr/>
+            <w:tcW w:w="673" w:type="dxa"/>
+            <w:tcBorders>
+              <w:top w:val="single" w:sz="8" w:space="0" w:color="000000"/>
+              <w:left w:val="single" w:sz="8" w:space="0" w:color="000000"/>
+              <w:bottom w:val="single" w:sz="8" w:space="0" w:color="000000"/>
+              <w:right w:val="single" w:sz="8" w:space="0" w:color="000000"/>
+            </w:tcBorders>
+            <w:shd w:fill="auto" w:val="clear"/>
+          </w:tcPr>
+          <w:p>
+            <w:pPr>
+              <w:pStyle w:val="normal1"/>
+              <w:keepNext w:val="false"/>
+              <w:keepLines w:val="false"/>
+              <w:widowControl w:val="false"/>
               <w:shd w:val="clear" w:fill="auto"/>
               <w:spacing w:lineRule="auto" w:line="240" w:before="0" w:after="0"/>
               <w:ind w:hanging="0" w:left="0" w:right="0"/>
@@ -1688,7 +1671,7 @@
         </w:tc>
         <w:tc>
           <w:tcPr>
-            <w:tcW w:w="8685" w:type="dxa"/>
+            <w:tcW w:w="8686" w:type="dxa"/>
             <w:tcBorders>
               <w:top w:val="single" w:sz="8" w:space="0" w:color="000000"/>
               <w:left w:val="single" w:sz="8" w:space="0" w:color="000000"/>
@@ -1713,22 +1696,21 @@
         <w:trPr/>
         <w:tc>
           <w:tcPr>
-            <w:tcW w:w="674" w:type="dxa"/>
-            <w:tcBorders>
-              <w:top w:val="single" w:sz="8" w:space="0" w:color="000000"/>
-              <w:left w:val="single" w:sz="8" w:space="0" w:color="000000"/>
-              <w:bottom w:val="single" w:sz="8" w:space="0" w:color="000000"/>
-              <w:right w:val="single" w:sz="8" w:space="0" w:color="000000"/>
-            </w:tcBorders>
-            <w:shd w:fill="auto" w:val="clear"/>
-          </w:tcPr>
-          <w:p>
-            <w:pPr>
-              <w:pStyle w:val="normal1"/>
-              <w:keepNext w:val="false"/>
-              <w:keepLines w:val="false"/>
-              <w:widowControl w:val="false"/>
-              <w:pBdr/>
+            <w:tcW w:w="673" w:type="dxa"/>
+            <w:tcBorders>
+              <w:top w:val="single" w:sz="8" w:space="0" w:color="000000"/>
+              <w:left w:val="single" w:sz="8" w:space="0" w:color="000000"/>
+              <w:bottom w:val="single" w:sz="8" w:space="0" w:color="000000"/>
+              <w:right w:val="single" w:sz="8" w:space="0" w:color="000000"/>
+            </w:tcBorders>
+            <w:shd w:fill="auto" w:val="clear"/>
+          </w:tcPr>
+          <w:p>
+            <w:pPr>
+              <w:pStyle w:val="normal1"/>
+              <w:keepNext w:val="false"/>
+              <w:keepLines w:val="false"/>
+              <w:widowControl w:val="false"/>
               <w:shd w:val="clear" w:fill="auto"/>
               <w:spacing w:lineRule="auto" w:line="240" w:before="0" w:after="0"/>
               <w:ind w:hanging="0" w:left="0" w:right="0"/>
@@ -1743,7 +1725,7 @@
         </w:tc>
         <w:tc>
           <w:tcPr>
-            <w:tcW w:w="8685" w:type="dxa"/>
+            <w:tcW w:w="8686" w:type="dxa"/>
             <w:tcBorders>
               <w:top w:val="single" w:sz="8" w:space="0" w:color="000000"/>
               <w:left w:val="single" w:sz="8" w:space="0" w:color="000000"/>
@@ -1768,22 +1750,21 @@
         <w:trPr/>
         <w:tc>
           <w:tcPr>
-            <w:tcW w:w="674" w:type="dxa"/>
-            <w:tcBorders>
-              <w:top w:val="single" w:sz="8" w:space="0" w:color="000000"/>
-              <w:left w:val="single" w:sz="8" w:space="0" w:color="000000"/>
-              <w:bottom w:val="single" w:sz="8" w:space="0" w:color="000000"/>
-              <w:right w:val="single" w:sz="8" w:space="0" w:color="000000"/>
-            </w:tcBorders>
-            <w:shd w:fill="auto" w:val="clear"/>
-          </w:tcPr>
-          <w:p>
-            <w:pPr>
-              <w:pStyle w:val="normal1"/>
-              <w:keepNext w:val="false"/>
-              <w:keepLines w:val="false"/>
-              <w:widowControl w:val="false"/>
-              <w:pBdr/>
+            <w:tcW w:w="673" w:type="dxa"/>
+            <w:tcBorders>
+              <w:top w:val="single" w:sz="8" w:space="0" w:color="000000"/>
+              <w:left w:val="single" w:sz="8" w:space="0" w:color="000000"/>
+              <w:bottom w:val="single" w:sz="8" w:space="0" w:color="000000"/>
+              <w:right w:val="single" w:sz="8" w:space="0" w:color="000000"/>
+            </w:tcBorders>
+            <w:shd w:fill="auto" w:val="clear"/>
+          </w:tcPr>
+          <w:p>
+            <w:pPr>
+              <w:pStyle w:val="normal1"/>
+              <w:keepNext w:val="false"/>
+              <w:keepLines w:val="false"/>
+              <w:widowControl w:val="false"/>
               <w:shd w:val="clear" w:fill="auto"/>
               <w:spacing w:lineRule="auto" w:line="240" w:before="0" w:after="0"/>
               <w:ind w:hanging="0" w:left="0" w:right="0"/>
@@ -1798,7 +1779,7 @@
         </w:tc>
         <w:tc>
           <w:tcPr>
-            <w:tcW w:w="8685" w:type="dxa"/>
+            <w:tcW w:w="8686" w:type="dxa"/>
             <w:tcBorders>
               <w:top w:val="single" w:sz="8" w:space="0" w:color="000000"/>
               <w:left w:val="single" w:sz="8" w:space="0" w:color="000000"/>
@@ -1823,22 +1804,21 @@
         <w:trPr/>
         <w:tc>
           <w:tcPr>
-            <w:tcW w:w="674" w:type="dxa"/>
-            <w:tcBorders>
-              <w:top w:val="single" w:sz="8" w:space="0" w:color="000000"/>
-              <w:left w:val="single" w:sz="8" w:space="0" w:color="000000"/>
-              <w:bottom w:val="single" w:sz="8" w:space="0" w:color="000000"/>
-              <w:right w:val="single" w:sz="8" w:space="0" w:color="000000"/>
-            </w:tcBorders>
-            <w:shd w:fill="auto" w:val="clear"/>
-          </w:tcPr>
-          <w:p>
-            <w:pPr>
-              <w:pStyle w:val="normal1"/>
-              <w:keepNext w:val="false"/>
-              <w:keepLines w:val="false"/>
-              <w:widowControl w:val="false"/>
-              <w:pBdr/>
+            <w:tcW w:w="673" w:type="dxa"/>
+            <w:tcBorders>
+              <w:top w:val="single" w:sz="8" w:space="0" w:color="000000"/>
+              <w:left w:val="single" w:sz="8" w:space="0" w:color="000000"/>
+              <w:bottom w:val="single" w:sz="8" w:space="0" w:color="000000"/>
+              <w:right w:val="single" w:sz="8" w:space="0" w:color="000000"/>
+            </w:tcBorders>
+            <w:shd w:fill="auto" w:val="clear"/>
+          </w:tcPr>
+          <w:p>
+            <w:pPr>
+              <w:pStyle w:val="normal1"/>
+              <w:keepNext w:val="false"/>
+              <w:keepLines w:val="false"/>
+              <w:widowControl w:val="false"/>
               <w:shd w:val="clear" w:fill="auto"/>
               <w:spacing w:lineRule="auto" w:line="240" w:before="0" w:after="0"/>
               <w:ind w:hanging="0" w:left="0" w:right="0"/>
@@ -1853,7 +1833,7 @@
         </w:tc>
         <w:tc>
           <w:tcPr>
-            <w:tcW w:w="8685" w:type="dxa"/>
+            <w:tcW w:w="8686" w:type="dxa"/>
             <w:tcBorders>
               <w:top w:val="single" w:sz="8" w:space="0" w:color="000000"/>
               <w:left w:val="single" w:sz="8" w:space="0" w:color="000000"/>
@@ -1878,22 +1858,21 @@
         <w:trPr/>
         <w:tc>
           <w:tcPr>
-            <w:tcW w:w="674" w:type="dxa"/>
-            <w:tcBorders>
-              <w:top w:val="single" w:sz="8" w:space="0" w:color="000000"/>
-              <w:left w:val="single" w:sz="8" w:space="0" w:color="000000"/>
-              <w:bottom w:val="single" w:sz="8" w:space="0" w:color="000000"/>
-              <w:right w:val="single" w:sz="8" w:space="0" w:color="000000"/>
-            </w:tcBorders>
-            <w:shd w:fill="auto" w:val="clear"/>
-          </w:tcPr>
-          <w:p>
-            <w:pPr>
-              <w:pStyle w:val="normal1"/>
-              <w:keepNext w:val="false"/>
-              <w:keepLines w:val="false"/>
-              <w:widowControl w:val="false"/>
-              <w:pBdr/>
+            <w:tcW w:w="673" w:type="dxa"/>
+            <w:tcBorders>
+              <w:top w:val="single" w:sz="8" w:space="0" w:color="000000"/>
+              <w:left w:val="single" w:sz="8" w:space="0" w:color="000000"/>
+              <w:bottom w:val="single" w:sz="8" w:space="0" w:color="000000"/>
+              <w:right w:val="single" w:sz="8" w:space="0" w:color="000000"/>
+            </w:tcBorders>
+            <w:shd w:fill="auto" w:val="clear"/>
+          </w:tcPr>
+          <w:p>
+            <w:pPr>
+              <w:pStyle w:val="normal1"/>
+              <w:keepNext w:val="false"/>
+              <w:keepLines w:val="false"/>
+              <w:widowControl w:val="false"/>
               <w:shd w:val="clear" w:fill="auto"/>
               <w:spacing w:lineRule="auto" w:line="240" w:before="0" w:after="0"/>
               <w:ind w:hanging="0" w:left="0" w:right="0"/>
@@ -1908,7 +1887,7 @@
         </w:tc>
         <w:tc>
           <w:tcPr>
-            <w:tcW w:w="8685" w:type="dxa"/>
+            <w:tcW w:w="8686" w:type="dxa"/>
             <w:tcBorders>
               <w:top w:val="single" w:sz="8" w:space="0" w:color="000000"/>
               <w:left w:val="single" w:sz="8" w:space="0" w:color="000000"/>
@@ -1933,22 +1912,21 @@
         <w:trPr/>
         <w:tc>
           <w:tcPr>
-            <w:tcW w:w="674" w:type="dxa"/>
-            <w:tcBorders>
-              <w:top w:val="single" w:sz="8" w:space="0" w:color="000000"/>
-              <w:left w:val="single" w:sz="8" w:space="0" w:color="000000"/>
-              <w:bottom w:val="single" w:sz="8" w:space="0" w:color="000000"/>
-              <w:right w:val="single" w:sz="8" w:space="0" w:color="000000"/>
-            </w:tcBorders>
-            <w:shd w:fill="auto" w:val="clear"/>
-          </w:tcPr>
-          <w:p>
-            <w:pPr>
-              <w:pStyle w:val="normal1"/>
-              <w:keepNext w:val="false"/>
-              <w:keepLines w:val="false"/>
-              <w:widowControl w:val="false"/>
-              <w:pBdr/>
+            <w:tcW w:w="673" w:type="dxa"/>
+            <w:tcBorders>
+              <w:top w:val="single" w:sz="8" w:space="0" w:color="000000"/>
+              <w:left w:val="single" w:sz="8" w:space="0" w:color="000000"/>
+              <w:bottom w:val="single" w:sz="8" w:space="0" w:color="000000"/>
+              <w:right w:val="single" w:sz="8" w:space="0" w:color="000000"/>
+            </w:tcBorders>
+            <w:shd w:fill="auto" w:val="clear"/>
+          </w:tcPr>
+          <w:p>
+            <w:pPr>
+              <w:pStyle w:val="normal1"/>
+              <w:keepNext w:val="false"/>
+              <w:keepLines w:val="false"/>
+              <w:widowControl w:val="false"/>
               <w:shd w:val="clear" w:fill="auto"/>
               <w:spacing w:lineRule="auto" w:line="240" w:before="0" w:after="0"/>
               <w:ind w:hanging="0" w:left="0" w:right="0"/>
@@ -1963,7 +1941,7 @@
         </w:tc>
         <w:tc>
           <w:tcPr>
-            <w:tcW w:w="8685" w:type="dxa"/>
+            <w:tcW w:w="8686" w:type="dxa"/>
             <w:tcBorders>
               <w:top w:val="single" w:sz="8" w:space="0" w:color="000000"/>
               <w:left w:val="single" w:sz="8" w:space="0" w:color="000000"/>
@@ -1988,22 +1966,21 @@
         <w:trPr/>
         <w:tc>
           <w:tcPr>
-            <w:tcW w:w="674" w:type="dxa"/>
-            <w:tcBorders>
-              <w:top w:val="single" w:sz="8" w:space="0" w:color="000000"/>
-              <w:left w:val="single" w:sz="8" w:space="0" w:color="000000"/>
-              <w:bottom w:val="single" w:sz="8" w:space="0" w:color="000000"/>
-              <w:right w:val="single" w:sz="8" w:space="0" w:color="000000"/>
-            </w:tcBorders>
-            <w:shd w:fill="auto" w:val="clear"/>
-          </w:tcPr>
-          <w:p>
-            <w:pPr>
-              <w:pStyle w:val="normal1"/>
-              <w:keepNext w:val="false"/>
-              <w:keepLines w:val="false"/>
-              <w:widowControl w:val="false"/>
-              <w:pBdr/>
+            <w:tcW w:w="673" w:type="dxa"/>
+            <w:tcBorders>
+              <w:top w:val="single" w:sz="8" w:space="0" w:color="000000"/>
+              <w:left w:val="single" w:sz="8" w:space="0" w:color="000000"/>
+              <w:bottom w:val="single" w:sz="8" w:space="0" w:color="000000"/>
+              <w:right w:val="single" w:sz="8" w:space="0" w:color="000000"/>
+            </w:tcBorders>
+            <w:shd w:fill="auto" w:val="clear"/>
+          </w:tcPr>
+          <w:p>
+            <w:pPr>
+              <w:pStyle w:val="normal1"/>
+              <w:keepNext w:val="false"/>
+              <w:keepLines w:val="false"/>
+              <w:widowControl w:val="false"/>
               <w:shd w:val="clear" w:fill="auto"/>
               <w:spacing w:lineRule="auto" w:line="240" w:before="0" w:after="0"/>
               <w:ind w:hanging="0" w:left="0" w:right="0"/>
@@ -2018,7 +1995,7 @@
         </w:tc>
         <w:tc>
           <w:tcPr>
-            <w:tcW w:w="8685" w:type="dxa"/>
+            <w:tcW w:w="8686" w:type="dxa"/>
             <w:tcBorders>
               <w:top w:val="single" w:sz="8" w:space="0" w:color="000000"/>
               <w:left w:val="single" w:sz="8" w:space="0" w:color="000000"/>
@@ -2043,22 +2020,21 @@
         <w:trPr/>
         <w:tc>
           <w:tcPr>
-            <w:tcW w:w="674" w:type="dxa"/>
-            <w:tcBorders>
-              <w:top w:val="single" w:sz="8" w:space="0" w:color="000000"/>
-              <w:left w:val="single" w:sz="8" w:space="0" w:color="000000"/>
-              <w:bottom w:val="single" w:sz="8" w:space="0" w:color="000000"/>
-              <w:right w:val="single" w:sz="8" w:space="0" w:color="000000"/>
-            </w:tcBorders>
-            <w:shd w:fill="auto" w:val="clear"/>
-          </w:tcPr>
-          <w:p>
-            <w:pPr>
-              <w:pStyle w:val="normal1"/>
-              <w:keepNext w:val="false"/>
-              <w:keepLines w:val="false"/>
-              <w:widowControl w:val="false"/>
-              <w:pBdr/>
+            <w:tcW w:w="673" w:type="dxa"/>
+            <w:tcBorders>
+              <w:top w:val="single" w:sz="8" w:space="0" w:color="000000"/>
+              <w:left w:val="single" w:sz="8" w:space="0" w:color="000000"/>
+              <w:bottom w:val="single" w:sz="8" w:space="0" w:color="000000"/>
+              <w:right w:val="single" w:sz="8" w:space="0" w:color="000000"/>
+            </w:tcBorders>
+            <w:shd w:fill="auto" w:val="clear"/>
+          </w:tcPr>
+          <w:p>
+            <w:pPr>
+              <w:pStyle w:val="normal1"/>
+              <w:keepNext w:val="false"/>
+              <w:keepLines w:val="false"/>
+              <w:widowControl w:val="false"/>
               <w:shd w:val="clear" w:fill="auto"/>
               <w:spacing w:lineRule="auto" w:line="240" w:before="0" w:after="0"/>
               <w:ind w:hanging="0" w:left="0" w:right="0"/>
@@ -2073,7 +2049,7 @@
         </w:tc>
         <w:tc>
           <w:tcPr>
-            <w:tcW w:w="8685" w:type="dxa"/>
+            <w:tcW w:w="8686" w:type="dxa"/>
             <w:tcBorders>
               <w:top w:val="single" w:sz="8" w:space="0" w:color="000000"/>
               <w:left w:val="single" w:sz="8" w:space="0" w:color="000000"/>
@@ -2098,22 +2074,21 @@
         <w:trPr/>
         <w:tc>
           <w:tcPr>
-            <w:tcW w:w="674" w:type="dxa"/>
-            <w:tcBorders>
-              <w:top w:val="single" w:sz="8" w:space="0" w:color="000000"/>
-              <w:left w:val="single" w:sz="8" w:space="0" w:color="000000"/>
-              <w:bottom w:val="single" w:sz="8" w:space="0" w:color="000000"/>
-              <w:right w:val="single" w:sz="8" w:space="0" w:color="000000"/>
-            </w:tcBorders>
-            <w:shd w:fill="auto" w:val="clear"/>
-          </w:tcPr>
-          <w:p>
-            <w:pPr>
-              <w:pStyle w:val="normal1"/>
-              <w:keepNext w:val="false"/>
-              <w:keepLines w:val="false"/>
-              <w:widowControl w:val="false"/>
-              <w:pBdr/>
+            <w:tcW w:w="673" w:type="dxa"/>
+            <w:tcBorders>
+              <w:top w:val="single" w:sz="8" w:space="0" w:color="000000"/>
+              <w:left w:val="single" w:sz="8" w:space="0" w:color="000000"/>
+              <w:bottom w:val="single" w:sz="8" w:space="0" w:color="000000"/>
+              <w:right w:val="single" w:sz="8" w:space="0" w:color="000000"/>
+            </w:tcBorders>
+            <w:shd w:fill="auto" w:val="clear"/>
+          </w:tcPr>
+          <w:p>
+            <w:pPr>
+              <w:pStyle w:val="normal1"/>
+              <w:keepNext w:val="false"/>
+              <w:keepLines w:val="false"/>
+              <w:widowControl w:val="false"/>
               <w:shd w:val="clear" w:fill="auto"/>
               <w:spacing w:lineRule="auto" w:line="240" w:before="0" w:after="0"/>
               <w:ind w:hanging="0" w:left="0" w:right="0"/>
@@ -2128,7 +2103,7 @@
         </w:tc>
         <w:tc>
           <w:tcPr>
-            <w:tcW w:w="8685" w:type="dxa"/>
+            <w:tcW w:w="8686" w:type="dxa"/>
             <w:tcBorders>
               <w:top w:val="single" w:sz="8" w:space="0" w:color="000000"/>
               <w:left w:val="single" w:sz="8" w:space="0" w:color="000000"/>
@@ -2153,22 +2128,21 @@
         <w:trPr/>
         <w:tc>
           <w:tcPr>
-            <w:tcW w:w="674" w:type="dxa"/>
-            <w:tcBorders>
-              <w:top w:val="single" w:sz="8" w:space="0" w:color="000000"/>
-              <w:left w:val="single" w:sz="8" w:space="0" w:color="000000"/>
-              <w:bottom w:val="single" w:sz="8" w:space="0" w:color="000000"/>
-              <w:right w:val="single" w:sz="8" w:space="0" w:color="000000"/>
-            </w:tcBorders>
-            <w:shd w:fill="auto" w:val="clear"/>
-          </w:tcPr>
-          <w:p>
-            <w:pPr>
-              <w:pStyle w:val="normal1"/>
-              <w:keepNext w:val="false"/>
-              <w:keepLines w:val="false"/>
-              <w:widowControl w:val="false"/>
-              <w:pBdr/>
+            <w:tcW w:w="673" w:type="dxa"/>
+            <w:tcBorders>
+              <w:top w:val="single" w:sz="8" w:space="0" w:color="000000"/>
+              <w:left w:val="single" w:sz="8" w:space="0" w:color="000000"/>
+              <w:bottom w:val="single" w:sz="8" w:space="0" w:color="000000"/>
+              <w:right w:val="single" w:sz="8" w:space="0" w:color="000000"/>
+            </w:tcBorders>
+            <w:shd w:fill="auto" w:val="clear"/>
+          </w:tcPr>
+          <w:p>
+            <w:pPr>
+              <w:pStyle w:val="normal1"/>
+              <w:keepNext w:val="false"/>
+              <w:keepLines w:val="false"/>
+              <w:widowControl w:val="false"/>
               <w:shd w:val="clear" w:fill="auto"/>
               <w:spacing w:lineRule="auto" w:line="240" w:before="0" w:after="0"/>
               <w:ind w:hanging="0" w:left="0" w:right="0"/>
@@ -2183,7 +2157,7 @@
         </w:tc>
         <w:tc>
           <w:tcPr>
-            <w:tcW w:w="8685" w:type="dxa"/>
+            <w:tcW w:w="8686" w:type="dxa"/>
             <w:tcBorders>
               <w:top w:val="single" w:sz="8" w:space="0" w:color="000000"/>
               <w:left w:val="single" w:sz="8" w:space="0" w:color="000000"/>
@@ -2208,22 +2182,21 @@
         <w:trPr/>
         <w:tc>
           <w:tcPr>
-            <w:tcW w:w="674" w:type="dxa"/>
-            <w:tcBorders>
-              <w:top w:val="single" w:sz="8" w:space="0" w:color="000000"/>
-              <w:left w:val="single" w:sz="8" w:space="0" w:color="000000"/>
-              <w:bottom w:val="single" w:sz="8" w:space="0" w:color="000000"/>
-              <w:right w:val="single" w:sz="8" w:space="0" w:color="000000"/>
-            </w:tcBorders>
-            <w:shd w:fill="auto" w:val="clear"/>
-          </w:tcPr>
-          <w:p>
-            <w:pPr>
-              <w:pStyle w:val="normal1"/>
-              <w:keepNext w:val="false"/>
-              <w:keepLines w:val="false"/>
-              <w:widowControl w:val="false"/>
-              <w:pBdr/>
+            <w:tcW w:w="673" w:type="dxa"/>
+            <w:tcBorders>
+              <w:top w:val="single" w:sz="8" w:space="0" w:color="000000"/>
+              <w:left w:val="single" w:sz="8" w:space="0" w:color="000000"/>
+              <w:bottom w:val="single" w:sz="8" w:space="0" w:color="000000"/>
+              <w:right w:val="single" w:sz="8" w:space="0" w:color="000000"/>
+            </w:tcBorders>
+            <w:shd w:fill="auto" w:val="clear"/>
+          </w:tcPr>
+          <w:p>
+            <w:pPr>
+              <w:pStyle w:val="normal1"/>
+              <w:keepNext w:val="false"/>
+              <w:keepLines w:val="false"/>
+              <w:widowControl w:val="false"/>
               <w:shd w:val="clear" w:fill="auto"/>
               <w:spacing w:lineRule="auto" w:line="240" w:before="0" w:after="0"/>
               <w:ind w:hanging="0" w:left="0" w:right="0"/>
@@ -2238,7 +2211,7 @@
         </w:tc>
         <w:tc>
           <w:tcPr>
-            <w:tcW w:w="8685" w:type="dxa"/>
+            <w:tcW w:w="8686" w:type="dxa"/>
             <w:tcBorders>
               <w:top w:val="single" w:sz="8" w:space="0" w:color="000000"/>
               <w:left w:val="single" w:sz="8" w:space="0" w:color="000000"/>
@@ -2263,22 +2236,21 @@
         <w:trPr/>
         <w:tc>
           <w:tcPr>
-            <w:tcW w:w="674" w:type="dxa"/>
-            <w:tcBorders>
-              <w:top w:val="single" w:sz="8" w:space="0" w:color="000000"/>
-              <w:left w:val="single" w:sz="8" w:space="0" w:color="000000"/>
-              <w:bottom w:val="single" w:sz="8" w:space="0" w:color="000000"/>
-              <w:right w:val="single" w:sz="8" w:space="0" w:color="000000"/>
-            </w:tcBorders>
-            <w:shd w:fill="auto" w:val="clear"/>
-          </w:tcPr>
-          <w:p>
-            <w:pPr>
-              <w:pStyle w:val="normal1"/>
-              <w:keepNext w:val="false"/>
-              <w:keepLines w:val="false"/>
-              <w:widowControl w:val="false"/>
-              <w:pBdr/>
+            <w:tcW w:w="673" w:type="dxa"/>
+            <w:tcBorders>
+              <w:top w:val="single" w:sz="8" w:space="0" w:color="000000"/>
+              <w:left w:val="single" w:sz="8" w:space="0" w:color="000000"/>
+              <w:bottom w:val="single" w:sz="8" w:space="0" w:color="000000"/>
+              <w:right w:val="single" w:sz="8" w:space="0" w:color="000000"/>
+            </w:tcBorders>
+            <w:shd w:fill="auto" w:val="clear"/>
+          </w:tcPr>
+          <w:p>
+            <w:pPr>
+              <w:pStyle w:val="normal1"/>
+              <w:keepNext w:val="false"/>
+              <w:keepLines w:val="false"/>
+              <w:widowControl w:val="false"/>
               <w:shd w:val="clear" w:fill="auto"/>
               <w:spacing w:lineRule="auto" w:line="240" w:before="0" w:after="0"/>
               <w:ind w:hanging="0" w:left="0" w:right="0"/>
@@ -2293,7 +2265,7 @@
         </w:tc>
         <w:tc>
           <w:tcPr>
-            <w:tcW w:w="8685" w:type="dxa"/>
+            <w:tcW w:w="8686" w:type="dxa"/>
             <w:tcBorders>
               <w:top w:val="single" w:sz="8" w:space="0" w:color="000000"/>
               <w:left w:val="single" w:sz="8" w:space="0" w:color="000000"/>
@@ -2318,22 +2290,21 @@
         <w:trPr/>
         <w:tc>
           <w:tcPr>
-            <w:tcW w:w="674" w:type="dxa"/>
-            <w:tcBorders>
-              <w:top w:val="single" w:sz="8" w:space="0" w:color="000000"/>
-              <w:left w:val="single" w:sz="8" w:space="0" w:color="000000"/>
-              <w:bottom w:val="single" w:sz="8" w:space="0" w:color="000000"/>
-              <w:right w:val="single" w:sz="8" w:space="0" w:color="000000"/>
-            </w:tcBorders>
-            <w:shd w:fill="auto" w:val="clear"/>
-          </w:tcPr>
-          <w:p>
-            <w:pPr>
-              <w:pStyle w:val="normal1"/>
-              <w:keepNext w:val="false"/>
-              <w:keepLines w:val="false"/>
-              <w:widowControl w:val="false"/>
-              <w:pBdr/>
+            <w:tcW w:w="673" w:type="dxa"/>
+            <w:tcBorders>
+              <w:top w:val="single" w:sz="8" w:space="0" w:color="000000"/>
+              <w:left w:val="single" w:sz="8" w:space="0" w:color="000000"/>
+              <w:bottom w:val="single" w:sz="8" w:space="0" w:color="000000"/>
+              <w:right w:val="single" w:sz="8" w:space="0" w:color="000000"/>
+            </w:tcBorders>
+            <w:shd w:fill="auto" w:val="clear"/>
+          </w:tcPr>
+          <w:p>
+            <w:pPr>
+              <w:pStyle w:val="normal1"/>
+              <w:keepNext w:val="false"/>
+              <w:keepLines w:val="false"/>
+              <w:widowControl w:val="false"/>
               <w:shd w:val="clear" w:fill="auto"/>
               <w:spacing w:lineRule="auto" w:line="240" w:before="0" w:after="0"/>
               <w:ind w:hanging="0" w:left="0" w:right="0"/>
@@ -2348,7 +2319,7 @@
         </w:tc>
         <w:tc>
           <w:tcPr>
-            <w:tcW w:w="8685" w:type="dxa"/>
+            <w:tcW w:w="8686" w:type="dxa"/>
             <w:tcBorders>
               <w:top w:val="single" w:sz="8" w:space="0" w:color="000000"/>
               <w:left w:val="single" w:sz="8" w:space="0" w:color="000000"/>
@@ -2373,22 +2344,21 @@
         <w:trPr/>
         <w:tc>
           <w:tcPr>
-            <w:tcW w:w="674" w:type="dxa"/>
-            <w:tcBorders>
-              <w:top w:val="single" w:sz="8" w:space="0" w:color="000000"/>
-              <w:left w:val="single" w:sz="8" w:space="0" w:color="000000"/>
-              <w:bottom w:val="single" w:sz="8" w:space="0" w:color="000000"/>
-              <w:right w:val="single" w:sz="8" w:space="0" w:color="000000"/>
-            </w:tcBorders>
-            <w:shd w:fill="auto" w:val="clear"/>
-          </w:tcPr>
-          <w:p>
-            <w:pPr>
-              <w:pStyle w:val="normal1"/>
-              <w:keepNext w:val="false"/>
-              <w:keepLines w:val="false"/>
-              <w:widowControl w:val="false"/>
-              <w:pBdr/>
+            <w:tcW w:w="673" w:type="dxa"/>
+            <w:tcBorders>
+              <w:top w:val="single" w:sz="8" w:space="0" w:color="000000"/>
+              <w:left w:val="single" w:sz="8" w:space="0" w:color="000000"/>
+              <w:bottom w:val="single" w:sz="8" w:space="0" w:color="000000"/>
+              <w:right w:val="single" w:sz="8" w:space="0" w:color="000000"/>
+            </w:tcBorders>
+            <w:shd w:fill="auto" w:val="clear"/>
+          </w:tcPr>
+          <w:p>
+            <w:pPr>
+              <w:pStyle w:val="normal1"/>
+              <w:keepNext w:val="false"/>
+              <w:keepLines w:val="false"/>
+              <w:widowControl w:val="false"/>
               <w:shd w:val="clear" w:fill="auto"/>
               <w:spacing w:lineRule="auto" w:line="240" w:before="0" w:after="0"/>
               <w:ind w:hanging="0" w:left="0" w:right="0"/>
@@ -2403,7 +2373,7 @@
         </w:tc>
         <w:tc>
           <w:tcPr>
-            <w:tcW w:w="8685" w:type="dxa"/>
+            <w:tcW w:w="8686" w:type="dxa"/>
             <w:tcBorders>
               <w:top w:val="single" w:sz="8" w:space="0" w:color="000000"/>
               <w:left w:val="single" w:sz="8" w:space="0" w:color="000000"/>
@@ -2428,22 +2398,21 @@
         <w:trPr/>
         <w:tc>
           <w:tcPr>
-            <w:tcW w:w="674" w:type="dxa"/>
-            <w:tcBorders>
-              <w:top w:val="single" w:sz="8" w:space="0" w:color="000000"/>
-              <w:left w:val="single" w:sz="8" w:space="0" w:color="000000"/>
-              <w:bottom w:val="single" w:sz="8" w:space="0" w:color="000000"/>
-              <w:right w:val="single" w:sz="8" w:space="0" w:color="000000"/>
-            </w:tcBorders>
-            <w:shd w:fill="auto" w:val="clear"/>
-          </w:tcPr>
-          <w:p>
-            <w:pPr>
-              <w:pStyle w:val="normal1"/>
-              <w:keepNext w:val="false"/>
-              <w:keepLines w:val="false"/>
-              <w:widowControl w:val="false"/>
-              <w:pBdr/>
+            <w:tcW w:w="673" w:type="dxa"/>
+            <w:tcBorders>
+              <w:top w:val="single" w:sz="8" w:space="0" w:color="000000"/>
+              <w:left w:val="single" w:sz="8" w:space="0" w:color="000000"/>
+              <w:bottom w:val="single" w:sz="8" w:space="0" w:color="000000"/>
+              <w:right w:val="single" w:sz="8" w:space="0" w:color="000000"/>
+            </w:tcBorders>
+            <w:shd w:fill="auto" w:val="clear"/>
+          </w:tcPr>
+          <w:p>
+            <w:pPr>
+              <w:pStyle w:val="normal1"/>
+              <w:keepNext w:val="false"/>
+              <w:keepLines w:val="false"/>
+              <w:widowControl w:val="false"/>
               <w:shd w:val="clear" w:fill="auto"/>
               <w:spacing w:lineRule="auto" w:line="240" w:before="0" w:after="0"/>
               <w:ind w:hanging="0" w:left="0" w:right="0"/>
@@ -2458,7 +2427,7 @@
         </w:tc>
         <w:tc>
           <w:tcPr>
-            <w:tcW w:w="8685" w:type="dxa"/>
+            <w:tcW w:w="8686" w:type="dxa"/>
             <w:tcBorders>
               <w:top w:val="single" w:sz="8" w:space="0" w:color="000000"/>
               <w:left w:val="single" w:sz="8" w:space="0" w:color="000000"/>
@@ -2483,22 +2452,21 @@
         <w:trPr/>
         <w:tc>
           <w:tcPr>
-            <w:tcW w:w="674" w:type="dxa"/>
-            <w:tcBorders>
-              <w:top w:val="single" w:sz="8" w:space="0" w:color="000000"/>
-              <w:left w:val="single" w:sz="8" w:space="0" w:color="000000"/>
-              <w:bottom w:val="single" w:sz="8" w:space="0" w:color="000000"/>
-              <w:right w:val="single" w:sz="8" w:space="0" w:color="000000"/>
-            </w:tcBorders>
-            <w:shd w:fill="auto" w:val="clear"/>
-          </w:tcPr>
-          <w:p>
-            <w:pPr>
-              <w:pStyle w:val="normal1"/>
-              <w:keepNext w:val="false"/>
-              <w:keepLines w:val="false"/>
-              <w:widowControl w:val="false"/>
-              <w:pBdr/>
+            <w:tcW w:w="673" w:type="dxa"/>
+            <w:tcBorders>
+              <w:top w:val="single" w:sz="8" w:space="0" w:color="000000"/>
+              <w:left w:val="single" w:sz="8" w:space="0" w:color="000000"/>
+              <w:bottom w:val="single" w:sz="8" w:space="0" w:color="000000"/>
+              <w:right w:val="single" w:sz="8" w:space="0" w:color="000000"/>
+            </w:tcBorders>
+            <w:shd w:fill="auto" w:val="clear"/>
+          </w:tcPr>
+          <w:p>
+            <w:pPr>
+              <w:pStyle w:val="normal1"/>
+              <w:keepNext w:val="false"/>
+              <w:keepLines w:val="false"/>
+              <w:widowControl w:val="false"/>
               <w:shd w:val="clear" w:fill="auto"/>
               <w:spacing w:lineRule="auto" w:line="240" w:before="0" w:after="0"/>
               <w:ind w:hanging="0" w:left="0" w:right="0"/>
@@ -2513,7 +2481,7 @@
         </w:tc>
         <w:tc>
           <w:tcPr>
-            <w:tcW w:w="8685" w:type="dxa"/>
+            <w:tcW w:w="8686" w:type="dxa"/>
             <w:tcBorders>
               <w:top w:val="single" w:sz="8" w:space="0" w:color="000000"/>
               <w:left w:val="single" w:sz="8" w:space="0" w:color="000000"/>
@@ -2538,22 +2506,21 @@
         <w:trPr/>
         <w:tc>
           <w:tcPr>
-            <w:tcW w:w="674" w:type="dxa"/>
-            <w:tcBorders>
-              <w:top w:val="single" w:sz="8" w:space="0" w:color="000000"/>
-              <w:left w:val="single" w:sz="8" w:space="0" w:color="000000"/>
-              <w:bottom w:val="single" w:sz="8" w:space="0" w:color="000000"/>
-              <w:right w:val="single" w:sz="8" w:space="0" w:color="000000"/>
-            </w:tcBorders>
-            <w:shd w:fill="auto" w:val="clear"/>
-          </w:tcPr>
-          <w:p>
-            <w:pPr>
-              <w:pStyle w:val="normal1"/>
-              <w:keepNext w:val="false"/>
-              <w:keepLines w:val="false"/>
-              <w:widowControl w:val="false"/>
-              <w:pBdr/>
+            <w:tcW w:w="673" w:type="dxa"/>
+            <w:tcBorders>
+              <w:top w:val="single" w:sz="8" w:space="0" w:color="000000"/>
+              <w:left w:val="single" w:sz="8" w:space="0" w:color="000000"/>
+              <w:bottom w:val="single" w:sz="8" w:space="0" w:color="000000"/>
+              <w:right w:val="single" w:sz="8" w:space="0" w:color="000000"/>
+            </w:tcBorders>
+            <w:shd w:fill="auto" w:val="clear"/>
+          </w:tcPr>
+          <w:p>
+            <w:pPr>
+              <w:pStyle w:val="normal1"/>
+              <w:keepNext w:val="false"/>
+              <w:keepLines w:val="false"/>
+              <w:widowControl w:val="false"/>
               <w:shd w:val="clear" w:fill="auto"/>
               <w:spacing w:lineRule="auto" w:line="240" w:before="0" w:after="0"/>
               <w:ind w:hanging="0" w:left="0" w:right="0"/>
@@ -2568,7 +2535,7 @@
         </w:tc>
         <w:tc>
           <w:tcPr>
-            <w:tcW w:w="8685" w:type="dxa"/>
+            <w:tcW w:w="8686" w:type="dxa"/>
             <w:tcBorders>
               <w:top w:val="single" w:sz="8" w:space="0" w:color="000000"/>
               <w:left w:val="single" w:sz="8" w:space="0" w:color="000000"/>
@@ -2593,22 +2560,21 @@
         <w:trPr/>
         <w:tc>
           <w:tcPr>
-            <w:tcW w:w="674" w:type="dxa"/>
-            <w:tcBorders>
-              <w:top w:val="single" w:sz="8" w:space="0" w:color="000000"/>
-              <w:left w:val="single" w:sz="8" w:space="0" w:color="000000"/>
-              <w:bottom w:val="single" w:sz="8" w:space="0" w:color="000000"/>
-              <w:right w:val="single" w:sz="8" w:space="0" w:color="000000"/>
-            </w:tcBorders>
-            <w:shd w:fill="auto" w:val="clear"/>
-          </w:tcPr>
-          <w:p>
-            <w:pPr>
-              <w:pStyle w:val="normal1"/>
-              <w:keepNext w:val="false"/>
-              <w:keepLines w:val="false"/>
-              <w:widowControl w:val="false"/>
-              <w:pBdr/>
+            <w:tcW w:w="673" w:type="dxa"/>
+            <w:tcBorders>
+              <w:top w:val="single" w:sz="8" w:space="0" w:color="000000"/>
+              <w:left w:val="single" w:sz="8" w:space="0" w:color="000000"/>
+              <w:bottom w:val="single" w:sz="8" w:space="0" w:color="000000"/>
+              <w:right w:val="single" w:sz="8" w:space="0" w:color="000000"/>
+            </w:tcBorders>
+            <w:shd w:fill="auto" w:val="clear"/>
+          </w:tcPr>
+          <w:p>
+            <w:pPr>
+              <w:pStyle w:val="normal1"/>
+              <w:keepNext w:val="false"/>
+              <w:keepLines w:val="false"/>
+              <w:widowControl w:val="false"/>
               <w:shd w:val="clear" w:fill="auto"/>
               <w:spacing w:lineRule="auto" w:line="240" w:before="0" w:after="0"/>
               <w:ind w:hanging="0" w:left="0" w:right="0"/>
@@ -2623,7 +2589,7 @@
         </w:tc>
         <w:tc>
           <w:tcPr>
-            <w:tcW w:w="8685" w:type="dxa"/>
+            <w:tcW w:w="8686" w:type="dxa"/>
             <w:tcBorders>
               <w:top w:val="single" w:sz="8" w:space="0" w:color="000000"/>
               <w:left w:val="single" w:sz="8" w:space="0" w:color="000000"/>
@@ -2648,22 +2614,21 @@
         <w:trPr/>
         <w:tc>
           <w:tcPr>
-            <w:tcW w:w="674" w:type="dxa"/>
-            <w:tcBorders>
-              <w:top w:val="single" w:sz="8" w:space="0" w:color="000000"/>
-              <w:left w:val="single" w:sz="8" w:space="0" w:color="000000"/>
-              <w:bottom w:val="single" w:sz="8" w:space="0" w:color="000000"/>
-              <w:right w:val="single" w:sz="8" w:space="0" w:color="000000"/>
-            </w:tcBorders>
-            <w:shd w:fill="auto" w:val="clear"/>
-          </w:tcPr>
-          <w:p>
-            <w:pPr>
-              <w:pStyle w:val="normal1"/>
-              <w:keepNext w:val="false"/>
-              <w:keepLines w:val="false"/>
-              <w:widowControl w:val="false"/>
-              <w:pBdr/>
+            <w:tcW w:w="673" w:type="dxa"/>
+            <w:tcBorders>
+              <w:top w:val="single" w:sz="8" w:space="0" w:color="000000"/>
+              <w:left w:val="single" w:sz="8" w:space="0" w:color="000000"/>
+              <w:bottom w:val="single" w:sz="8" w:space="0" w:color="000000"/>
+              <w:right w:val="single" w:sz="8" w:space="0" w:color="000000"/>
+            </w:tcBorders>
+            <w:shd w:fill="auto" w:val="clear"/>
+          </w:tcPr>
+          <w:p>
+            <w:pPr>
+              <w:pStyle w:val="normal1"/>
+              <w:keepNext w:val="false"/>
+              <w:keepLines w:val="false"/>
+              <w:widowControl w:val="false"/>
               <w:shd w:val="clear" w:fill="auto"/>
               <w:spacing w:lineRule="auto" w:line="240" w:before="0" w:after="0"/>
               <w:ind w:hanging="0" w:left="0" w:right="0"/>
@@ -2678,7 +2643,7 @@
         </w:tc>
         <w:tc>
           <w:tcPr>
-            <w:tcW w:w="8685" w:type="dxa"/>
+            <w:tcW w:w="8686" w:type="dxa"/>
             <w:tcBorders>
               <w:top w:val="single" w:sz="8" w:space="0" w:color="000000"/>
               <w:left w:val="single" w:sz="8" w:space="0" w:color="000000"/>
@@ -2703,22 +2668,21 @@
         <w:trPr/>
         <w:tc>
           <w:tcPr>
-            <w:tcW w:w="674" w:type="dxa"/>
-            <w:tcBorders>
-              <w:top w:val="single" w:sz="8" w:space="0" w:color="000000"/>
-              <w:left w:val="single" w:sz="8" w:space="0" w:color="000000"/>
-              <w:bottom w:val="single" w:sz="8" w:space="0" w:color="000000"/>
-              <w:right w:val="single" w:sz="8" w:space="0" w:color="000000"/>
-            </w:tcBorders>
-            <w:shd w:fill="auto" w:val="clear"/>
-          </w:tcPr>
-          <w:p>
-            <w:pPr>
-              <w:pStyle w:val="normal1"/>
-              <w:keepNext w:val="false"/>
-              <w:keepLines w:val="false"/>
-              <w:widowControl w:val="false"/>
-              <w:pBdr/>
+            <w:tcW w:w="673" w:type="dxa"/>
+            <w:tcBorders>
+              <w:top w:val="single" w:sz="8" w:space="0" w:color="000000"/>
+              <w:left w:val="single" w:sz="8" w:space="0" w:color="000000"/>
+              <w:bottom w:val="single" w:sz="8" w:space="0" w:color="000000"/>
+              <w:right w:val="single" w:sz="8" w:space="0" w:color="000000"/>
+            </w:tcBorders>
+            <w:shd w:fill="auto" w:val="clear"/>
+          </w:tcPr>
+          <w:p>
+            <w:pPr>
+              <w:pStyle w:val="normal1"/>
+              <w:keepNext w:val="false"/>
+              <w:keepLines w:val="false"/>
+              <w:widowControl w:val="false"/>
               <w:shd w:val="clear" w:fill="auto"/>
               <w:spacing w:lineRule="auto" w:line="240" w:before="0" w:after="0"/>
               <w:ind w:hanging="0" w:left="0" w:right="0"/>
@@ -2733,7 +2697,7 @@
         </w:tc>
         <w:tc>
           <w:tcPr>
-            <w:tcW w:w="8685" w:type="dxa"/>
+            <w:tcW w:w="8686" w:type="dxa"/>
             <w:tcBorders>
               <w:top w:val="single" w:sz="8" w:space="0" w:color="000000"/>
               <w:left w:val="single" w:sz="8" w:space="0" w:color="000000"/>
@@ -2758,22 +2722,21 @@
         <w:trPr/>
         <w:tc>
           <w:tcPr>
-            <w:tcW w:w="674" w:type="dxa"/>
-            <w:tcBorders>
-              <w:top w:val="single" w:sz="8" w:space="0" w:color="000000"/>
-              <w:left w:val="single" w:sz="8" w:space="0" w:color="000000"/>
-              <w:bottom w:val="single" w:sz="8" w:space="0" w:color="000000"/>
-              <w:right w:val="single" w:sz="8" w:space="0" w:color="000000"/>
-            </w:tcBorders>
-            <w:shd w:fill="auto" w:val="clear"/>
-          </w:tcPr>
-          <w:p>
-            <w:pPr>
-              <w:pStyle w:val="normal1"/>
-              <w:keepNext w:val="false"/>
-              <w:keepLines w:val="false"/>
-              <w:widowControl w:val="false"/>
-              <w:pBdr/>
+            <w:tcW w:w="673" w:type="dxa"/>
+            <w:tcBorders>
+              <w:top w:val="single" w:sz="8" w:space="0" w:color="000000"/>
+              <w:left w:val="single" w:sz="8" w:space="0" w:color="000000"/>
+              <w:bottom w:val="single" w:sz="8" w:space="0" w:color="000000"/>
+              <w:right w:val="single" w:sz="8" w:space="0" w:color="000000"/>
+            </w:tcBorders>
+            <w:shd w:fill="auto" w:val="clear"/>
+          </w:tcPr>
+          <w:p>
+            <w:pPr>
+              <w:pStyle w:val="normal1"/>
+              <w:keepNext w:val="false"/>
+              <w:keepLines w:val="false"/>
+              <w:widowControl w:val="false"/>
               <w:shd w:val="clear" w:fill="auto"/>
               <w:spacing w:lineRule="auto" w:line="240" w:before="0" w:after="0"/>
               <w:ind w:hanging="0" w:left="0" w:right="0"/>
@@ -2788,7 +2751,7 @@
         </w:tc>
         <w:tc>
           <w:tcPr>
-            <w:tcW w:w="8685" w:type="dxa"/>
+            <w:tcW w:w="8686" w:type="dxa"/>
             <w:tcBorders>
               <w:top w:val="single" w:sz="8" w:space="0" w:color="000000"/>
               <w:left w:val="single" w:sz="8" w:space="0" w:color="000000"/>
@@ -2813,22 +2776,21 @@
         <w:trPr/>
         <w:tc>
           <w:tcPr>
-            <w:tcW w:w="674" w:type="dxa"/>
-            <w:tcBorders>
-              <w:top w:val="single" w:sz="8" w:space="0" w:color="000000"/>
-              <w:left w:val="single" w:sz="8" w:space="0" w:color="000000"/>
-              <w:bottom w:val="single" w:sz="8" w:space="0" w:color="000000"/>
-              <w:right w:val="single" w:sz="8" w:space="0" w:color="000000"/>
-            </w:tcBorders>
-            <w:shd w:fill="auto" w:val="clear"/>
-          </w:tcPr>
-          <w:p>
-            <w:pPr>
-              <w:pStyle w:val="normal1"/>
-              <w:keepNext w:val="false"/>
-              <w:keepLines w:val="false"/>
-              <w:widowControl w:val="false"/>
-              <w:pBdr/>
+            <w:tcW w:w="673" w:type="dxa"/>
+            <w:tcBorders>
+              <w:top w:val="single" w:sz="8" w:space="0" w:color="000000"/>
+              <w:left w:val="single" w:sz="8" w:space="0" w:color="000000"/>
+              <w:bottom w:val="single" w:sz="8" w:space="0" w:color="000000"/>
+              <w:right w:val="single" w:sz="8" w:space="0" w:color="000000"/>
+            </w:tcBorders>
+            <w:shd w:fill="auto" w:val="clear"/>
+          </w:tcPr>
+          <w:p>
+            <w:pPr>
+              <w:pStyle w:val="normal1"/>
+              <w:keepNext w:val="false"/>
+              <w:keepLines w:val="false"/>
+              <w:widowControl w:val="false"/>
               <w:shd w:val="clear" w:fill="auto"/>
               <w:spacing w:lineRule="auto" w:line="240" w:before="0" w:after="0"/>
               <w:ind w:hanging="0" w:left="0" w:right="0"/>
@@ -2843,7 +2805,7 @@
         </w:tc>
         <w:tc>
           <w:tcPr>
-            <w:tcW w:w="8685" w:type="dxa"/>
+            <w:tcW w:w="8686" w:type="dxa"/>
             <w:tcBorders>
               <w:top w:val="single" w:sz="8" w:space="0" w:color="000000"/>
               <w:left w:val="single" w:sz="8" w:space="0" w:color="000000"/>
@@ -2868,22 +2830,21 @@
         <w:trPr/>
         <w:tc>
           <w:tcPr>
-            <w:tcW w:w="674" w:type="dxa"/>
-            <w:tcBorders>
-              <w:top w:val="single" w:sz="8" w:space="0" w:color="000000"/>
-              <w:left w:val="single" w:sz="8" w:space="0" w:color="000000"/>
-              <w:bottom w:val="single" w:sz="8" w:space="0" w:color="000000"/>
-              <w:right w:val="single" w:sz="8" w:space="0" w:color="000000"/>
-            </w:tcBorders>
-            <w:shd w:fill="auto" w:val="clear"/>
-          </w:tcPr>
-          <w:p>
-            <w:pPr>
-              <w:pStyle w:val="normal1"/>
-              <w:keepNext w:val="false"/>
-              <w:keepLines w:val="false"/>
-              <w:widowControl w:val="false"/>
-              <w:pBdr/>
+            <w:tcW w:w="673" w:type="dxa"/>
+            <w:tcBorders>
+              <w:top w:val="single" w:sz="8" w:space="0" w:color="000000"/>
+              <w:left w:val="single" w:sz="8" w:space="0" w:color="000000"/>
+              <w:bottom w:val="single" w:sz="8" w:space="0" w:color="000000"/>
+              <w:right w:val="single" w:sz="8" w:space="0" w:color="000000"/>
+            </w:tcBorders>
+            <w:shd w:fill="auto" w:val="clear"/>
+          </w:tcPr>
+          <w:p>
+            <w:pPr>
+              <w:pStyle w:val="normal1"/>
+              <w:keepNext w:val="false"/>
+              <w:keepLines w:val="false"/>
+              <w:widowControl w:val="false"/>
               <w:shd w:val="clear" w:fill="auto"/>
               <w:spacing w:lineRule="auto" w:line="240" w:before="0" w:after="0"/>
               <w:ind w:hanging="0" w:left="0" w:right="0"/>
@@ -2898,7 +2859,7 @@
         </w:tc>
         <w:tc>
           <w:tcPr>
-            <w:tcW w:w="8685" w:type="dxa"/>
+            <w:tcW w:w="8686" w:type="dxa"/>
             <w:tcBorders>
               <w:top w:val="single" w:sz="8" w:space="0" w:color="000000"/>
               <w:left w:val="single" w:sz="8" w:space="0" w:color="000000"/>
@@ -2923,22 +2884,21 @@
         <w:trPr/>
         <w:tc>
           <w:tcPr>
-            <w:tcW w:w="674" w:type="dxa"/>
-            <w:tcBorders>
-              <w:top w:val="single" w:sz="8" w:space="0" w:color="000000"/>
-              <w:left w:val="single" w:sz="8" w:space="0" w:color="000000"/>
-              <w:bottom w:val="single" w:sz="8" w:space="0" w:color="000000"/>
-              <w:right w:val="single" w:sz="8" w:space="0" w:color="000000"/>
-            </w:tcBorders>
-            <w:shd w:fill="auto" w:val="clear"/>
-          </w:tcPr>
-          <w:p>
-            <w:pPr>
-              <w:pStyle w:val="normal1"/>
-              <w:keepNext w:val="false"/>
-              <w:keepLines w:val="false"/>
-              <w:widowControl w:val="false"/>
-              <w:pBdr/>
+            <w:tcW w:w="673" w:type="dxa"/>
+            <w:tcBorders>
+              <w:top w:val="single" w:sz="8" w:space="0" w:color="000000"/>
+              <w:left w:val="single" w:sz="8" w:space="0" w:color="000000"/>
+              <w:bottom w:val="single" w:sz="8" w:space="0" w:color="000000"/>
+              <w:right w:val="single" w:sz="8" w:space="0" w:color="000000"/>
+            </w:tcBorders>
+            <w:shd w:fill="auto" w:val="clear"/>
+          </w:tcPr>
+          <w:p>
+            <w:pPr>
+              <w:pStyle w:val="normal1"/>
+              <w:keepNext w:val="false"/>
+              <w:keepLines w:val="false"/>
+              <w:widowControl w:val="false"/>
               <w:shd w:val="clear" w:fill="auto"/>
               <w:spacing w:lineRule="auto" w:line="240" w:before="0" w:after="0"/>
               <w:ind w:hanging="0" w:left="0" w:right="0"/>
@@ -2953,7 +2913,7 @@
         </w:tc>
         <w:tc>
           <w:tcPr>
-            <w:tcW w:w="8685" w:type="dxa"/>
+            <w:tcW w:w="8686" w:type="dxa"/>
             <w:tcBorders>
               <w:top w:val="single" w:sz="8" w:space="0" w:color="000000"/>
               <w:left w:val="single" w:sz="8" w:space="0" w:color="000000"/>
@@ -2978,22 +2938,21 @@
         <w:trPr/>
         <w:tc>
           <w:tcPr>
-            <w:tcW w:w="674" w:type="dxa"/>
-            <w:tcBorders>
-              <w:top w:val="single" w:sz="8" w:space="0" w:color="000000"/>
-              <w:left w:val="single" w:sz="8" w:space="0" w:color="000000"/>
-              <w:bottom w:val="single" w:sz="8" w:space="0" w:color="000000"/>
-              <w:right w:val="single" w:sz="8" w:space="0" w:color="000000"/>
-            </w:tcBorders>
-            <w:shd w:fill="auto" w:val="clear"/>
-          </w:tcPr>
-          <w:p>
-            <w:pPr>
-              <w:pStyle w:val="normal1"/>
-              <w:keepNext w:val="false"/>
-              <w:keepLines w:val="false"/>
-              <w:widowControl w:val="false"/>
-              <w:pBdr/>
+            <w:tcW w:w="673" w:type="dxa"/>
+            <w:tcBorders>
+              <w:top w:val="single" w:sz="8" w:space="0" w:color="000000"/>
+              <w:left w:val="single" w:sz="8" w:space="0" w:color="000000"/>
+              <w:bottom w:val="single" w:sz="8" w:space="0" w:color="000000"/>
+              <w:right w:val="single" w:sz="8" w:space="0" w:color="000000"/>
+            </w:tcBorders>
+            <w:shd w:fill="auto" w:val="clear"/>
+          </w:tcPr>
+          <w:p>
+            <w:pPr>
+              <w:pStyle w:val="normal1"/>
+              <w:keepNext w:val="false"/>
+              <w:keepLines w:val="false"/>
+              <w:widowControl w:val="false"/>
               <w:shd w:val="clear" w:fill="auto"/>
               <w:spacing w:lineRule="auto" w:line="240" w:before="0" w:after="0"/>
               <w:ind w:hanging="0" w:left="0" w:right="0"/>
@@ -3008,7 +2967,7 @@
         </w:tc>
         <w:tc>
           <w:tcPr>
-            <w:tcW w:w="8685" w:type="dxa"/>
+            <w:tcW w:w="8686" w:type="dxa"/>
             <w:tcBorders>
               <w:top w:val="single" w:sz="8" w:space="0" w:color="000000"/>
               <w:left w:val="single" w:sz="8" w:space="0" w:color="000000"/>
@@ -3033,22 +2992,21 @@
         <w:trPr/>
         <w:tc>
           <w:tcPr>
-            <w:tcW w:w="674" w:type="dxa"/>
-            <w:tcBorders>
-              <w:top w:val="single" w:sz="8" w:space="0" w:color="000000"/>
-              <w:left w:val="single" w:sz="8" w:space="0" w:color="000000"/>
-              <w:bottom w:val="single" w:sz="8" w:space="0" w:color="000000"/>
-              <w:right w:val="single" w:sz="8" w:space="0" w:color="000000"/>
-            </w:tcBorders>
-            <w:shd w:fill="auto" w:val="clear"/>
-          </w:tcPr>
-          <w:p>
-            <w:pPr>
-              <w:pStyle w:val="normal1"/>
-              <w:keepNext w:val="false"/>
-              <w:keepLines w:val="false"/>
-              <w:widowControl w:val="false"/>
-              <w:pBdr/>
+            <w:tcW w:w="673" w:type="dxa"/>
+            <w:tcBorders>
+              <w:top w:val="single" w:sz="8" w:space="0" w:color="000000"/>
+              <w:left w:val="single" w:sz="8" w:space="0" w:color="000000"/>
+              <w:bottom w:val="single" w:sz="8" w:space="0" w:color="000000"/>
+              <w:right w:val="single" w:sz="8" w:space="0" w:color="000000"/>
+            </w:tcBorders>
+            <w:shd w:fill="auto" w:val="clear"/>
+          </w:tcPr>
+          <w:p>
+            <w:pPr>
+              <w:pStyle w:val="normal1"/>
+              <w:keepNext w:val="false"/>
+              <w:keepLines w:val="false"/>
+              <w:widowControl w:val="false"/>
               <w:shd w:val="clear" w:fill="auto"/>
               <w:spacing w:lineRule="auto" w:line="240" w:before="0" w:after="0"/>
               <w:ind w:hanging="0" w:left="0" w:right="0"/>
@@ -3063,7 +3021,7 @@
         </w:tc>
         <w:tc>
           <w:tcPr>
-            <w:tcW w:w="8685" w:type="dxa"/>
+            <w:tcW w:w="8686" w:type="dxa"/>
             <w:tcBorders>
               <w:top w:val="single" w:sz="8" w:space="0" w:color="000000"/>
               <w:left w:val="single" w:sz="8" w:space="0" w:color="000000"/>
@@ -3088,22 +3046,21 @@
         <w:trPr/>
         <w:tc>
           <w:tcPr>
-            <w:tcW w:w="674" w:type="dxa"/>
-            <w:tcBorders>
-              <w:top w:val="single" w:sz="8" w:space="0" w:color="000000"/>
-              <w:left w:val="single" w:sz="8" w:space="0" w:color="000000"/>
-              <w:bottom w:val="single" w:sz="8" w:space="0" w:color="000000"/>
-              <w:right w:val="single" w:sz="8" w:space="0" w:color="000000"/>
-            </w:tcBorders>
-            <w:shd w:fill="auto" w:val="clear"/>
-          </w:tcPr>
-          <w:p>
-            <w:pPr>
-              <w:pStyle w:val="normal1"/>
-              <w:keepNext w:val="false"/>
-              <w:keepLines w:val="false"/>
-              <w:widowControl w:val="false"/>
-              <w:pBdr/>
+            <w:tcW w:w="673" w:type="dxa"/>
+            <w:tcBorders>
+              <w:top w:val="single" w:sz="8" w:space="0" w:color="000000"/>
+              <w:left w:val="single" w:sz="8" w:space="0" w:color="000000"/>
+              <w:bottom w:val="single" w:sz="8" w:space="0" w:color="000000"/>
+              <w:right w:val="single" w:sz="8" w:space="0" w:color="000000"/>
+            </w:tcBorders>
+            <w:shd w:fill="auto" w:val="clear"/>
+          </w:tcPr>
+          <w:p>
+            <w:pPr>
+              <w:pStyle w:val="normal1"/>
+              <w:keepNext w:val="false"/>
+              <w:keepLines w:val="false"/>
+              <w:widowControl w:val="false"/>
               <w:shd w:val="clear" w:fill="auto"/>
               <w:spacing w:lineRule="auto" w:line="240" w:before="0" w:after="0"/>
               <w:ind w:hanging="0" w:left="0" w:right="0"/>
@@ -3118,7 +3075,7 @@
         </w:tc>
         <w:tc>
           <w:tcPr>
-            <w:tcW w:w="8685" w:type="dxa"/>
+            <w:tcW w:w="8686" w:type="dxa"/>
             <w:tcBorders>
               <w:top w:val="single" w:sz="8" w:space="0" w:color="000000"/>
               <w:left w:val="single" w:sz="8" w:space="0" w:color="000000"/>
@@ -3143,22 +3100,21 @@
         <w:trPr/>
         <w:tc>
           <w:tcPr>
-            <w:tcW w:w="674" w:type="dxa"/>
-            <w:tcBorders>
-              <w:top w:val="single" w:sz="8" w:space="0" w:color="000000"/>
-              <w:left w:val="single" w:sz="8" w:space="0" w:color="000000"/>
-              <w:bottom w:val="single" w:sz="8" w:space="0" w:color="000000"/>
-              <w:right w:val="single" w:sz="8" w:space="0" w:color="000000"/>
-            </w:tcBorders>
-            <w:shd w:fill="auto" w:val="clear"/>
-          </w:tcPr>
-          <w:p>
-            <w:pPr>
-              <w:pStyle w:val="normal1"/>
-              <w:keepNext w:val="false"/>
-              <w:keepLines w:val="false"/>
-              <w:widowControl w:val="false"/>
-              <w:pBdr/>
+            <w:tcW w:w="673" w:type="dxa"/>
+            <w:tcBorders>
+              <w:top w:val="single" w:sz="8" w:space="0" w:color="000000"/>
+              <w:left w:val="single" w:sz="8" w:space="0" w:color="000000"/>
+              <w:bottom w:val="single" w:sz="8" w:space="0" w:color="000000"/>
+              <w:right w:val="single" w:sz="8" w:space="0" w:color="000000"/>
+            </w:tcBorders>
+            <w:shd w:fill="auto" w:val="clear"/>
+          </w:tcPr>
+          <w:p>
+            <w:pPr>
+              <w:pStyle w:val="normal1"/>
+              <w:keepNext w:val="false"/>
+              <w:keepLines w:val="false"/>
+              <w:widowControl w:val="false"/>
               <w:shd w:val="clear" w:fill="auto"/>
               <w:spacing w:lineRule="auto" w:line="240" w:before="0" w:after="0"/>
               <w:ind w:hanging="0" w:left="0" w:right="0"/>
@@ -3173,7 +3129,7 @@
         </w:tc>
         <w:tc>
           <w:tcPr>
-            <w:tcW w:w="8685" w:type="dxa"/>
+            <w:tcW w:w="8686" w:type="dxa"/>
             <w:tcBorders>
               <w:top w:val="single" w:sz="8" w:space="0" w:color="000000"/>
               <w:left w:val="single" w:sz="8" w:space="0" w:color="000000"/>
@@ -3198,22 +3154,21 @@
         <w:trPr/>
         <w:tc>
           <w:tcPr>
-            <w:tcW w:w="674" w:type="dxa"/>
-            <w:tcBorders>
-              <w:top w:val="single" w:sz="8" w:space="0" w:color="000000"/>
-              <w:left w:val="single" w:sz="8" w:space="0" w:color="000000"/>
-              <w:bottom w:val="single" w:sz="8" w:space="0" w:color="000000"/>
-              <w:right w:val="single" w:sz="8" w:space="0" w:color="000000"/>
-            </w:tcBorders>
-            <w:shd w:fill="auto" w:val="clear"/>
-          </w:tcPr>
-          <w:p>
-            <w:pPr>
-              <w:pStyle w:val="normal1"/>
-              <w:keepNext w:val="false"/>
-              <w:keepLines w:val="false"/>
-              <w:widowControl w:val="false"/>
-              <w:pBdr/>
+            <w:tcW w:w="673" w:type="dxa"/>
+            <w:tcBorders>
+              <w:top w:val="single" w:sz="8" w:space="0" w:color="000000"/>
+              <w:left w:val="single" w:sz="8" w:space="0" w:color="000000"/>
+              <w:bottom w:val="single" w:sz="8" w:space="0" w:color="000000"/>
+              <w:right w:val="single" w:sz="8" w:space="0" w:color="000000"/>
+            </w:tcBorders>
+            <w:shd w:fill="auto" w:val="clear"/>
+          </w:tcPr>
+          <w:p>
+            <w:pPr>
+              <w:pStyle w:val="normal1"/>
+              <w:keepNext w:val="false"/>
+              <w:keepLines w:val="false"/>
+              <w:widowControl w:val="false"/>
               <w:shd w:val="clear" w:fill="auto"/>
               <w:spacing w:lineRule="auto" w:line="240" w:before="0" w:after="0"/>
               <w:ind w:hanging="0" w:left="0" w:right="0"/>
@@ -3228,7 +3183,7 @@
         </w:tc>
         <w:tc>
           <w:tcPr>
-            <w:tcW w:w="8685" w:type="dxa"/>
+            <w:tcW w:w="8686" w:type="dxa"/>
             <w:tcBorders>
               <w:top w:val="single" w:sz="8" w:space="0" w:color="000000"/>
               <w:left w:val="single" w:sz="8" w:space="0" w:color="000000"/>
@@ -3255,22 +3210,21 @@
         </w:trPr>
         <w:tc>
           <w:tcPr>
-            <w:tcW w:w="674" w:type="dxa"/>
-            <w:tcBorders>
-              <w:top w:val="single" w:sz="8" w:space="0" w:color="000000"/>
-              <w:left w:val="single" w:sz="8" w:space="0" w:color="000000"/>
-              <w:bottom w:val="single" w:sz="8" w:space="0" w:color="000000"/>
-              <w:right w:val="single" w:sz="8" w:space="0" w:color="000000"/>
-            </w:tcBorders>
-            <w:shd w:fill="auto" w:val="clear"/>
-          </w:tcPr>
-          <w:p>
-            <w:pPr>
-              <w:pStyle w:val="normal1"/>
-              <w:keepNext w:val="false"/>
-              <w:keepLines w:val="false"/>
-              <w:widowControl w:val="false"/>
-              <w:pBdr/>
+            <w:tcW w:w="673" w:type="dxa"/>
+            <w:tcBorders>
+              <w:top w:val="single" w:sz="8" w:space="0" w:color="000000"/>
+              <w:left w:val="single" w:sz="8" w:space="0" w:color="000000"/>
+              <w:bottom w:val="single" w:sz="8" w:space="0" w:color="000000"/>
+              <w:right w:val="single" w:sz="8" w:space="0" w:color="000000"/>
+            </w:tcBorders>
+            <w:shd w:fill="auto" w:val="clear"/>
+          </w:tcPr>
+          <w:p>
+            <w:pPr>
+              <w:pStyle w:val="normal1"/>
+              <w:keepNext w:val="false"/>
+              <w:keepLines w:val="false"/>
+              <w:widowControl w:val="false"/>
               <w:shd w:val="clear" w:fill="auto"/>
               <w:spacing w:lineRule="auto" w:line="240" w:before="0" w:after="0"/>
               <w:ind w:hanging="0" w:left="0" w:right="0"/>
@@ -3285,7 +3239,7 @@
         </w:tc>
         <w:tc>
           <w:tcPr>
-            <w:tcW w:w="8685" w:type="dxa"/>
+            <w:tcW w:w="8686" w:type="dxa"/>
             <w:tcBorders>
               <w:top w:val="single" w:sz="8" w:space="0" w:color="000000"/>
               <w:left w:val="single" w:sz="8" w:space="0" w:color="000000"/>
@@ -3312,22 +3266,21 @@
         </w:trPr>
         <w:tc>
           <w:tcPr>
-            <w:tcW w:w="674" w:type="dxa"/>
-            <w:tcBorders>
-              <w:top w:val="single" w:sz="8" w:space="0" w:color="000000"/>
-              <w:left w:val="single" w:sz="8" w:space="0" w:color="000000"/>
-              <w:bottom w:val="single" w:sz="8" w:space="0" w:color="000000"/>
-              <w:right w:val="single" w:sz="8" w:space="0" w:color="000000"/>
-            </w:tcBorders>
-            <w:shd w:fill="auto" w:val="clear"/>
-          </w:tcPr>
-          <w:p>
-            <w:pPr>
-              <w:pStyle w:val="normal1"/>
-              <w:keepNext w:val="false"/>
-              <w:keepLines w:val="false"/>
-              <w:widowControl w:val="false"/>
-              <w:pBdr/>
+            <w:tcW w:w="673" w:type="dxa"/>
+            <w:tcBorders>
+              <w:top w:val="single" w:sz="8" w:space="0" w:color="000000"/>
+              <w:left w:val="single" w:sz="8" w:space="0" w:color="000000"/>
+              <w:bottom w:val="single" w:sz="8" w:space="0" w:color="000000"/>
+              <w:right w:val="single" w:sz="8" w:space="0" w:color="000000"/>
+            </w:tcBorders>
+            <w:shd w:fill="auto" w:val="clear"/>
+          </w:tcPr>
+          <w:p>
+            <w:pPr>
+              <w:pStyle w:val="normal1"/>
+              <w:keepNext w:val="false"/>
+              <w:keepLines w:val="false"/>
+              <w:widowControl w:val="false"/>
               <w:shd w:val="clear" w:fill="auto"/>
               <w:spacing w:lineRule="auto" w:line="240" w:before="0" w:after="0"/>
               <w:ind w:hanging="0" w:left="0" w:right="0"/>
@@ -3342,7 +3295,7 @@
         </w:tc>
         <w:tc>
           <w:tcPr>
-            <w:tcW w:w="8685" w:type="dxa"/>
+            <w:tcW w:w="8686" w:type="dxa"/>
             <w:tcBorders>
               <w:top w:val="single" w:sz="8" w:space="0" w:color="000000"/>
               <w:left w:val="single" w:sz="8" w:space="0" w:color="000000"/>
@@ -3367,22 +3320,21 @@
         <w:trPr/>
         <w:tc>
           <w:tcPr>
-            <w:tcW w:w="674" w:type="dxa"/>
-            <w:tcBorders>
-              <w:top w:val="single" w:sz="8" w:space="0" w:color="000000"/>
-              <w:left w:val="single" w:sz="8" w:space="0" w:color="000000"/>
-              <w:bottom w:val="single" w:sz="8" w:space="0" w:color="000000"/>
-              <w:right w:val="single" w:sz="8" w:space="0" w:color="000000"/>
-            </w:tcBorders>
-            <w:shd w:fill="auto" w:val="clear"/>
-          </w:tcPr>
-          <w:p>
-            <w:pPr>
-              <w:pStyle w:val="normal1"/>
-              <w:keepNext w:val="false"/>
-              <w:keepLines w:val="false"/>
-              <w:widowControl w:val="false"/>
-              <w:pBdr/>
+            <w:tcW w:w="673" w:type="dxa"/>
+            <w:tcBorders>
+              <w:top w:val="single" w:sz="8" w:space="0" w:color="000000"/>
+              <w:left w:val="single" w:sz="8" w:space="0" w:color="000000"/>
+              <w:bottom w:val="single" w:sz="8" w:space="0" w:color="000000"/>
+              <w:right w:val="single" w:sz="8" w:space="0" w:color="000000"/>
+            </w:tcBorders>
+            <w:shd w:fill="auto" w:val="clear"/>
+          </w:tcPr>
+          <w:p>
+            <w:pPr>
+              <w:pStyle w:val="normal1"/>
+              <w:keepNext w:val="false"/>
+              <w:keepLines w:val="false"/>
+              <w:widowControl w:val="false"/>
               <w:shd w:val="clear" w:fill="auto"/>
               <w:spacing w:lineRule="auto" w:line="240" w:before="0" w:after="0"/>
               <w:ind w:hanging="0" w:left="0" w:right="0"/>
@@ -3397,7 +3349,7 @@
         </w:tc>
         <w:tc>
           <w:tcPr>
-            <w:tcW w:w="8685" w:type="dxa"/>
+            <w:tcW w:w="8686" w:type="dxa"/>
             <w:tcBorders>
               <w:top w:val="single" w:sz="8" w:space="0" w:color="000000"/>
               <w:left w:val="single" w:sz="8" w:space="0" w:color="000000"/>
@@ -3422,22 +3374,21 @@
         <w:trPr/>
         <w:tc>
           <w:tcPr>
-            <w:tcW w:w="674" w:type="dxa"/>
-            <w:tcBorders>
-              <w:top w:val="single" w:sz="8" w:space="0" w:color="000000"/>
-              <w:left w:val="single" w:sz="8" w:space="0" w:color="000000"/>
-              <w:bottom w:val="single" w:sz="8" w:space="0" w:color="000000"/>
-              <w:right w:val="single" w:sz="8" w:space="0" w:color="000000"/>
-            </w:tcBorders>
-            <w:shd w:fill="auto" w:val="clear"/>
-          </w:tcPr>
-          <w:p>
-            <w:pPr>
-              <w:pStyle w:val="normal1"/>
-              <w:keepNext w:val="false"/>
-              <w:keepLines w:val="false"/>
-              <w:widowControl w:val="false"/>
-              <w:pBdr/>
+            <w:tcW w:w="673" w:type="dxa"/>
+            <w:tcBorders>
+              <w:top w:val="single" w:sz="8" w:space="0" w:color="000000"/>
+              <w:left w:val="single" w:sz="8" w:space="0" w:color="000000"/>
+              <w:bottom w:val="single" w:sz="8" w:space="0" w:color="000000"/>
+              <w:right w:val="single" w:sz="8" w:space="0" w:color="000000"/>
+            </w:tcBorders>
+            <w:shd w:fill="auto" w:val="clear"/>
+          </w:tcPr>
+          <w:p>
+            <w:pPr>
+              <w:pStyle w:val="normal1"/>
+              <w:keepNext w:val="false"/>
+              <w:keepLines w:val="false"/>
+              <w:widowControl w:val="false"/>
               <w:shd w:val="clear" w:fill="auto"/>
               <w:spacing w:lineRule="auto" w:line="240" w:before="0" w:after="0"/>
               <w:ind w:hanging="0" w:left="0" w:right="0"/>
@@ -3452,7 +3403,7 @@
         </w:tc>
         <w:tc>
           <w:tcPr>
-            <w:tcW w:w="8685" w:type="dxa"/>
+            <w:tcW w:w="8686" w:type="dxa"/>
             <w:tcBorders>
               <w:top w:val="single" w:sz="8" w:space="0" w:color="000000"/>
               <w:left w:val="single" w:sz="8" w:space="0" w:color="000000"/>
@@ -3477,22 +3428,21 @@
         <w:trPr/>
         <w:tc>
           <w:tcPr>
-            <w:tcW w:w="674" w:type="dxa"/>
-            <w:tcBorders>
-              <w:top w:val="single" w:sz="8" w:space="0" w:color="000000"/>
-              <w:left w:val="single" w:sz="8" w:space="0" w:color="000000"/>
-              <w:bottom w:val="single" w:sz="8" w:space="0" w:color="000000"/>
-              <w:right w:val="single" w:sz="8" w:space="0" w:color="000000"/>
-            </w:tcBorders>
-            <w:shd w:fill="auto" w:val="clear"/>
-          </w:tcPr>
-          <w:p>
-            <w:pPr>
-              <w:pStyle w:val="normal1"/>
-              <w:keepNext w:val="false"/>
-              <w:keepLines w:val="false"/>
-              <w:widowControl w:val="false"/>
-              <w:pBdr/>
+            <w:tcW w:w="673" w:type="dxa"/>
+            <w:tcBorders>
+              <w:top w:val="single" w:sz="8" w:space="0" w:color="000000"/>
+              <w:left w:val="single" w:sz="8" w:space="0" w:color="000000"/>
+              <w:bottom w:val="single" w:sz="8" w:space="0" w:color="000000"/>
+              <w:right w:val="single" w:sz="8" w:space="0" w:color="000000"/>
+            </w:tcBorders>
+            <w:shd w:fill="auto" w:val="clear"/>
+          </w:tcPr>
+          <w:p>
+            <w:pPr>
+              <w:pStyle w:val="normal1"/>
+              <w:keepNext w:val="false"/>
+              <w:keepLines w:val="false"/>
+              <w:widowControl w:val="false"/>
               <w:shd w:val="clear" w:fill="auto"/>
               <w:spacing w:lineRule="auto" w:line="240" w:before="0" w:after="0"/>
               <w:ind w:hanging="0" w:left="0" w:right="0"/>
@@ -3507,7 +3457,7 @@
         </w:tc>
         <w:tc>
           <w:tcPr>
-            <w:tcW w:w="8685" w:type="dxa"/>
+            <w:tcW w:w="8686" w:type="dxa"/>
             <w:tcBorders>
               <w:top w:val="single" w:sz="8" w:space="0" w:color="000000"/>
               <w:left w:val="single" w:sz="8" w:space="0" w:color="000000"/>
@@ -3532,22 +3482,21 @@
         <w:trPr/>
         <w:tc>
           <w:tcPr>
-            <w:tcW w:w="674" w:type="dxa"/>
-            <w:tcBorders>
-              <w:top w:val="single" w:sz="8" w:space="0" w:color="000000"/>
-              <w:left w:val="single" w:sz="8" w:space="0" w:color="000000"/>
-              <w:bottom w:val="single" w:sz="8" w:space="0" w:color="000000"/>
-              <w:right w:val="single" w:sz="8" w:space="0" w:color="000000"/>
-            </w:tcBorders>
-            <w:shd w:fill="auto" w:val="clear"/>
-          </w:tcPr>
-          <w:p>
-            <w:pPr>
-              <w:pStyle w:val="normal1"/>
-              <w:keepNext w:val="false"/>
-              <w:keepLines w:val="false"/>
-              <w:widowControl w:val="false"/>
-              <w:pBdr/>
+            <w:tcW w:w="673" w:type="dxa"/>
+            <w:tcBorders>
+              <w:top w:val="single" w:sz="8" w:space="0" w:color="000000"/>
+              <w:left w:val="single" w:sz="8" w:space="0" w:color="000000"/>
+              <w:bottom w:val="single" w:sz="8" w:space="0" w:color="000000"/>
+              <w:right w:val="single" w:sz="8" w:space="0" w:color="000000"/>
+            </w:tcBorders>
+            <w:shd w:fill="auto" w:val="clear"/>
+          </w:tcPr>
+          <w:p>
+            <w:pPr>
+              <w:pStyle w:val="normal1"/>
+              <w:keepNext w:val="false"/>
+              <w:keepLines w:val="false"/>
+              <w:widowControl w:val="false"/>
               <w:shd w:val="clear" w:fill="auto"/>
               <w:spacing w:lineRule="auto" w:line="240" w:before="0" w:after="0"/>
               <w:ind w:hanging="0" w:left="0" w:right="0"/>
@@ -3562,7 +3511,7 @@
         </w:tc>
         <w:tc>
           <w:tcPr>
-            <w:tcW w:w="8685" w:type="dxa"/>
+            <w:tcW w:w="8686" w:type="dxa"/>
             <w:tcBorders>
               <w:top w:val="single" w:sz="8" w:space="0" w:color="000000"/>
               <w:left w:val="single" w:sz="8" w:space="0" w:color="000000"/>
@@ -3587,22 +3536,21 @@
         <w:trPr/>
         <w:tc>
           <w:tcPr>
-            <w:tcW w:w="674" w:type="dxa"/>
-            <w:tcBorders>
-              <w:top w:val="single" w:sz="8" w:space="0" w:color="000000"/>
-              <w:left w:val="single" w:sz="8" w:space="0" w:color="000000"/>
-              <w:bottom w:val="single" w:sz="8" w:space="0" w:color="000000"/>
-              <w:right w:val="single" w:sz="8" w:space="0" w:color="000000"/>
-            </w:tcBorders>
-            <w:shd w:fill="auto" w:val="clear"/>
-          </w:tcPr>
-          <w:p>
-            <w:pPr>
-              <w:pStyle w:val="normal1"/>
-              <w:keepNext w:val="false"/>
-              <w:keepLines w:val="false"/>
-              <w:widowControl w:val="false"/>
-              <w:pBdr/>
+            <w:tcW w:w="673" w:type="dxa"/>
+            <w:tcBorders>
+              <w:top w:val="single" w:sz="8" w:space="0" w:color="000000"/>
+              <w:left w:val="single" w:sz="8" w:space="0" w:color="000000"/>
+              <w:bottom w:val="single" w:sz="8" w:space="0" w:color="000000"/>
+              <w:right w:val="single" w:sz="8" w:space="0" w:color="000000"/>
+            </w:tcBorders>
+            <w:shd w:fill="auto" w:val="clear"/>
+          </w:tcPr>
+          <w:p>
+            <w:pPr>
+              <w:pStyle w:val="normal1"/>
+              <w:keepNext w:val="false"/>
+              <w:keepLines w:val="false"/>
+              <w:widowControl w:val="false"/>
               <w:shd w:val="clear" w:fill="auto"/>
               <w:spacing w:lineRule="auto" w:line="240" w:before="0" w:after="0"/>
               <w:ind w:hanging="0" w:left="0" w:right="0"/>
@@ -3617,7 +3565,7 @@
         </w:tc>
         <w:tc>
           <w:tcPr>
-            <w:tcW w:w="8685" w:type="dxa"/>
+            <w:tcW w:w="8686" w:type="dxa"/>
             <w:tcBorders>
               <w:top w:val="single" w:sz="8" w:space="0" w:color="000000"/>
               <w:left w:val="single" w:sz="8" w:space="0" w:color="000000"/>
@@ -3642,22 +3590,21 @@
         <w:trPr/>
         <w:tc>
           <w:tcPr>
-            <w:tcW w:w="674" w:type="dxa"/>
-            <w:tcBorders>
-              <w:top w:val="single" w:sz="8" w:space="0" w:color="000000"/>
-              <w:left w:val="single" w:sz="8" w:space="0" w:color="000000"/>
-              <w:bottom w:val="single" w:sz="8" w:space="0" w:color="000000"/>
-              <w:right w:val="single" w:sz="8" w:space="0" w:color="000000"/>
-            </w:tcBorders>
-            <w:shd w:fill="auto" w:val="clear"/>
-          </w:tcPr>
-          <w:p>
-            <w:pPr>
-              <w:pStyle w:val="normal1"/>
-              <w:keepNext w:val="false"/>
-              <w:keepLines w:val="false"/>
-              <w:widowControl w:val="false"/>
-              <w:pBdr/>
+            <w:tcW w:w="673" w:type="dxa"/>
+            <w:tcBorders>
+              <w:top w:val="single" w:sz="8" w:space="0" w:color="000000"/>
+              <w:left w:val="single" w:sz="8" w:space="0" w:color="000000"/>
+              <w:bottom w:val="single" w:sz="8" w:space="0" w:color="000000"/>
+              <w:right w:val="single" w:sz="8" w:space="0" w:color="000000"/>
+            </w:tcBorders>
+            <w:shd w:fill="auto" w:val="clear"/>
+          </w:tcPr>
+          <w:p>
+            <w:pPr>
+              <w:pStyle w:val="normal1"/>
+              <w:keepNext w:val="false"/>
+              <w:keepLines w:val="false"/>
+              <w:widowControl w:val="false"/>
               <w:shd w:val="clear" w:fill="auto"/>
               <w:spacing w:lineRule="auto" w:line="240" w:before="0" w:after="0"/>
               <w:ind w:hanging="0" w:left="0" w:right="0"/>
@@ -3672,7 +3619,7 @@
         </w:tc>
         <w:tc>
           <w:tcPr>
-            <w:tcW w:w="8685" w:type="dxa"/>
+            <w:tcW w:w="8686" w:type="dxa"/>
             <w:tcBorders>
               <w:top w:val="single" w:sz="8" w:space="0" w:color="000000"/>
               <w:left w:val="single" w:sz="8" w:space="0" w:color="000000"/>
@@ -3697,22 +3644,21 @@
         <w:trPr/>
         <w:tc>
           <w:tcPr>
-            <w:tcW w:w="674" w:type="dxa"/>
-            <w:tcBorders>
-              <w:top w:val="single" w:sz="8" w:space="0" w:color="000000"/>
-              <w:left w:val="single" w:sz="8" w:space="0" w:color="000000"/>
-              <w:bottom w:val="single" w:sz="8" w:space="0" w:color="000000"/>
-              <w:right w:val="single" w:sz="8" w:space="0" w:color="000000"/>
-            </w:tcBorders>
-            <w:shd w:fill="auto" w:val="clear"/>
-          </w:tcPr>
-          <w:p>
-            <w:pPr>
-              <w:pStyle w:val="normal1"/>
-              <w:keepNext w:val="false"/>
-              <w:keepLines w:val="false"/>
-              <w:widowControl w:val="false"/>
-              <w:pBdr/>
+            <w:tcW w:w="673" w:type="dxa"/>
+            <w:tcBorders>
+              <w:top w:val="single" w:sz="8" w:space="0" w:color="000000"/>
+              <w:left w:val="single" w:sz="8" w:space="0" w:color="000000"/>
+              <w:bottom w:val="single" w:sz="8" w:space="0" w:color="000000"/>
+              <w:right w:val="single" w:sz="8" w:space="0" w:color="000000"/>
+            </w:tcBorders>
+            <w:shd w:fill="auto" w:val="clear"/>
+          </w:tcPr>
+          <w:p>
+            <w:pPr>
+              <w:pStyle w:val="normal1"/>
+              <w:keepNext w:val="false"/>
+              <w:keepLines w:val="false"/>
+              <w:widowControl w:val="false"/>
               <w:shd w:val="clear" w:fill="auto"/>
               <w:spacing w:lineRule="auto" w:line="240" w:before="0" w:after="0"/>
               <w:ind w:hanging="0" w:left="0" w:right="0"/>
@@ -3727,7 +3673,7 @@
         </w:tc>
         <w:tc>
           <w:tcPr>
-            <w:tcW w:w="8685" w:type="dxa"/>
+            <w:tcW w:w="8686" w:type="dxa"/>
             <w:tcBorders>
               <w:top w:val="single" w:sz="8" w:space="0" w:color="000000"/>
               <w:left w:val="single" w:sz="8" w:space="0" w:color="000000"/>
@@ -3752,22 +3698,21 @@
         <w:trPr/>
         <w:tc>
           <w:tcPr>
-            <w:tcW w:w="674" w:type="dxa"/>
-            <w:tcBorders>
-              <w:top w:val="single" w:sz="8" w:space="0" w:color="000000"/>
-              <w:left w:val="single" w:sz="8" w:space="0" w:color="000000"/>
-              <w:bottom w:val="single" w:sz="8" w:space="0" w:color="000000"/>
-              <w:right w:val="single" w:sz="8" w:space="0" w:color="000000"/>
-            </w:tcBorders>
-            <w:shd w:fill="auto" w:val="clear"/>
-          </w:tcPr>
-          <w:p>
-            <w:pPr>
-              <w:pStyle w:val="normal1"/>
-              <w:keepNext w:val="false"/>
-              <w:keepLines w:val="false"/>
-              <w:widowControl w:val="false"/>
-              <w:pBdr/>
+            <w:tcW w:w="673" w:type="dxa"/>
+            <w:tcBorders>
+              <w:top w:val="single" w:sz="8" w:space="0" w:color="000000"/>
+              <w:left w:val="single" w:sz="8" w:space="0" w:color="000000"/>
+              <w:bottom w:val="single" w:sz="8" w:space="0" w:color="000000"/>
+              <w:right w:val="single" w:sz="8" w:space="0" w:color="000000"/>
+            </w:tcBorders>
+            <w:shd w:fill="auto" w:val="clear"/>
+          </w:tcPr>
+          <w:p>
+            <w:pPr>
+              <w:pStyle w:val="normal1"/>
+              <w:keepNext w:val="false"/>
+              <w:keepLines w:val="false"/>
+              <w:widowControl w:val="false"/>
               <w:shd w:val="clear" w:fill="auto"/>
               <w:spacing w:lineRule="auto" w:line="240" w:before="0" w:after="0"/>
               <w:ind w:hanging="0" w:left="0" w:right="0"/>
@@ -3782,7 +3727,7 @@
         </w:tc>
         <w:tc>
           <w:tcPr>
-            <w:tcW w:w="8685" w:type="dxa"/>
+            <w:tcW w:w="8686" w:type="dxa"/>
             <w:tcBorders>
               <w:top w:val="single" w:sz="8" w:space="0" w:color="000000"/>
               <w:left w:val="single" w:sz="8" w:space="0" w:color="000000"/>
@@ -3807,22 +3752,21 @@
         <w:trPr/>
         <w:tc>
           <w:tcPr>
-            <w:tcW w:w="674" w:type="dxa"/>
-            <w:tcBorders>
-              <w:top w:val="single" w:sz="8" w:space="0" w:color="000000"/>
-              <w:left w:val="single" w:sz="8" w:space="0" w:color="000000"/>
-              <w:bottom w:val="single" w:sz="8" w:space="0" w:color="000000"/>
-              <w:right w:val="single" w:sz="8" w:space="0" w:color="000000"/>
-            </w:tcBorders>
-            <w:shd w:fill="auto" w:val="clear"/>
-          </w:tcPr>
-          <w:p>
-            <w:pPr>
-              <w:pStyle w:val="normal1"/>
-              <w:keepNext w:val="false"/>
-              <w:keepLines w:val="false"/>
-              <w:widowControl w:val="false"/>
-              <w:pBdr/>
+            <w:tcW w:w="673" w:type="dxa"/>
+            <w:tcBorders>
+              <w:top w:val="single" w:sz="8" w:space="0" w:color="000000"/>
+              <w:left w:val="single" w:sz="8" w:space="0" w:color="000000"/>
+              <w:bottom w:val="single" w:sz="8" w:space="0" w:color="000000"/>
+              <w:right w:val="single" w:sz="8" w:space="0" w:color="000000"/>
+            </w:tcBorders>
+            <w:shd w:fill="auto" w:val="clear"/>
+          </w:tcPr>
+          <w:p>
+            <w:pPr>
+              <w:pStyle w:val="normal1"/>
+              <w:keepNext w:val="false"/>
+              <w:keepLines w:val="false"/>
+              <w:widowControl w:val="false"/>
               <w:shd w:val="clear" w:fill="auto"/>
               <w:spacing w:lineRule="auto" w:line="240" w:before="0" w:after="0"/>
               <w:ind w:hanging="0" w:left="0" w:right="0"/>
@@ -3837,7 +3781,7 @@
         </w:tc>
         <w:tc>
           <w:tcPr>
-            <w:tcW w:w="8685" w:type="dxa"/>
+            <w:tcW w:w="8686" w:type="dxa"/>
             <w:tcBorders>
               <w:top w:val="single" w:sz="8" w:space="0" w:color="000000"/>
               <w:left w:val="single" w:sz="8" w:space="0" w:color="000000"/>
@@ -3862,22 +3806,21 @@
         <w:trPr/>
         <w:tc>
           <w:tcPr>
-            <w:tcW w:w="674" w:type="dxa"/>
-            <w:tcBorders>
-              <w:top w:val="single" w:sz="8" w:space="0" w:color="000000"/>
-              <w:left w:val="single" w:sz="8" w:space="0" w:color="000000"/>
-              <w:bottom w:val="single" w:sz="8" w:space="0" w:color="000000"/>
-              <w:right w:val="single" w:sz="8" w:space="0" w:color="000000"/>
-            </w:tcBorders>
-            <w:shd w:fill="auto" w:val="clear"/>
-          </w:tcPr>
-          <w:p>
-            <w:pPr>
-              <w:pStyle w:val="normal1"/>
-              <w:keepNext w:val="false"/>
-              <w:keepLines w:val="false"/>
-              <w:widowControl w:val="false"/>
-              <w:pBdr/>
+            <w:tcW w:w="673" w:type="dxa"/>
+            <w:tcBorders>
+              <w:top w:val="single" w:sz="8" w:space="0" w:color="000000"/>
+              <w:left w:val="single" w:sz="8" w:space="0" w:color="000000"/>
+              <w:bottom w:val="single" w:sz="8" w:space="0" w:color="000000"/>
+              <w:right w:val="single" w:sz="8" w:space="0" w:color="000000"/>
+            </w:tcBorders>
+            <w:shd w:fill="auto" w:val="clear"/>
+          </w:tcPr>
+          <w:p>
+            <w:pPr>
+              <w:pStyle w:val="normal1"/>
+              <w:keepNext w:val="false"/>
+              <w:keepLines w:val="false"/>
+              <w:widowControl w:val="false"/>
               <w:shd w:val="clear" w:fill="auto"/>
               <w:spacing w:lineRule="auto" w:line="240" w:before="0" w:after="0"/>
               <w:ind w:hanging="0" w:left="0" w:right="0"/>
@@ -3892,7 +3835,7 @@
         </w:tc>
         <w:tc>
           <w:tcPr>
-            <w:tcW w:w="8685" w:type="dxa"/>
+            <w:tcW w:w="8686" w:type="dxa"/>
             <w:tcBorders>
               <w:top w:val="single" w:sz="8" w:space="0" w:color="000000"/>
               <w:left w:val="single" w:sz="8" w:space="0" w:color="000000"/>
@@ -3917,22 +3860,21 @@
         <w:trPr/>
         <w:tc>
           <w:tcPr>
-            <w:tcW w:w="674" w:type="dxa"/>
-            <w:tcBorders>
-              <w:top w:val="single" w:sz="8" w:space="0" w:color="000000"/>
-              <w:left w:val="single" w:sz="8" w:space="0" w:color="000000"/>
-              <w:bottom w:val="single" w:sz="8" w:space="0" w:color="000000"/>
-              <w:right w:val="single" w:sz="8" w:space="0" w:color="000000"/>
-            </w:tcBorders>
-            <w:shd w:fill="auto" w:val="clear"/>
-          </w:tcPr>
-          <w:p>
-            <w:pPr>
-              <w:pStyle w:val="normal1"/>
-              <w:keepNext w:val="false"/>
-              <w:keepLines w:val="false"/>
-              <w:widowControl w:val="false"/>
-              <w:pBdr/>
+            <w:tcW w:w="673" w:type="dxa"/>
+            <w:tcBorders>
+              <w:top w:val="single" w:sz="8" w:space="0" w:color="000000"/>
+              <w:left w:val="single" w:sz="8" w:space="0" w:color="000000"/>
+              <w:bottom w:val="single" w:sz="8" w:space="0" w:color="000000"/>
+              <w:right w:val="single" w:sz="8" w:space="0" w:color="000000"/>
+            </w:tcBorders>
+            <w:shd w:fill="auto" w:val="clear"/>
+          </w:tcPr>
+          <w:p>
+            <w:pPr>
+              <w:pStyle w:val="normal1"/>
+              <w:keepNext w:val="false"/>
+              <w:keepLines w:val="false"/>
+              <w:widowControl w:val="false"/>
               <w:shd w:val="clear" w:fill="auto"/>
               <w:spacing w:lineRule="auto" w:line="240" w:before="0" w:after="0"/>
               <w:ind w:hanging="0" w:left="0" w:right="0"/>
@@ -3947,7 +3889,7 @@
         </w:tc>
         <w:tc>
           <w:tcPr>
-            <w:tcW w:w="8685" w:type="dxa"/>
+            <w:tcW w:w="8686" w:type="dxa"/>
             <w:tcBorders>
               <w:top w:val="single" w:sz="8" w:space="0" w:color="000000"/>
               <w:left w:val="single" w:sz="8" w:space="0" w:color="000000"/>
@@ -4007,8 +3949,8 @@
         <w:tblLook w:val="0600"/>
       </w:tblPr>
       <w:tblGrid>
-        <w:gridCol w:w="794"/>
-        <w:gridCol w:w="8565"/>
+        <w:gridCol w:w="793"/>
+        <w:gridCol w:w="8566"/>
       </w:tblGrid>
       <w:tr>
         <w:trPr>
@@ -4032,7 +3974,6 @@
               <w:keepNext w:val="false"/>
               <w:keepLines w:val="false"/>
               <w:widowControl w:val="false"/>
-              <w:pBdr/>
               <w:shd w:val="clear" w:fill="auto"/>
               <w:spacing w:lineRule="auto" w:line="240" w:before="0" w:after="0"/>
               <w:ind w:hanging="0" w:left="0" w:right="0"/>
@@ -4054,22 +3995,21 @@
         <w:trPr/>
         <w:tc>
           <w:tcPr>
-            <w:tcW w:w="794" w:type="dxa"/>
-            <w:tcBorders>
-              <w:top w:val="single" w:sz="8" w:space="0" w:color="000000"/>
-              <w:left w:val="single" w:sz="8" w:space="0" w:color="000000"/>
-              <w:bottom w:val="single" w:sz="8" w:space="0" w:color="000000"/>
-              <w:right w:val="single" w:sz="8" w:space="0" w:color="000000"/>
-            </w:tcBorders>
-            <w:shd w:fill="auto" w:val="clear"/>
-          </w:tcPr>
-          <w:p>
-            <w:pPr>
-              <w:pStyle w:val="normal1"/>
-              <w:keepNext w:val="false"/>
-              <w:keepLines w:val="false"/>
-              <w:widowControl w:val="false"/>
-              <w:pBdr/>
+            <w:tcW w:w="793" w:type="dxa"/>
+            <w:tcBorders>
+              <w:top w:val="single" w:sz="8" w:space="0" w:color="000000"/>
+              <w:left w:val="single" w:sz="8" w:space="0" w:color="000000"/>
+              <w:bottom w:val="single" w:sz="8" w:space="0" w:color="000000"/>
+              <w:right w:val="single" w:sz="8" w:space="0" w:color="000000"/>
+            </w:tcBorders>
+            <w:shd w:fill="auto" w:val="clear"/>
+          </w:tcPr>
+          <w:p>
+            <w:pPr>
+              <w:pStyle w:val="normal1"/>
+              <w:keepNext w:val="false"/>
+              <w:keepLines w:val="false"/>
+              <w:widowControl w:val="false"/>
               <w:shd w:val="clear" w:fill="auto"/>
               <w:spacing w:lineRule="auto" w:line="240" w:before="0" w:after="0"/>
               <w:ind w:hanging="0" w:left="0" w:right="0"/>
@@ -4084,7 +4024,7 @@
         </w:tc>
         <w:tc>
           <w:tcPr>
-            <w:tcW w:w="8565" w:type="dxa"/>
+            <w:tcW w:w="8566" w:type="dxa"/>
             <w:tcBorders>
               <w:top w:val="single" w:sz="8" w:space="0" w:color="000000"/>
               <w:left w:val="single" w:sz="8" w:space="0" w:color="000000"/>
@@ -4109,22 +4049,21 @@
         <w:trPr/>
         <w:tc>
           <w:tcPr>
-            <w:tcW w:w="794" w:type="dxa"/>
-            <w:tcBorders>
-              <w:top w:val="single" w:sz="8" w:space="0" w:color="000000"/>
-              <w:left w:val="single" w:sz="8" w:space="0" w:color="000000"/>
-              <w:bottom w:val="single" w:sz="8" w:space="0" w:color="000000"/>
-              <w:right w:val="single" w:sz="8" w:space="0" w:color="000000"/>
-            </w:tcBorders>
-            <w:shd w:fill="auto" w:val="clear"/>
-          </w:tcPr>
-          <w:p>
-            <w:pPr>
-              <w:pStyle w:val="normal1"/>
-              <w:keepNext w:val="false"/>
-              <w:keepLines w:val="false"/>
-              <w:widowControl w:val="false"/>
-              <w:pBdr/>
+            <w:tcW w:w="793" w:type="dxa"/>
+            <w:tcBorders>
+              <w:top w:val="single" w:sz="8" w:space="0" w:color="000000"/>
+              <w:left w:val="single" w:sz="8" w:space="0" w:color="000000"/>
+              <w:bottom w:val="single" w:sz="8" w:space="0" w:color="000000"/>
+              <w:right w:val="single" w:sz="8" w:space="0" w:color="000000"/>
+            </w:tcBorders>
+            <w:shd w:fill="auto" w:val="clear"/>
+          </w:tcPr>
+          <w:p>
+            <w:pPr>
+              <w:pStyle w:val="normal1"/>
+              <w:keepNext w:val="false"/>
+              <w:keepLines w:val="false"/>
+              <w:widowControl w:val="false"/>
               <w:shd w:val="clear" w:fill="auto"/>
               <w:spacing w:lineRule="auto" w:line="240" w:before="0" w:after="0"/>
               <w:ind w:hanging="0" w:left="0" w:right="0"/>
@@ -4139,7 +4078,7 @@
         </w:tc>
         <w:tc>
           <w:tcPr>
-            <w:tcW w:w="8565" w:type="dxa"/>
+            <w:tcW w:w="8566" w:type="dxa"/>
             <w:tcBorders>
               <w:top w:val="single" w:sz="8" w:space="0" w:color="000000"/>
               <w:left w:val="single" w:sz="8" w:space="0" w:color="000000"/>
@@ -4164,22 +4103,21 @@
         <w:trPr/>
         <w:tc>
           <w:tcPr>
-            <w:tcW w:w="794" w:type="dxa"/>
-            <w:tcBorders>
-              <w:top w:val="single" w:sz="8" w:space="0" w:color="000000"/>
-              <w:left w:val="single" w:sz="8" w:space="0" w:color="000000"/>
-              <w:bottom w:val="single" w:sz="8" w:space="0" w:color="000000"/>
-              <w:right w:val="single" w:sz="8" w:space="0" w:color="000000"/>
-            </w:tcBorders>
-            <w:shd w:fill="auto" w:val="clear"/>
-          </w:tcPr>
-          <w:p>
-            <w:pPr>
-              <w:pStyle w:val="normal1"/>
-              <w:keepNext w:val="false"/>
-              <w:keepLines w:val="false"/>
-              <w:widowControl w:val="false"/>
-              <w:pBdr/>
+            <w:tcW w:w="793" w:type="dxa"/>
+            <w:tcBorders>
+              <w:top w:val="single" w:sz="8" w:space="0" w:color="000000"/>
+              <w:left w:val="single" w:sz="8" w:space="0" w:color="000000"/>
+              <w:bottom w:val="single" w:sz="8" w:space="0" w:color="000000"/>
+              <w:right w:val="single" w:sz="8" w:space="0" w:color="000000"/>
+            </w:tcBorders>
+            <w:shd w:fill="auto" w:val="clear"/>
+          </w:tcPr>
+          <w:p>
+            <w:pPr>
+              <w:pStyle w:val="normal1"/>
+              <w:keepNext w:val="false"/>
+              <w:keepLines w:val="false"/>
+              <w:widowControl w:val="false"/>
               <w:shd w:val="clear" w:fill="auto"/>
               <w:spacing w:lineRule="auto" w:line="240" w:before="0" w:after="0"/>
               <w:ind w:hanging="0" w:left="0" w:right="0"/>
@@ -4194,7 +4132,7 @@
         </w:tc>
         <w:tc>
           <w:tcPr>
-            <w:tcW w:w="8565" w:type="dxa"/>
+            <w:tcW w:w="8566" w:type="dxa"/>
             <w:tcBorders>
               <w:top w:val="single" w:sz="8" w:space="0" w:color="000000"/>
               <w:left w:val="single" w:sz="8" w:space="0" w:color="000000"/>
@@ -4219,22 +4157,21 @@
         <w:trPr/>
         <w:tc>
           <w:tcPr>
-            <w:tcW w:w="794" w:type="dxa"/>
-            <w:tcBorders>
-              <w:top w:val="single" w:sz="8" w:space="0" w:color="000000"/>
-              <w:left w:val="single" w:sz="8" w:space="0" w:color="000000"/>
-              <w:bottom w:val="single" w:sz="8" w:space="0" w:color="000000"/>
-              <w:right w:val="single" w:sz="8" w:space="0" w:color="000000"/>
-            </w:tcBorders>
-            <w:shd w:fill="auto" w:val="clear"/>
-          </w:tcPr>
-          <w:p>
-            <w:pPr>
-              <w:pStyle w:val="normal1"/>
-              <w:keepNext w:val="false"/>
-              <w:keepLines w:val="false"/>
-              <w:widowControl w:val="false"/>
-              <w:pBdr/>
+            <w:tcW w:w="793" w:type="dxa"/>
+            <w:tcBorders>
+              <w:top w:val="single" w:sz="8" w:space="0" w:color="000000"/>
+              <w:left w:val="single" w:sz="8" w:space="0" w:color="000000"/>
+              <w:bottom w:val="single" w:sz="8" w:space="0" w:color="000000"/>
+              <w:right w:val="single" w:sz="8" w:space="0" w:color="000000"/>
+            </w:tcBorders>
+            <w:shd w:fill="auto" w:val="clear"/>
+          </w:tcPr>
+          <w:p>
+            <w:pPr>
+              <w:pStyle w:val="normal1"/>
+              <w:keepNext w:val="false"/>
+              <w:keepLines w:val="false"/>
+              <w:widowControl w:val="false"/>
               <w:shd w:val="clear" w:fill="auto"/>
               <w:spacing w:lineRule="auto" w:line="240" w:before="0" w:after="0"/>
               <w:ind w:hanging="0" w:left="0" w:right="0"/>
@@ -4249,7 +4186,7 @@
         </w:tc>
         <w:tc>
           <w:tcPr>
-            <w:tcW w:w="8565" w:type="dxa"/>
+            <w:tcW w:w="8566" w:type="dxa"/>
             <w:tcBorders>
               <w:top w:val="single" w:sz="8" w:space="0" w:color="000000"/>
               <w:left w:val="single" w:sz="8" w:space="0" w:color="000000"/>
@@ -4274,22 +4211,21 @@
         <w:trPr/>
         <w:tc>
           <w:tcPr>
-            <w:tcW w:w="794" w:type="dxa"/>
-            <w:tcBorders>
-              <w:top w:val="single" w:sz="8" w:space="0" w:color="000000"/>
-              <w:left w:val="single" w:sz="8" w:space="0" w:color="000000"/>
-              <w:bottom w:val="single" w:sz="8" w:space="0" w:color="000000"/>
-              <w:right w:val="single" w:sz="8" w:space="0" w:color="000000"/>
-            </w:tcBorders>
-            <w:shd w:fill="auto" w:val="clear"/>
-          </w:tcPr>
-          <w:p>
-            <w:pPr>
-              <w:pStyle w:val="normal1"/>
-              <w:keepNext w:val="false"/>
-              <w:keepLines w:val="false"/>
-              <w:widowControl w:val="false"/>
-              <w:pBdr/>
+            <w:tcW w:w="793" w:type="dxa"/>
+            <w:tcBorders>
+              <w:top w:val="single" w:sz="8" w:space="0" w:color="000000"/>
+              <w:left w:val="single" w:sz="8" w:space="0" w:color="000000"/>
+              <w:bottom w:val="single" w:sz="8" w:space="0" w:color="000000"/>
+              <w:right w:val="single" w:sz="8" w:space="0" w:color="000000"/>
+            </w:tcBorders>
+            <w:shd w:fill="auto" w:val="clear"/>
+          </w:tcPr>
+          <w:p>
+            <w:pPr>
+              <w:pStyle w:val="normal1"/>
+              <w:keepNext w:val="false"/>
+              <w:keepLines w:val="false"/>
+              <w:widowControl w:val="false"/>
               <w:shd w:val="clear" w:fill="auto"/>
               <w:spacing w:lineRule="auto" w:line="240" w:before="0" w:after="0"/>
               <w:ind w:hanging="0" w:left="0" w:right="0"/>
@@ -4304,7 +4240,7 @@
         </w:tc>
         <w:tc>
           <w:tcPr>
-            <w:tcW w:w="8565" w:type="dxa"/>
+            <w:tcW w:w="8566" w:type="dxa"/>
             <w:tcBorders>
               <w:top w:val="single" w:sz="8" w:space="0" w:color="000000"/>
               <w:left w:val="single" w:sz="8" w:space="0" w:color="000000"/>
@@ -4329,22 +4265,21 @@
         <w:trPr/>
         <w:tc>
           <w:tcPr>
-            <w:tcW w:w="794" w:type="dxa"/>
-            <w:tcBorders>
-              <w:top w:val="single" w:sz="8" w:space="0" w:color="000000"/>
-              <w:left w:val="single" w:sz="8" w:space="0" w:color="000000"/>
-              <w:bottom w:val="single" w:sz="8" w:space="0" w:color="000000"/>
-              <w:right w:val="single" w:sz="8" w:space="0" w:color="000000"/>
-            </w:tcBorders>
-            <w:shd w:fill="auto" w:val="clear"/>
-          </w:tcPr>
-          <w:p>
-            <w:pPr>
-              <w:pStyle w:val="normal1"/>
-              <w:keepNext w:val="false"/>
-              <w:keepLines w:val="false"/>
-              <w:widowControl w:val="false"/>
-              <w:pBdr/>
+            <w:tcW w:w="793" w:type="dxa"/>
+            <w:tcBorders>
+              <w:top w:val="single" w:sz="8" w:space="0" w:color="000000"/>
+              <w:left w:val="single" w:sz="8" w:space="0" w:color="000000"/>
+              <w:bottom w:val="single" w:sz="8" w:space="0" w:color="000000"/>
+              <w:right w:val="single" w:sz="8" w:space="0" w:color="000000"/>
+            </w:tcBorders>
+            <w:shd w:fill="auto" w:val="clear"/>
+          </w:tcPr>
+          <w:p>
+            <w:pPr>
+              <w:pStyle w:val="normal1"/>
+              <w:keepNext w:val="false"/>
+              <w:keepLines w:val="false"/>
+              <w:widowControl w:val="false"/>
               <w:shd w:val="clear" w:fill="auto"/>
               <w:spacing w:lineRule="auto" w:line="240" w:before="0" w:after="0"/>
               <w:ind w:hanging="0" w:left="0" w:right="0"/>
@@ -4359,7 +4294,7 @@
         </w:tc>
         <w:tc>
           <w:tcPr>
-            <w:tcW w:w="8565" w:type="dxa"/>
+            <w:tcW w:w="8566" w:type="dxa"/>
             <w:tcBorders>
               <w:top w:val="single" w:sz="8" w:space="0" w:color="000000"/>
               <w:left w:val="single" w:sz="8" w:space="0" w:color="000000"/>
@@ -4384,22 +4319,21 @@
         <w:trPr/>
         <w:tc>
           <w:tcPr>
-            <w:tcW w:w="794" w:type="dxa"/>
-            <w:tcBorders>
-              <w:top w:val="single" w:sz="8" w:space="0" w:color="000000"/>
-              <w:left w:val="single" w:sz="8" w:space="0" w:color="000000"/>
-              <w:bottom w:val="single" w:sz="8" w:space="0" w:color="000000"/>
-              <w:right w:val="single" w:sz="8" w:space="0" w:color="000000"/>
-            </w:tcBorders>
-            <w:shd w:fill="auto" w:val="clear"/>
-          </w:tcPr>
-          <w:p>
-            <w:pPr>
-              <w:pStyle w:val="normal1"/>
-              <w:keepNext w:val="false"/>
-              <w:keepLines w:val="false"/>
-              <w:widowControl w:val="false"/>
-              <w:pBdr/>
+            <w:tcW w:w="793" w:type="dxa"/>
+            <w:tcBorders>
+              <w:top w:val="single" w:sz="8" w:space="0" w:color="000000"/>
+              <w:left w:val="single" w:sz="8" w:space="0" w:color="000000"/>
+              <w:bottom w:val="single" w:sz="8" w:space="0" w:color="000000"/>
+              <w:right w:val="single" w:sz="8" w:space="0" w:color="000000"/>
+            </w:tcBorders>
+            <w:shd w:fill="auto" w:val="clear"/>
+          </w:tcPr>
+          <w:p>
+            <w:pPr>
+              <w:pStyle w:val="normal1"/>
+              <w:keepNext w:val="false"/>
+              <w:keepLines w:val="false"/>
+              <w:widowControl w:val="false"/>
               <w:shd w:val="clear" w:fill="auto"/>
               <w:spacing w:lineRule="auto" w:line="240" w:before="0" w:after="0"/>
               <w:ind w:hanging="0" w:left="0" w:right="0"/>
@@ -4414,7 +4348,7 @@
         </w:tc>
         <w:tc>
           <w:tcPr>
-            <w:tcW w:w="8565" w:type="dxa"/>
+            <w:tcW w:w="8566" w:type="dxa"/>
             <w:tcBorders>
               <w:top w:val="single" w:sz="8" w:space="0" w:color="000000"/>
               <w:left w:val="single" w:sz="8" w:space="0" w:color="000000"/>
@@ -4439,22 +4373,21 @@
         <w:trPr/>
         <w:tc>
           <w:tcPr>
-            <w:tcW w:w="794" w:type="dxa"/>
-            <w:tcBorders>
-              <w:top w:val="single" w:sz="8" w:space="0" w:color="000000"/>
-              <w:left w:val="single" w:sz="8" w:space="0" w:color="000000"/>
-              <w:bottom w:val="single" w:sz="8" w:space="0" w:color="000000"/>
-              <w:right w:val="single" w:sz="8" w:space="0" w:color="000000"/>
-            </w:tcBorders>
-            <w:shd w:fill="auto" w:val="clear"/>
-          </w:tcPr>
-          <w:p>
-            <w:pPr>
-              <w:pStyle w:val="normal1"/>
-              <w:keepNext w:val="false"/>
-              <w:keepLines w:val="false"/>
-              <w:widowControl w:val="false"/>
-              <w:pBdr/>
+            <w:tcW w:w="793" w:type="dxa"/>
+            <w:tcBorders>
+              <w:top w:val="single" w:sz="8" w:space="0" w:color="000000"/>
+              <w:left w:val="single" w:sz="8" w:space="0" w:color="000000"/>
+              <w:bottom w:val="single" w:sz="8" w:space="0" w:color="000000"/>
+              <w:right w:val="single" w:sz="8" w:space="0" w:color="000000"/>
+            </w:tcBorders>
+            <w:shd w:fill="auto" w:val="clear"/>
+          </w:tcPr>
+          <w:p>
+            <w:pPr>
+              <w:pStyle w:val="normal1"/>
+              <w:keepNext w:val="false"/>
+              <w:keepLines w:val="false"/>
+              <w:widowControl w:val="false"/>
               <w:shd w:val="clear" w:fill="auto"/>
               <w:spacing w:lineRule="auto" w:line="240" w:before="0" w:after="0"/>
               <w:ind w:hanging="0" w:left="0" w:right="0"/>
@@ -4469,7 +4402,7 @@
         </w:tc>
         <w:tc>
           <w:tcPr>
-            <w:tcW w:w="8565" w:type="dxa"/>
+            <w:tcW w:w="8566" w:type="dxa"/>
             <w:tcBorders>
               <w:top w:val="single" w:sz="8" w:space="0" w:color="000000"/>
               <w:left w:val="single" w:sz="8" w:space="0" w:color="000000"/>
@@ -4494,22 +4427,21 @@
         <w:trPr/>
         <w:tc>
           <w:tcPr>
-            <w:tcW w:w="794" w:type="dxa"/>
-            <w:tcBorders>
-              <w:top w:val="single" w:sz="8" w:space="0" w:color="000000"/>
-              <w:left w:val="single" w:sz="8" w:space="0" w:color="000000"/>
-              <w:bottom w:val="single" w:sz="8" w:space="0" w:color="000000"/>
-              <w:right w:val="single" w:sz="8" w:space="0" w:color="000000"/>
-            </w:tcBorders>
-            <w:shd w:fill="auto" w:val="clear"/>
-          </w:tcPr>
-          <w:p>
-            <w:pPr>
-              <w:pStyle w:val="normal1"/>
-              <w:keepNext w:val="false"/>
-              <w:keepLines w:val="false"/>
-              <w:widowControl w:val="false"/>
-              <w:pBdr/>
+            <w:tcW w:w="793" w:type="dxa"/>
+            <w:tcBorders>
+              <w:top w:val="single" w:sz="8" w:space="0" w:color="000000"/>
+              <w:left w:val="single" w:sz="8" w:space="0" w:color="000000"/>
+              <w:bottom w:val="single" w:sz="8" w:space="0" w:color="000000"/>
+              <w:right w:val="single" w:sz="8" w:space="0" w:color="000000"/>
+            </w:tcBorders>
+            <w:shd w:fill="auto" w:val="clear"/>
+          </w:tcPr>
+          <w:p>
+            <w:pPr>
+              <w:pStyle w:val="normal1"/>
+              <w:keepNext w:val="false"/>
+              <w:keepLines w:val="false"/>
+              <w:widowControl w:val="false"/>
               <w:shd w:val="clear" w:fill="auto"/>
               <w:spacing w:lineRule="auto" w:line="240" w:before="0" w:after="0"/>
               <w:ind w:hanging="0" w:left="0" w:right="0"/>
@@ -4524,7 +4456,7 @@
         </w:tc>
         <w:tc>
           <w:tcPr>
-            <w:tcW w:w="8565" w:type="dxa"/>
+            <w:tcW w:w="8566" w:type="dxa"/>
             <w:tcBorders>
               <w:top w:val="single" w:sz="8" w:space="0" w:color="000000"/>
               <w:left w:val="single" w:sz="8" w:space="0" w:color="000000"/>
@@ -4549,22 +4481,21 @@
         <w:trPr/>
         <w:tc>
           <w:tcPr>
-            <w:tcW w:w="794" w:type="dxa"/>
-            <w:tcBorders>
-              <w:top w:val="single" w:sz="8" w:space="0" w:color="000000"/>
-              <w:left w:val="single" w:sz="8" w:space="0" w:color="000000"/>
-              <w:bottom w:val="single" w:sz="8" w:space="0" w:color="000000"/>
-              <w:right w:val="single" w:sz="8" w:space="0" w:color="000000"/>
-            </w:tcBorders>
-            <w:shd w:fill="auto" w:val="clear"/>
-          </w:tcPr>
-          <w:p>
-            <w:pPr>
-              <w:pStyle w:val="normal1"/>
-              <w:keepNext w:val="false"/>
-              <w:keepLines w:val="false"/>
-              <w:widowControl w:val="false"/>
-              <w:pBdr/>
+            <w:tcW w:w="793" w:type="dxa"/>
+            <w:tcBorders>
+              <w:top w:val="single" w:sz="8" w:space="0" w:color="000000"/>
+              <w:left w:val="single" w:sz="8" w:space="0" w:color="000000"/>
+              <w:bottom w:val="single" w:sz="8" w:space="0" w:color="000000"/>
+              <w:right w:val="single" w:sz="8" w:space="0" w:color="000000"/>
+            </w:tcBorders>
+            <w:shd w:fill="auto" w:val="clear"/>
+          </w:tcPr>
+          <w:p>
+            <w:pPr>
+              <w:pStyle w:val="normal1"/>
+              <w:keepNext w:val="false"/>
+              <w:keepLines w:val="false"/>
+              <w:widowControl w:val="false"/>
               <w:shd w:val="clear" w:fill="auto"/>
               <w:spacing w:lineRule="auto" w:line="240" w:before="0" w:after="0"/>
               <w:ind w:hanging="0" w:left="0" w:right="0"/>
@@ -4579,7 +4510,7 @@
         </w:tc>
         <w:tc>
           <w:tcPr>
-            <w:tcW w:w="8565" w:type="dxa"/>
+            <w:tcW w:w="8566" w:type="dxa"/>
             <w:tcBorders>
               <w:top w:val="single" w:sz="8" w:space="0" w:color="000000"/>
               <w:left w:val="single" w:sz="8" w:space="0" w:color="000000"/>
@@ -4604,22 +4535,21 @@
         <w:trPr/>
         <w:tc>
           <w:tcPr>
-            <w:tcW w:w="794" w:type="dxa"/>
-            <w:tcBorders>
-              <w:top w:val="single" w:sz="8" w:space="0" w:color="000000"/>
-              <w:left w:val="single" w:sz="8" w:space="0" w:color="000000"/>
-              <w:bottom w:val="single" w:sz="8" w:space="0" w:color="000000"/>
-              <w:right w:val="single" w:sz="8" w:space="0" w:color="000000"/>
-            </w:tcBorders>
-            <w:shd w:fill="auto" w:val="clear"/>
-          </w:tcPr>
-          <w:p>
-            <w:pPr>
-              <w:pStyle w:val="normal1"/>
-              <w:keepNext w:val="false"/>
-              <w:keepLines w:val="false"/>
-              <w:widowControl w:val="false"/>
-              <w:pBdr/>
+            <w:tcW w:w="793" w:type="dxa"/>
+            <w:tcBorders>
+              <w:top w:val="single" w:sz="8" w:space="0" w:color="000000"/>
+              <w:left w:val="single" w:sz="8" w:space="0" w:color="000000"/>
+              <w:bottom w:val="single" w:sz="8" w:space="0" w:color="000000"/>
+              <w:right w:val="single" w:sz="8" w:space="0" w:color="000000"/>
+            </w:tcBorders>
+            <w:shd w:fill="auto" w:val="clear"/>
+          </w:tcPr>
+          <w:p>
+            <w:pPr>
+              <w:pStyle w:val="normal1"/>
+              <w:keepNext w:val="false"/>
+              <w:keepLines w:val="false"/>
+              <w:widowControl w:val="false"/>
               <w:shd w:val="clear" w:fill="auto"/>
               <w:spacing w:lineRule="auto" w:line="240" w:before="0" w:after="0"/>
               <w:ind w:hanging="0" w:left="0" w:right="0"/>
@@ -4634,7 +4564,7 @@
         </w:tc>
         <w:tc>
           <w:tcPr>
-            <w:tcW w:w="8565" w:type="dxa"/>
+            <w:tcW w:w="8566" w:type="dxa"/>
             <w:tcBorders>
               <w:top w:val="single" w:sz="8" w:space="0" w:color="000000"/>
               <w:left w:val="single" w:sz="8" w:space="0" w:color="000000"/>
@@ -4659,22 +4589,21 @@
         <w:trPr/>
         <w:tc>
           <w:tcPr>
-            <w:tcW w:w="794" w:type="dxa"/>
-            <w:tcBorders>
-              <w:top w:val="single" w:sz="8" w:space="0" w:color="000000"/>
-              <w:left w:val="single" w:sz="8" w:space="0" w:color="000000"/>
-              <w:bottom w:val="single" w:sz="8" w:space="0" w:color="000000"/>
-              <w:right w:val="single" w:sz="8" w:space="0" w:color="000000"/>
-            </w:tcBorders>
-            <w:shd w:fill="auto" w:val="clear"/>
-          </w:tcPr>
-          <w:p>
-            <w:pPr>
-              <w:pStyle w:val="normal1"/>
-              <w:keepNext w:val="false"/>
-              <w:keepLines w:val="false"/>
-              <w:widowControl w:val="false"/>
-              <w:pBdr/>
+            <w:tcW w:w="793" w:type="dxa"/>
+            <w:tcBorders>
+              <w:top w:val="single" w:sz="8" w:space="0" w:color="000000"/>
+              <w:left w:val="single" w:sz="8" w:space="0" w:color="000000"/>
+              <w:bottom w:val="single" w:sz="8" w:space="0" w:color="000000"/>
+              <w:right w:val="single" w:sz="8" w:space="0" w:color="000000"/>
+            </w:tcBorders>
+            <w:shd w:fill="auto" w:val="clear"/>
+          </w:tcPr>
+          <w:p>
+            <w:pPr>
+              <w:pStyle w:val="normal1"/>
+              <w:keepNext w:val="false"/>
+              <w:keepLines w:val="false"/>
+              <w:widowControl w:val="false"/>
               <w:shd w:val="clear" w:fill="auto"/>
               <w:spacing w:lineRule="auto" w:line="240" w:before="0" w:after="0"/>
               <w:ind w:hanging="0" w:left="0" w:right="0"/>
@@ -4689,7 +4618,7 @@
         </w:tc>
         <w:tc>
           <w:tcPr>
-            <w:tcW w:w="8565" w:type="dxa"/>
+            <w:tcW w:w="8566" w:type="dxa"/>
             <w:tcBorders>
               <w:top w:val="single" w:sz="8" w:space="0" w:color="000000"/>
               <w:left w:val="single" w:sz="8" w:space="0" w:color="000000"/>
@@ -5037,83 +4966,21 @@
         </w:rPr>
       </w:pPr>
       <w:r>
-        <w:rPr/>
-      </w:r>
-    </w:p>
-    <w:p>
-      <w:pPr>
-        <w:pStyle w:val="normal1"/>
         <w:rPr>
           <w:highlight w:val="red"/>
         </w:rPr>
-      </w:pPr>
-      <w:r>
-        <w:rPr/>
-        <w:t>If your H89 has a guide bracket on the left side with plastic guide pins for each slot, you should</w:t>
-      </w:r>
-      <w:r>
-        <w:rPr/>
-        <w:t xml:space="preserve"> </w:t>
-      </w:r>
-      <w:r>
-        <w:rPr/>
-        <w:t xml:space="preserve">adjust </w:t>
-      </w:r>
-      <w:r>
-        <w:rPr/>
-        <w:t xml:space="preserve">the guide pin </w:t>
-      </w:r>
-      <w:r>
-        <w:rPr/>
-        <w:t>for the position of the VDIP board.</w:t>
-      </w:r>
-      <w:r>
-        <w:rPr/>
-        <w:t xml:space="preserve"> The three guide pins holes are for board</w:t>
-      </w:r>
-      <w:r>
-        <w:rPr/>
-        <w:t>s</w:t>
-      </w:r>
-      <w:r>
-        <w:rPr/>
-        <w:t xml:space="preserve"> with components facing left; </w:t>
-      </w:r>
-      <w:r>
-        <w:rPr/>
-        <w:t>y</w:t>
-      </w:r>
-      <w:r>
-        <w:rPr/>
-        <w:t xml:space="preserve">ou can have three different boards. The other holes for the guide pins are only for boards with components facing to the right; </w:t>
-      </w:r>
-      <w:r>
-        <w:rPr/>
-        <w:t>y</w:t>
-      </w:r>
-      <w:r>
-        <w:rPr/>
-        <w:t xml:space="preserve">ou only can have two. </w:t>
-      </w:r>
-      <w:r>
-        <w:rPr/>
-        <w:t>Y</w:t>
-      </w:r>
-      <w:r>
-        <w:rPr/>
-        <w:t xml:space="preserve">ou can </w:t>
-      </w:r>
-      <w:r>
-        <w:rPr/>
-        <w:t xml:space="preserve">also </w:t>
-      </w:r>
-      <w:r>
-        <w:rPr/>
-        <w:t xml:space="preserve">have combinations of both setups. </w:t>
-      </w:r>
-      <w:r>
-        <w:rPr/>
-        <w:t>Refer to this picture:</w:t>
+      </w:r>
+    </w:p>
+    <w:p>
+      <w:pPr>
+        <w:pStyle w:val="normal1"/>
+        <w:rPr>
+          <w:highlight w:val="red"/>
+        </w:rPr>
+      </w:pPr>
+      <w:r>
+        <w:rPr/>
+        <w:t>If your H89 has a guide bracket on the left side with plastic guide pins for each slot, you should adjust the guide pin for the position of the VDIP board. The three guide pins holes are for boards with components facing left; you can have three different boards. The other holes for the guide pins are only for boards with components facing to the right; you only can have two. You can also have combinations of both setups. Refer to this picture:</w:t>
       </w:r>
     </w:p>
     <w:p>
@@ -5140,46 +5007,44 @@
         </w:rPr>
       </w:pPr>
       <w:r>
-        <w:rPr/>
-      </w:r>
-    </w:p>
-    <w:p>
-      <w:pPr>
-        <w:pStyle w:val="normal1"/>
         <w:rPr>
           <w:highlight w:val="red"/>
         </w:rPr>
-      </w:pPr>
-      <w:r>
-        <w:rPr/>
-        <w:t xml:space="preserve">There is no keying on the connectors </w:t>
-      </w:r>
-      <w:r>
-        <w:rPr/>
-        <w:t>for the board</w:t>
-      </w:r>
-      <w:r>
-        <w:rPr/>
-        <w:t>, so take care not to offset the pins or you may damage the VDIP and/or H89 CPU board or power supply.</w:t>
-      </w:r>
-    </w:p>
-    <w:p>
-      <w:pPr>
-        <w:pStyle w:val="normal1"/>
-        <w:rPr/>
-      </w:pPr>
-      <w:r>
-        <w:rPr/>
-      </w:r>
-    </w:p>
-    <w:p>
-      <w:pPr>
-        <w:pStyle w:val="normal1"/>
-        <w:rPr/>
-      </w:pPr>
-      <w:r>
-        <w:rPr/>
-        <w:t>The real-time clock is optional. If you have an H89 with a CF Flash card installed, the same RTC circuit is present on that board and they will conflict. If this is the case, you can disable it by not installing the RTC chip and battery on the VDIP board.</w:t>
+      </w:r>
+    </w:p>
+    <w:p>
+      <w:pPr>
+        <w:pStyle w:val="normal1"/>
+        <w:rPr>
+          <w:highlight w:val="red"/>
+        </w:rPr>
+      </w:pPr>
+      <w:r>
+        <w:rPr/>
+        <w:t>There is no keying on the connectors for the board, so take care not to offset the pins or you may damage the VDIP and/or H89 CPU board or power supply.</w:t>
+      </w:r>
+    </w:p>
+    <w:p>
+      <w:pPr>
+        <w:pStyle w:val="normal1"/>
+        <w:rPr/>
+      </w:pPr>
+      <w:r>
+        <w:rPr/>
+      </w:r>
+    </w:p>
+    <w:p>
+      <w:pPr>
+        <w:pStyle w:val="normal1"/>
+        <w:rPr/>
+      </w:pPr>
+      <w:r>
+        <w:rPr/>
+        <w:t xml:space="preserve">The real-time clock </w:t>
+      </w:r>
+      <w:r>
+        <w:rPr/>
+        <w:t>circuit is similar to one present on the H89 CF Flash card. The base i/o address of the RTC on the VDIP1 board is 240 octal, and the address on the CF Flash board is 320 octal, so if both are present they will not conflict. The VDIP utility programs use the RTC, if present, to datestamp files on the USB flash drive.</w:t>
       </w:r>
     </w:p>
     <w:p>
@@ -5317,8 +5182,8 @@
       </w:tblPr>
       <w:tblGrid>
         <w:gridCol w:w="1095"/>
-        <w:gridCol w:w="1874"/>
-        <w:gridCol w:w="6391"/>
+        <w:gridCol w:w="1873"/>
+        <w:gridCol w:w="6392"/>
       </w:tblGrid>
       <w:tr>
         <w:trPr/>
@@ -5339,7 +5204,6 @@
               <w:keepNext w:val="false"/>
               <w:keepLines w:val="false"/>
               <w:widowControl w:val="false"/>
-              <w:pBdr/>
               <w:shd w:val="clear" w:fill="auto"/>
               <w:spacing w:lineRule="auto" w:line="240" w:before="0" w:after="0"/>
               <w:ind w:hanging="0" w:left="0" w:right="0"/>
@@ -5358,7 +5222,7 @@
         </w:tc>
         <w:tc>
           <w:tcPr>
-            <w:tcW w:w="1874" w:type="dxa"/>
+            <w:tcW w:w="1873" w:type="dxa"/>
             <w:tcBorders>
               <w:top w:val="single" w:sz="8" w:space="0" w:color="000000"/>
               <w:left w:val="single" w:sz="8" w:space="0" w:color="000000"/>
@@ -5384,7 +5248,7 @@
         </w:tc>
         <w:tc>
           <w:tcPr>
-            <w:tcW w:w="6391" w:type="dxa"/>
+            <w:tcW w:w="6392" w:type="dxa"/>
             <w:tcBorders>
               <w:top w:val="single" w:sz="8" w:space="0" w:color="000000"/>
               <w:left w:val="single" w:sz="8" w:space="0" w:color="000000"/>
@@ -5428,7 +5292,6 @@
               <w:keepNext w:val="false"/>
               <w:keepLines w:val="false"/>
               <w:widowControl w:val="false"/>
-              <w:pBdr/>
               <w:shd w:val="clear" w:fill="auto"/>
               <w:spacing w:lineRule="auto" w:line="240" w:before="0" w:after="0"/>
               <w:ind w:hanging="0" w:left="0" w:right="0"/>
@@ -5443,7 +5306,7 @@
         </w:tc>
         <w:tc>
           <w:tcPr>
-            <w:tcW w:w="1874" w:type="dxa"/>
+            <w:tcW w:w="1873" w:type="dxa"/>
             <w:tcBorders>
               <w:top w:val="single" w:sz="8" w:space="0" w:color="000000"/>
               <w:left w:val="single" w:sz="8" w:space="0" w:color="000000"/>
@@ -5465,7 +5328,7 @@
         </w:tc>
         <w:tc>
           <w:tcPr>
-            <w:tcW w:w="6391" w:type="dxa"/>
+            <w:tcW w:w="6392" w:type="dxa"/>
             <w:tcBorders>
               <w:top w:val="single" w:sz="8" w:space="0" w:color="000000"/>
               <w:left w:val="single" w:sz="8" w:space="0" w:color="000000"/>
@@ -5515,7 +5378,6 @@
               <w:keepNext w:val="false"/>
               <w:keepLines w:val="false"/>
               <w:widowControl w:val="false"/>
-              <w:pBdr/>
               <w:shd w:val="clear" w:fill="auto"/>
               <w:spacing w:lineRule="auto" w:line="240" w:before="0" w:after="0"/>
               <w:ind w:hanging="0" w:left="0" w:right="0"/>
@@ -5530,7 +5392,7 @@
         </w:tc>
         <w:tc>
           <w:tcPr>
-            <w:tcW w:w="1874" w:type="dxa"/>
+            <w:tcW w:w="1873" w:type="dxa"/>
             <w:tcBorders>
               <w:top w:val="single" w:sz="8" w:space="0" w:color="000000"/>
               <w:left w:val="single" w:sz="8" w:space="0" w:color="000000"/>
@@ -5552,7 +5414,7 @@
         </w:tc>
         <w:tc>
           <w:tcPr>
-            <w:tcW w:w="6391" w:type="dxa"/>
+            <w:tcW w:w="6392" w:type="dxa"/>
             <w:tcBorders>
               <w:top w:val="single" w:sz="8" w:space="0" w:color="000000"/>
               <w:left w:val="single" w:sz="8" w:space="0" w:color="000000"/>
@@ -5648,7 +5510,6 @@
               <w:keepNext w:val="false"/>
               <w:keepLines w:val="false"/>
               <w:widowControl w:val="false"/>
-              <w:pBdr/>
               <w:shd w:val="clear" w:fill="auto"/>
               <w:spacing w:lineRule="auto" w:line="240" w:before="0" w:after="0"/>
               <w:ind w:hanging="0" w:left="0" w:right="0"/>
@@ -5711,7 +5572,6 @@
               <w:keepNext w:val="false"/>
               <w:keepLines w:val="false"/>
               <w:widowControl w:val="false"/>
-              <w:pBdr/>
               <w:shd w:val="clear" w:fill="auto"/>
               <w:spacing w:lineRule="auto" w:line="240" w:before="0" w:after="0"/>
               <w:ind w:hanging="0" w:left="0" w:right="0"/>
@@ -5766,7 +5626,6 @@
               <w:keepNext w:val="false"/>
               <w:keepLines w:val="false"/>
               <w:widowControl w:val="false"/>
-              <w:pBdr/>
               <w:shd w:val="clear" w:fill="auto"/>
               <w:spacing w:lineRule="auto" w:line="240" w:before="0" w:after="0"/>
               <w:ind w:hanging="0" w:left="0" w:right="0"/>
@@ -5821,7 +5680,6 @@
               <w:keepNext w:val="false"/>
               <w:keepLines w:val="false"/>
               <w:widowControl w:val="false"/>
-              <w:pBdr/>
               <w:shd w:val="clear" w:fill="auto"/>
               <w:spacing w:lineRule="auto" w:line="240" w:before="0" w:after="0"/>
               <w:ind w:hanging="0" w:left="0" w:right="0"/>
@@ -5923,7 +5781,6 @@
               <w:keepNext w:val="false"/>
               <w:keepLines w:val="false"/>
               <w:widowControl w:val="false"/>
-              <w:pBdr/>
               <w:shd w:val="clear" w:fill="auto"/>
               <w:spacing w:lineRule="auto" w:line="240" w:before="0" w:after="0"/>
               <w:ind w:hanging="0" w:left="0" w:right="0"/>
@@ -6025,7 +5882,6 @@
               <w:keepNext w:val="false"/>
               <w:keepLines w:val="false"/>
               <w:widowControl w:val="false"/>
-              <w:pBdr/>
               <w:shd w:val="clear" w:fill="auto"/>
               <w:spacing w:lineRule="auto" w:line="240" w:before="0" w:after="0"/>
               <w:ind w:hanging="0" w:left="0" w:right="0"/>
@@ -6080,7 +5936,6 @@
               <w:keepNext w:val="false"/>
               <w:keepLines w:val="false"/>
               <w:widowControl w:val="false"/>
-              <w:pBdr/>
               <w:shd w:val="clear" w:fill="auto"/>
               <w:spacing w:lineRule="auto" w:line="240" w:before="0" w:after="0"/>
               <w:ind w:hanging="0" w:left="0" w:right="0"/>
@@ -6135,7 +5990,6 @@
               <w:keepNext w:val="false"/>
               <w:keepLines w:val="false"/>
               <w:widowControl w:val="false"/>
-              <w:pBdr/>
               <w:shd w:val="clear" w:fill="auto"/>
               <w:spacing w:lineRule="auto" w:line="240" w:before="0" w:after="0"/>
               <w:ind w:hanging="0" w:left="0" w:right="0"/>
@@ -6190,7 +6044,6 @@
               <w:keepNext w:val="false"/>
               <w:keepLines w:val="false"/>
               <w:widowControl w:val="false"/>
-              <w:pBdr/>
               <w:shd w:val="clear" w:fill="auto"/>
               <w:spacing w:lineRule="auto" w:line="240" w:before="0" w:after="0"/>
               <w:ind w:hanging="0" w:left="0" w:right="0"/>
@@ -6245,7 +6098,6 @@
               <w:keepNext w:val="false"/>
               <w:keepLines w:val="false"/>
               <w:widowControl w:val="false"/>
-              <w:pBdr/>
               <w:shd w:val="clear" w:fill="auto"/>
               <w:spacing w:lineRule="auto" w:line="240" w:before="0" w:after="0"/>
               <w:ind w:hanging="0" w:left="0" w:right="0"/>
@@ -6300,7 +6152,6 @@
               <w:keepNext w:val="false"/>
               <w:keepLines w:val="false"/>
               <w:widowControl w:val="false"/>
-              <w:pBdr/>
               <w:shd w:val="clear" w:fill="auto"/>
               <w:spacing w:lineRule="auto" w:line="240" w:before="0" w:after="0"/>
               <w:ind w:hanging="0" w:left="0" w:right="0"/>
@@ -6355,7 +6206,6 @@
               <w:keepNext w:val="false"/>
               <w:keepLines w:val="false"/>
               <w:widowControl w:val="false"/>
-              <w:pBdr/>
               <w:shd w:val="clear" w:fill="auto"/>
               <w:spacing w:lineRule="auto" w:line="240" w:before="0" w:after="0"/>
               <w:ind w:hanging="0" w:left="0" w:right="0"/>
@@ -6454,7 +6304,59 @@
       </w:pPr>
       <w:r>
         <w:rPr/>
-        <w:t>If using the real-time clock, software utilities are available to set or get the date/time. They work under HDOS or CP/M. These can be run on boot to set the operating system time and date. You may also want to check that your version of HDOS has been patched with Y2K fixes.</w:t>
+        <w:t xml:space="preserve">The H89RTCLK program is  </w:t>
+      </w:r>
+      <w:r>
+        <w:rPr/>
+        <w:t xml:space="preserve">available </w:t>
+      </w:r>
+      <w:r>
+        <w:rPr/>
+        <w:t>which can</w:t>
+      </w:r>
+      <w:r>
+        <w:rPr/>
+        <w:t xml:space="preserve"> set or get the date/time </w:t>
+      </w:r>
+      <w:r>
+        <w:rPr/>
+        <w:t>using the real-time clock</w:t>
+      </w:r>
+      <w:r>
+        <w:rPr/>
+        <w:t xml:space="preserve">. </w:t>
+      </w:r>
+      <w:r>
+        <w:rPr/>
+        <w:t>It</w:t>
+      </w:r>
+      <w:r>
+        <w:rPr/>
+        <w:t xml:space="preserve"> work</w:t>
+      </w:r>
+      <w:r>
+        <w:rPr/>
+        <w:t>s</w:t>
+      </w:r>
+      <w:r>
+        <w:rPr/>
+        <w:t xml:space="preserve"> under HDOS or CP/M </w:t>
+      </w:r>
+      <w:r>
+        <w:rPr/>
+        <w:t>and</w:t>
+      </w:r>
+      <w:r>
+        <w:rPr/>
+        <w:t xml:space="preserve"> can be run on boot to set the operating system time and date. </w:t>
+      </w:r>
+      <w:r>
+        <w:rPr/>
+        <w:t xml:space="preserve">The version included in the operating system images for the CF Flash board is configured to use the RTC on the CF Flash card. If you want to use the RTC on the VDIP1 board you will need to adjust the source code and recompile it. </w:t>
+      </w:r>
+      <w:r>
+        <w:rPr/>
+        <w:t>You may also want to check that your version of HDOS has been patched with Y2K fixes.</w:t>
       </w:r>
     </w:p>
     <w:p>
@@ -6574,7 +6476,7 @@
       <w:hyperlink r:id="rId3">
         <w:r>
           <w:rPr>
-            <w:rStyle w:val="ListLabel19"/>
+            <w:rStyle w:val="ListLabel29"/>
             <w:color w:val="1155CC"/>
             <w:u w:val="single"/>
           </w:rPr>
@@ -6601,7 +6503,7 @@
       <w:hyperlink r:id="rId4">
         <w:r>
           <w:rPr>
-            <w:rStyle w:val="ListLabel19"/>
+            <w:rStyle w:val="ListLabel29"/>
             <w:color w:val="1155CC"/>
             <w:u w:val="single"/>
           </w:rPr>
@@ -6628,7 +6530,7 @@
       <w:hyperlink r:id="rId5">
         <w:r>
           <w:rPr>
-            <w:rStyle w:val="ListLabel19"/>
+            <w:rStyle w:val="ListLabel29"/>
             <w:color w:val="1155CC"/>
             <w:u w:val="single"/>
           </w:rPr>
@@ -6655,7 +6557,7 @@
       <w:hyperlink r:id="rId6">
         <w:r>
           <w:rPr>
-            <w:rStyle w:val="ListLabel19"/>
+            <w:rStyle w:val="ListLabel29"/>
             <w:color w:val="1155CC"/>
             <w:u w:val="single"/>
           </w:rPr>
@@ -6682,7 +6584,7 @@
       <w:hyperlink r:id="rId7">
         <w:r>
           <w:rPr>
-            <w:rStyle w:val="ListLabel19"/>
+            <w:rStyle w:val="ListLabel29"/>
             <w:color w:val="1155CC"/>
             <w:u w:val="single"/>
           </w:rPr>
@@ -6709,7 +6611,7 @@
       <w:hyperlink r:id="rId8">
         <w:r>
           <w:rPr>
-            <w:rStyle w:val="ListLabel19"/>
+            <w:rStyle w:val="ListLabel29"/>
             <w:color w:val="1155CC"/>
             <w:u w:val="single"/>
           </w:rPr>
@@ -6736,7 +6638,7 @@
       <w:hyperlink r:id="rId9">
         <w:r>
           <w:rPr>
-            <w:rStyle w:val="ListLabel19"/>
+            <w:rStyle w:val="ListLabel29"/>
             <w:color w:val="1155CC"/>
             <w:u w:val="single"/>
           </w:rPr>
@@ -7319,6 +7221,7 @@
     <w:qFormat/>
     <w:pPr>
       <w:widowControl/>
+      <w:suppressAutoHyphens w:val="true"/>
       <w:bidi w:val="0"/>
       <w:spacing w:lineRule="auto" w:line="276" w:before="0" w:after="0"/>
       <w:jc w:val="left"/>
@@ -7505,6 +7408,7 @@
     <w:qFormat/>
     <w:pPr>
       <w:widowControl/>
+      <w:suppressAutoHyphens w:val="true"/>
       <w:bidi w:val="0"/>
       <w:spacing w:lineRule="auto" w:line="276" w:before="0" w:after="0"/>
       <w:jc w:val="left"/>

</xml_diff>

<commit_message>
More clarification of RTC support.
</commit_message>
<xml_diff>
--- a/H89VDIP1/HeathkitH89VDIP1RTCBoard.docx
+++ b/H89VDIP1/HeathkitH89VDIP1RTCBoard.docx
@@ -38,15 +38,7 @@
       </w:pPr>
       <w:r>
         <w:rPr/>
-        <w:t>Last Updated: 2</w:t>
-      </w:r>
-      <w:r>
-        <w:rPr/>
-        <w:t>2</w:t>
-      </w:r>
-      <w:r>
-        <w:rPr/>
-        <w:t xml:space="preserve"> May 2025</w:t>
+        <w:t>Last Updated: 22 May 2025</w:t>
       </w:r>
     </w:p>
     <w:p>
@@ -200,7 +192,13 @@
       </w:pPr>
       <w:r>
         <w:rPr/>
-        <w:t>A real-time clock (RTC) with battery backup that supports maintaining date and time. Utility software is available for HDOS and CP/M.</w:t>
+        <w:t>A real-time clock (RTC) with battery backup that supports maintaining date and time</w:t>
+      </w:r>
+      <w:r>
+        <w:rPr>
+          <w:u w:val="double"/>
+        </w:rPr>
+        <w:t>.</w:t>
       </w:r>
     </w:p>
     <w:p>
@@ -306,8 +304,8 @@
         <w:tblLook w:val="0600"/>
       </w:tblPr>
       <w:tblGrid>
-        <w:gridCol w:w="673"/>
-        <w:gridCol w:w="8686"/>
+        <w:gridCol w:w="672"/>
+        <w:gridCol w:w="8687"/>
       </w:tblGrid>
       <w:tr>
         <w:trPr>
@@ -346,7 +344,7 @@
         <w:trPr/>
         <w:tc>
           <w:tcPr>
-            <w:tcW w:w="673" w:type="dxa"/>
+            <w:tcW w:w="672" w:type="dxa"/>
             <w:tcBorders>
               <w:top w:val="single" w:sz="8" w:space="0" w:color="000000"/>
               <w:left w:val="single" w:sz="8" w:space="0" w:color="000000"/>
@@ -375,7 +373,7 @@
         </w:tc>
         <w:tc>
           <w:tcPr>
-            <w:tcW w:w="8686" w:type="dxa"/>
+            <w:tcW w:w="8687" w:type="dxa"/>
             <w:tcBorders>
               <w:top w:val="single" w:sz="8" w:space="0" w:color="000000"/>
               <w:left w:val="single" w:sz="8" w:space="0" w:color="000000"/>
@@ -400,7 +398,7 @@
         <w:trPr/>
         <w:tc>
           <w:tcPr>
-            <w:tcW w:w="673" w:type="dxa"/>
+            <w:tcW w:w="672" w:type="dxa"/>
             <w:tcBorders>
               <w:top w:val="single" w:sz="8" w:space="0" w:color="000000"/>
               <w:left w:val="single" w:sz="8" w:space="0" w:color="000000"/>
@@ -429,7 +427,7 @@
         </w:tc>
         <w:tc>
           <w:tcPr>
-            <w:tcW w:w="8686" w:type="dxa"/>
+            <w:tcW w:w="8687" w:type="dxa"/>
             <w:tcBorders>
               <w:top w:val="single" w:sz="8" w:space="0" w:color="000000"/>
               <w:left w:val="single" w:sz="8" w:space="0" w:color="000000"/>
@@ -454,7 +452,7 @@
         <w:trPr/>
         <w:tc>
           <w:tcPr>
-            <w:tcW w:w="673" w:type="dxa"/>
+            <w:tcW w:w="672" w:type="dxa"/>
             <w:tcBorders>
               <w:top w:val="single" w:sz="8" w:space="0" w:color="000000"/>
               <w:left w:val="single" w:sz="8" w:space="0" w:color="000000"/>
@@ -483,7 +481,7 @@
         </w:tc>
         <w:tc>
           <w:tcPr>
-            <w:tcW w:w="8686" w:type="dxa"/>
+            <w:tcW w:w="8687" w:type="dxa"/>
             <w:tcBorders>
               <w:top w:val="single" w:sz="8" w:space="0" w:color="000000"/>
               <w:left w:val="single" w:sz="8" w:space="0" w:color="000000"/>
@@ -508,7 +506,7 @@
         <w:trPr/>
         <w:tc>
           <w:tcPr>
-            <w:tcW w:w="673" w:type="dxa"/>
+            <w:tcW w:w="672" w:type="dxa"/>
             <w:tcBorders>
               <w:top w:val="single" w:sz="8" w:space="0" w:color="000000"/>
               <w:left w:val="single" w:sz="8" w:space="0" w:color="000000"/>
@@ -537,7 +535,7 @@
         </w:tc>
         <w:tc>
           <w:tcPr>
-            <w:tcW w:w="8686" w:type="dxa"/>
+            <w:tcW w:w="8687" w:type="dxa"/>
             <w:tcBorders>
               <w:top w:val="single" w:sz="8" w:space="0" w:color="000000"/>
               <w:left w:val="single" w:sz="8" w:space="0" w:color="000000"/>
@@ -562,7 +560,7 @@
         <w:trPr/>
         <w:tc>
           <w:tcPr>
-            <w:tcW w:w="673" w:type="dxa"/>
+            <w:tcW w:w="672" w:type="dxa"/>
             <w:tcBorders>
               <w:top w:val="single" w:sz="8" w:space="0" w:color="000000"/>
               <w:left w:val="single" w:sz="8" w:space="0" w:color="000000"/>
@@ -591,7 +589,7 @@
         </w:tc>
         <w:tc>
           <w:tcPr>
-            <w:tcW w:w="8686" w:type="dxa"/>
+            <w:tcW w:w="8687" w:type="dxa"/>
             <w:tcBorders>
               <w:top w:val="single" w:sz="8" w:space="0" w:color="000000"/>
               <w:left w:val="single" w:sz="8" w:space="0" w:color="000000"/>
@@ -616,7 +614,7 @@
         <w:trPr/>
         <w:tc>
           <w:tcPr>
-            <w:tcW w:w="673" w:type="dxa"/>
+            <w:tcW w:w="672" w:type="dxa"/>
             <w:tcBorders>
               <w:top w:val="single" w:sz="8" w:space="0" w:color="000000"/>
               <w:left w:val="single" w:sz="8" w:space="0" w:color="000000"/>
@@ -645,7 +643,7 @@
         </w:tc>
         <w:tc>
           <w:tcPr>
-            <w:tcW w:w="8686" w:type="dxa"/>
+            <w:tcW w:w="8687" w:type="dxa"/>
             <w:tcBorders>
               <w:top w:val="single" w:sz="8" w:space="0" w:color="000000"/>
               <w:left w:val="single" w:sz="8" w:space="0" w:color="000000"/>
@@ -670,7 +668,7 @@
         <w:trPr/>
         <w:tc>
           <w:tcPr>
-            <w:tcW w:w="673" w:type="dxa"/>
+            <w:tcW w:w="672" w:type="dxa"/>
             <w:tcBorders>
               <w:top w:val="single" w:sz="8" w:space="0" w:color="000000"/>
               <w:left w:val="single" w:sz="8" w:space="0" w:color="000000"/>
@@ -699,7 +697,7 @@
         </w:tc>
         <w:tc>
           <w:tcPr>
-            <w:tcW w:w="8686" w:type="dxa"/>
+            <w:tcW w:w="8687" w:type="dxa"/>
             <w:tcBorders>
               <w:top w:val="single" w:sz="8" w:space="0" w:color="000000"/>
               <w:left w:val="single" w:sz="8" w:space="0" w:color="000000"/>
@@ -724,7 +722,7 @@
         <w:trPr/>
         <w:tc>
           <w:tcPr>
-            <w:tcW w:w="673" w:type="dxa"/>
+            <w:tcW w:w="672" w:type="dxa"/>
             <w:tcBorders>
               <w:top w:val="single" w:sz="8" w:space="0" w:color="000000"/>
               <w:left w:val="single" w:sz="8" w:space="0" w:color="000000"/>
@@ -753,7 +751,7 @@
         </w:tc>
         <w:tc>
           <w:tcPr>
-            <w:tcW w:w="8686" w:type="dxa"/>
+            <w:tcW w:w="8687" w:type="dxa"/>
             <w:tcBorders>
               <w:top w:val="single" w:sz="8" w:space="0" w:color="000000"/>
               <w:left w:val="single" w:sz="8" w:space="0" w:color="000000"/>
@@ -778,7 +776,7 @@
         <w:trPr/>
         <w:tc>
           <w:tcPr>
-            <w:tcW w:w="673" w:type="dxa"/>
+            <w:tcW w:w="672" w:type="dxa"/>
             <w:tcBorders>
               <w:top w:val="single" w:sz="8" w:space="0" w:color="000000"/>
               <w:left w:val="single" w:sz="8" w:space="0" w:color="000000"/>
@@ -807,7 +805,7 @@
         </w:tc>
         <w:tc>
           <w:tcPr>
-            <w:tcW w:w="8686" w:type="dxa"/>
+            <w:tcW w:w="8687" w:type="dxa"/>
             <w:tcBorders>
               <w:top w:val="single" w:sz="8" w:space="0" w:color="000000"/>
               <w:left w:val="single" w:sz="8" w:space="0" w:color="000000"/>
@@ -832,7 +830,7 @@
         <w:trPr/>
         <w:tc>
           <w:tcPr>
-            <w:tcW w:w="673" w:type="dxa"/>
+            <w:tcW w:w="672" w:type="dxa"/>
             <w:tcBorders>
               <w:top w:val="single" w:sz="8" w:space="0" w:color="000000"/>
               <w:left w:val="single" w:sz="8" w:space="0" w:color="000000"/>
@@ -861,7 +859,7 @@
         </w:tc>
         <w:tc>
           <w:tcPr>
-            <w:tcW w:w="8686" w:type="dxa"/>
+            <w:tcW w:w="8687" w:type="dxa"/>
             <w:tcBorders>
               <w:top w:val="single" w:sz="8" w:space="0" w:color="000000"/>
               <w:left w:val="single" w:sz="8" w:space="0" w:color="000000"/>
@@ -886,7 +884,7 @@
         <w:trPr/>
         <w:tc>
           <w:tcPr>
-            <w:tcW w:w="673" w:type="dxa"/>
+            <w:tcW w:w="672" w:type="dxa"/>
             <w:tcBorders>
               <w:top w:val="single" w:sz="8" w:space="0" w:color="000000"/>
               <w:left w:val="single" w:sz="8" w:space="0" w:color="000000"/>
@@ -915,7 +913,7 @@
         </w:tc>
         <w:tc>
           <w:tcPr>
-            <w:tcW w:w="8686" w:type="dxa"/>
+            <w:tcW w:w="8687" w:type="dxa"/>
             <w:tcBorders>
               <w:top w:val="single" w:sz="8" w:space="0" w:color="000000"/>
               <w:left w:val="single" w:sz="8" w:space="0" w:color="000000"/>
@@ -940,7 +938,7 @@
         <w:trPr/>
         <w:tc>
           <w:tcPr>
-            <w:tcW w:w="673" w:type="dxa"/>
+            <w:tcW w:w="672" w:type="dxa"/>
             <w:tcBorders>
               <w:top w:val="single" w:sz="8" w:space="0" w:color="000000"/>
               <w:left w:val="single" w:sz="8" w:space="0" w:color="000000"/>
@@ -969,7 +967,7 @@
         </w:tc>
         <w:tc>
           <w:tcPr>
-            <w:tcW w:w="8686" w:type="dxa"/>
+            <w:tcW w:w="8687" w:type="dxa"/>
             <w:tcBorders>
               <w:top w:val="single" w:sz="8" w:space="0" w:color="000000"/>
               <w:left w:val="single" w:sz="8" w:space="0" w:color="000000"/>
@@ -994,7 +992,7 @@
         <w:trPr/>
         <w:tc>
           <w:tcPr>
-            <w:tcW w:w="673" w:type="dxa"/>
+            <w:tcW w:w="672" w:type="dxa"/>
             <w:tcBorders>
               <w:top w:val="single" w:sz="8" w:space="0" w:color="000000"/>
               <w:left w:val="single" w:sz="8" w:space="0" w:color="000000"/>
@@ -1023,7 +1021,7 @@
         </w:tc>
         <w:tc>
           <w:tcPr>
-            <w:tcW w:w="8686" w:type="dxa"/>
+            <w:tcW w:w="8687" w:type="dxa"/>
             <w:tcBorders>
               <w:top w:val="single" w:sz="8" w:space="0" w:color="000000"/>
               <w:left w:val="single" w:sz="8" w:space="0" w:color="000000"/>
@@ -1048,7 +1046,7 @@
         <w:trPr/>
         <w:tc>
           <w:tcPr>
-            <w:tcW w:w="673" w:type="dxa"/>
+            <w:tcW w:w="672" w:type="dxa"/>
             <w:tcBorders>
               <w:top w:val="single" w:sz="8" w:space="0" w:color="000000"/>
               <w:left w:val="single" w:sz="8" w:space="0" w:color="000000"/>
@@ -1077,7 +1075,7 @@
         </w:tc>
         <w:tc>
           <w:tcPr>
-            <w:tcW w:w="8686" w:type="dxa"/>
+            <w:tcW w:w="8687" w:type="dxa"/>
             <w:tcBorders>
               <w:top w:val="single" w:sz="8" w:space="0" w:color="000000"/>
               <w:left w:val="single" w:sz="8" w:space="0" w:color="000000"/>
@@ -1102,7 +1100,7 @@
         <w:trPr/>
         <w:tc>
           <w:tcPr>
-            <w:tcW w:w="673" w:type="dxa"/>
+            <w:tcW w:w="672" w:type="dxa"/>
             <w:tcBorders>
               <w:top w:val="single" w:sz="8" w:space="0" w:color="000000"/>
               <w:left w:val="single" w:sz="8" w:space="0" w:color="000000"/>
@@ -1131,7 +1129,7 @@
         </w:tc>
         <w:tc>
           <w:tcPr>
-            <w:tcW w:w="8686" w:type="dxa"/>
+            <w:tcW w:w="8687" w:type="dxa"/>
             <w:tcBorders>
               <w:top w:val="single" w:sz="8" w:space="0" w:color="000000"/>
               <w:left w:val="single" w:sz="8" w:space="0" w:color="000000"/>
@@ -1156,7 +1154,7 @@
         <w:trPr/>
         <w:tc>
           <w:tcPr>
-            <w:tcW w:w="673" w:type="dxa"/>
+            <w:tcW w:w="672" w:type="dxa"/>
             <w:tcBorders>
               <w:top w:val="single" w:sz="8" w:space="0" w:color="000000"/>
               <w:left w:val="single" w:sz="8" w:space="0" w:color="000000"/>
@@ -1185,7 +1183,7 @@
         </w:tc>
         <w:tc>
           <w:tcPr>
-            <w:tcW w:w="8686" w:type="dxa"/>
+            <w:tcW w:w="8687" w:type="dxa"/>
             <w:tcBorders>
               <w:top w:val="single" w:sz="8" w:space="0" w:color="000000"/>
               <w:left w:val="single" w:sz="8" w:space="0" w:color="000000"/>
@@ -1210,7 +1208,7 @@
         <w:trPr/>
         <w:tc>
           <w:tcPr>
-            <w:tcW w:w="673" w:type="dxa"/>
+            <w:tcW w:w="672" w:type="dxa"/>
             <w:tcBorders>
               <w:top w:val="single" w:sz="8" w:space="0" w:color="000000"/>
               <w:left w:val="single" w:sz="8" w:space="0" w:color="000000"/>
@@ -1239,7 +1237,7 @@
         </w:tc>
         <w:tc>
           <w:tcPr>
-            <w:tcW w:w="8686" w:type="dxa"/>
+            <w:tcW w:w="8687" w:type="dxa"/>
             <w:tcBorders>
               <w:top w:val="single" w:sz="8" w:space="0" w:color="000000"/>
               <w:left w:val="single" w:sz="8" w:space="0" w:color="000000"/>
@@ -1264,7 +1262,7 @@
         <w:trPr/>
         <w:tc>
           <w:tcPr>
-            <w:tcW w:w="673" w:type="dxa"/>
+            <w:tcW w:w="672" w:type="dxa"/>
             <w:tcBorders>
               <w:top w:val="single" w:sz="8" w:space="0" w:color="000000"/>
               <w:left w:val="single" w:sz="8" w:space="0" w:color="000000"/>
@@ -1293,7 +1291,7 @@
         </w:tc>
         <w:tc>
           <w:tcPr>
-            <w:tcW w:w="8686" w:type="dxa"/>
+            <w:tcW w:w="8687" w:type="dxa"/>
             <w:tcBorders>
               <w:top w:val="single" w:sz="8" w:space="0" w:color="000000"/>
               <w:left w:val="single" w:sz="8" w:space="0" w:color="000000"/>
@@ -1318,7 +1316,7 @@
         <w:trPr/>
         <w:tc>
           <w:tcPr>
-            <w:tcW w:w="673" w:type="dxa"/>
+            <w:tcW w:w="672" w:type="dxa"/>
             <w:tcBorders>
               <w:top w:val="single" w:sz="8" w:space="0" w:color="000000"/>
               <w:left w:val="single" w:sz="8" w:space="0" w:color="000000"/>
@@ -1347,7 +1345,7 @@
         </w:tc>
         <w:tc>
           <w:tcPr>
-            <w:tcW w:w="8686" w:type="dxa"/>
+            <w:tcW w:w="8687" w:type="dxa"/>
             <w:tcBorders>
               <w:top w:val="single" w:sz="8" w:space="0" w:color="000000"/>
               <w:left w:val="single" w:sz="8" w:space="0" w:color="000000"/>
@@ -1372,7 +1370,7 @@
         <w:trPr/>
         <w:tc>
           <w:tcPr>
-            <w:tcW w:w="673" w:type="dxa"/>
+            <w:tcW w:w="672" w:type="dxa"/>
             <w:tcBorders>
               <w:top w:val="single" w:sz="8" w:space="0" w:color="000000"/>
               <w:left w:val="single" w:sz="8" w:space="0" w:color="000000"/>
@@ -1401,7 +1399,7 @@
         </w:tc>
         <w:tc>
           <w:tcPr>
-            <w:tcW w:w="8686" w:type="dxa"/>
+            <w:tcW w:w="8687" w:type="dxa"/>
             <w:tcBorders>
               <w:top w:val="single" w:sz="8" w:space="0" w:color="000000"/>
               <w:left w:val="single" w:sz="8" w:space="0" w:color="000000"/>
@@ -1426,7 +1424,7 @@
         <w:trPr/>
         <w:tc>
           <w:tcPr>
-            <w:tcW w:w="673" w:type="dxa"/>
+            <w:tcW w:w="672" w:type="dxa"/>
             <w:tcBorders>
               <w:top w:val="single" w:sz="8" w:space="0" w:color="000000"/>
               <w:left w:val="single" w:sz="8" w:space="0" w:color="000000"/>
@@ -1455,7 +1453,7 @@
         </w:tc>
         <w:tc>
           <w:tcPr>
-            <w:tcW w:w="8686" w:type="dxa"/>
+            <w:tcW w:w="8687" w:type="dxa"/>
             <w:tcBorders>
               <w:top w:val="single" w:sz="8" w:space="0" w:color="000000"/>
               <w:left w:val="single" w:sz="8" w:space="0" w:color="000000"/>
@@ -1480,7 +1478,7 @@
         <w:trPr/>
         <w:tc>
           <w:tcPr>
-            <w:tcW w:w="673" w:type="dxa"/>
+            <w:tcW w:w="672" w:type="dxa"/>
             <w:tcBorders>
               <w:top w:val="single" w:sz="8" w:space="0" w:color="000000"/>
               <w:left w:val="single" w:sz="8" w:space="0" w:color="000000"/>
@@ -1509,7 +1507,7 @@
         </w:tc>
         <w:tc>
           <w:tcPr>
-            <w:tcW w:w="8686" w:type="dxa"/>
+            <w:tcW w:w="8687" w:type="dxa"/>
             <w:tcBorders>
               <w:top w:val="single" w:sz="8" w:space="0" w:color="000000"/>
               <w:left w:val="single" w:sz="8" w:space="0" w:color="000000"/>
@@ -1534,7 +1532,7 @@
         <w:trPr/>
         <w:tc>
           <w:tcPr>
-            <w:tcW w:w="673" w:type="dxa"/>
+            <w:tcW w:w="672" w:type="dxa"/>
             <w:tcBorders>
               <w:top w:val="single" w:sz="8" w:space="0" w:color="000000"/>
               <w:left w:val="single" w:sz="8" w:space="0" w:color="000000"/>
@@ -1563,7 +1561,7 @@
         </w:tc>
         <w:tc>
           <w:tcPr>
-            <w:tcW w:w="8686" w:type="dxa"/>
+            <w:tcW w:w="8687" w:type="dxa"/>
             <w:tcBorders>
               <w:top w:val="single" w:sz="8" w:space="0" w:color="000000"/>
               <w:left w:val="single" w:sz="8" w:space="0" w:color="000000"/>
@@ -1588,7 +1586,7 @@
         <w:trPr/>
         <w:tc>
           <w:tcPr>
-            <w:tcW w:w="673" w:type="dxa"/>
+            <w:tcW w:w="672" w:type="dxa"/>
             <w:tcBorders>
               <w:top w:val="single" w:sz="8" w:space="0" w:color="000000"/>
               <w:left w:val="single" w:sz="8" w:space="0" w:color="000000"/>
@@ -1617,7 +1615,7 @@
         </w:tc>
         <w:tc>
           <w:tcPr>
-            <w:tcW w:w="8686" w:type="dxa"/>
+            <w:tcW w:w="8687" w:type="dxa"/>
             <w:tcBorders>
               <w:top w:val="single" w:sz="8" w:space="0" w:color="000000"/>
               <w:left w:val="single" w:sz="8" w:space="0" w:color="000000"/>
@@ -1642,7 +1640,7 @@
         <w:trPr/>
         <w:tc>
           <w:tcPr>
-            <w:tcW w:w="673" w:type="dxa"/>
+            <w:tcW w:w="672" w:type="dxa"/>
             <w:tcBorders>
               <w:top w:val="single" w:sz="8" w:space="0" w:color="000000"/>
               <w:left w:val="single" w:sz="8" w:space="0" w:color="000000"/>
@@ -1671,7 +1669,7 @@
         </w:tc>
         <w:tc>
           <w:tcPr>
-            <w:tcW w:w="8686" w:type="dxa"/>
+            <w:tcW w:w="8687" w:type="dxa"/>
             <w:tcBorders>
               <w:top w:val="single" w:sz="8" w:space="0" w:color="000000"/>
               <w:left w:val="single" w:sz="8" w:space="0" w:color="000000"/>
@@ -1696,7 +1694,7 @@
         <w:trPr/>
         <w:tc>
           <w:tcPr>
-            <w:tcW w:w="673" w:type="dxa"/>
+            <w:tcW w:w="672" w:type="dxa"/>
             <w:tcBorders>
               <w:top w:val="single" w:sz="8" w:space="0" w:color="000000"/>
               <w:left w:val="single" w:sz="8" w:space="0" w:color="000000"/>
@@ -1725,7 +1723,7 @@
         </w:tc>
         <w:tc>
           <w:tcPr>
-            <w:tcW w:w="8686" w:type="dxa"/>
+            <w:tcW w:w="8687" w:type="dxa"/>
             <w:tcBorders>
               <w:top w:val="single" w:sz="8" w:space="0" w:color="000000"/>
               <w:left w:val="single" w:sz="8" w:space="0" w:color="000000"/>
@@ -1750,7 +1748,7 @@
         <w:trPr/>
         <w:tc>
           <w:tcPr>
-            <w:tcW w:w="673" w:type="dxa"/>
+            <w:tcW w:w="672" w:type="dxa"/>
             <w:tcBorders>
               <w:top w:val="single" w:sz="8" w:space="0" w:color="000000"/>
               <w:left w:val="single" w:sz="8" w:space="0" w:color="000000"/>
@@ -1779,7 +1777,7 @@
         </w:tc>
         <w:tc>
           <w:tcPr>
-            <w:tcW w:w="8686" w:type="dxa"/>
+            <w:tcW w:w="8687" w:type="dxa"/>
             <w:tcBorders>
               <w:top w:val="single" w:sz="8" w:space="0" w:color="000000"/>
               <w:left w:val="single" w:sz="8" w:space="0" w:color="000000"/>
@@ -1804,7 +1802,7 @@
         <w:trPr/>
         <w:tc>
           <w:tcPr>
-            <w:tcW w:w="673" w:type="dxa"/>
+            <w:tcW w:w="672" w:type="dxa"/>
             <w:tcBorders>
               <w:top w:val="single" w:sz="8" w:space="0" w:color="000000"/>
               <w:left w:val="single" w:sz="8" w:space="0" w:color="000000"/>
@@ -1833,7 +1831,7 @@
         </w:tc>
         <w:tc>
           <w:tcPr>
-            <w:tcW w:w="8686" w:type="dxa"/>
+            <w:tcW w:w="8687" w:type="dxa"/>
             <w:tcBorders>
               <w:top w:val="single" w:sz="8" w:space="0" w:color="000000"/>
               <w:left w:val="single" w:sz="8" w:space="0" w:color="000000"/>
@@ -1858,7 +1856,7 @@
         <w:trPr/>
         <w:tc>
           <w:tcPr>
-            <w:tcW w:w="673" w:type="dxa"/>
+            <w:tcW w:w="672" w:type="dxa"/>
             <w:tcBorders>
               <w:top w:val="single" w:sz="8" w:space="0" w:color="000000"/>
               <w:left w:val="single" w:sz="8" w:space="0" w:color="000000"/>
@@ -1887,7 +1885,7 @@
         </w:tc>
         <w:tc>
           <w:tcPr>
-            <w:tcW w:w="8686" w:type="dxa"/>
+            <w:tcW w:w="8687" w:type="dxa"/>
             <w:tcBorders>
               <w:top w:val="single" w:sz="8" w:space="0" w:color="000000"/>
               <w:left w:val="single" w:sz="8" w:space="0" w:color="000000"/>
@@ -1912,7 +1910,7 @@
         <w:trPr/>
         <w:tc>
           <w:tcPr>
-            <w:tcW w:w="673" w:type="dxa"/>
+            <w:tcW w:w="672" w:type="dxa"/>
             <w:tcBorders>
               <w:top w:val="single" w:sz="8" w:space="0" w:color="000000"/>
               <w:left w:val="single" w:sz="8" w:space="0" w:color="000000"/>
@@ -1941,7 +1939,7 @@
         </w:tc>
         <w:tc>
           <w:tcPr>
-            <w:tcW w:w="8686" w:type="dxa"/>
+            <w:tcW w:w="8687" w:type="dxa"/>
             <w:tcBorders>
               <w:top w:val="single" w:sz="8" w:space="0" w:color="000000"/>
               <w:left w:val="single" w:sz="8" w:space="0" w:color="000000"/>
@@ -1966,7 +1964,7 @@
         <w:trPr/>
         <w:tc>
           <w:tcPr>
-            <w:tcW w:w="673" w:type="dxa"/>
+            <w:tcW w:w="672" w:type="dxa"/>
             <w:tcBorders>
               <w:top w:val="single" w:sz="8" w:space="0" w:color="000000"/>
               <w:left w:val="single" w:sz="8" w:space="0" w:color="000000"/>
@@ -1995,7 +1993,7 @@
         </w:tc>
         <w:tc>
           <w:tcPr>
-            <w:tcW w:w="8686" w:type="dxa"/>
+            <w:tcW w:w="8687" w:type="dxa"/>
             <w:tcBorders>
               <w:top w:val="single" w:sz="8" w:space="0" w:color="000000"/>
               <w:left w:val="single" w:sz="8" w:space="0" w:color="000000"/>
@@ -2020,7 +2018,7 @@
         <w:trPr/>
         <w:tc>
           <w:tcPr>
-            <w:tcW w:w="673" w:type="dxa"/>
+            <w:tcW w:w="672" w:type="dxa"/>
             <w:tcBorders>
               <w:top w:val="single" w:sz="8" w:space="0" w:color="000000"/>
               <w:left w:val="single" w:sz="8" w:space="0" w:color="000000"/>
@@ -2049,7 +2047,7 @@
         </w:tc>
         <w:tc>
           <w:tcPr>
-            <w:tcW w:w="8686" w:type="dxa"/>
+            <w:tcW w:w="8687" w:type="dxa"/>
             <w:tcBorders>
               <w:top w:val="single" w:sz="8" w:space="0" w:color="000000"/>
               <w:left w:val="single" w:sz="8" w:space="0" w:color="000000"/>
@@ -2074,7 +2072,7 @@
         <w:trPr/>
         <w:tc>
           <w:tcPr>
-            <w:tcW w:w="673" w:type="dxa"/>
+            <w:tcW w:w="672" w:type="dxa"/>
             <w:tcBorders>
               <w:top w:val="single" w:sz="8" w:space="0" w:color="000000"/>
               <w:left w:val="single" w:sz="8" w:space="0" w:color="000000"/>
@@ -2103,7 +2101,7 @@
         </w:tc>
         <w:tc>
           <w:tcPr>
-            <w:tcW w:w="8686" w:type="dxa"/>
+            <w:tcW w:w="8687" w:type="dxa"/>
             <w:tcBorders>
               <w:top w:val="single" w:sz="8" w:space="0" w:color="000000"/>
               <w:left w:val="single" w:sz="8" w:space="0" w:color="000000"/>
@@ -2128,7 +2126,7 @@
         <w:trPr/>
         <w:tc>
           <w:tcPr>
-            <w:tcW w:w="673" w:type="dxa"/>
+            <w:tcW w:w="672" w:type="dxa"/>
             <w:tcBorders>
               <w:top w:val="single" w:sz="8" w:space="0" w:color="000000"/>
               <w:left w:val="single" w:sz="8" w:space="0" w:color="000000"/>
@@ -2157,7 +2155,7 @@
         </w:tc>
         <w:tc>
           <w:tcPr>
-            <w:tcW w:w="8686" w:type="dxa"/>
+            <w:tcW w:w="8687" w:type="dxa"/>
             <w:tcBorders>
               <w:top w:val="single" w:sz="8" w:space="0" w:color="000000"/>
               <w:left w:val="single" w:sz="8" w:space="0" w:color="000000"/>
@@ -2182,7 +2180,7 @@
         <w:trPr/>
         <w:tc>
           <w:tcPr>
-            <w:tcW w:w="673" w:type="dxa"/>
+            <w:tcW w:w="672" w:type="dxa"/>
             <w:tcBorders>
               <w:top w:val="single" w:sz="8" w:space="0" w:color="000000"/>
               <w:left w:val="single" w:sz="8" w:space="0" w:color="000000"/>
@@ -2211,7 +2209,7 @@
         </w:tc>
         <w:tc>
           <w:tcPr>
-            <w:tcW w:w="8686" w:type="dxa"/>
+            <w:tcW w:w="8687" w:type="dxa"/>
             <w:tcBorders>
               <w:top w:val="single" w:sz="8" w:space="0" w:color="000000"/>
               <w:left w:val="single" w:sz="8" w:space="0" w:color="000000"/>
@@ -2236,7 +2234,7 @@
         <w:trPr/>
         <w:tc>
           <w:tcPr>
-            <w:tcW w:w="673" w:type="dxa"/>
+            <w:tcW w:w="672" w:type="dxa"/>
             <w:tcBorders>
               <w:top w:val="single" w:sz="8" w:space="0" w:color="000000"/>
               <w:left w:val="single" w:sz="8" w:space="0" w:color="000000"/>
@@ -2265,7 +2263,7 @@
         </w:tc>
         <w:tc>
           <w:tcPr>
-            <w:tcW w:w="8686" w:type="dxa"/>
+            <w:tcW w:w="8687" w:type="dxa"/>
             <w:tcBorders>
               <w:top w:val="single" w:sz="8" w:space="0" w:color="000000"/>
               <w:left w:val="single" w:sz="8" w:space="0" w:color="000000"/>
@@ -2290,7 +2288,7 @@
         <w:trPr/>
         <w:tc>
           <w:tcPr>
-            <w:tcW w:w="673" w:type="dxa"/>
+            <w:tcW w:w="672" w:type="dxa"/>
             <w:tcBorders>
               <w:top w:val="single" w:sz="8" w:space="0" w:color="000000"/>
               <w:left w:val="single" w:sz="8" w:space="0" w:color="000000"/>
@@ -2319,7 +2317,7 @@
         </w:tc>
         <w:tc>
           <w:tcPr>
-            <w:tcW w:w="8686" w:type="dxa"/>
+            <w:tcW w:w="8687" w:type="dxa"/>
             <w:tcBorders>
               <w:top w:val="single" w:sz="8" w:space="0" w:color="000000"/>
               <w:left w:val="single" w:sz="8" w:space="0" w:color="000000"/>
@@ -2344,7 +2342,7 @@
         <w:trPr/>
         <w:tc>
           <w:tcPr>
-            <w:tcW w:w="673" w:type="dxa"/>
+            <w:tcW w:w="672" w:type="dxa"/>
             <w:tcBorders>
               <w:top w:val="single" w:sz="8" w:space="0" w:color="000000"/>
               <w:left w:val="single" w:sz="8" w:space="0" w:color="000000"/>
@@ -2373,7 +2371,7 @@
         </w:tc>
         <w:tc>
           <w:tcPr>
-            <w:tcW w:w="8686" w:type="dxa"/>
+            <w:tcW w:w="8687" w:type="dxa"/>
             <w:tcBorders>
               <w:top w:val="single" w:sz="8" w:space="0" w:color="000000"/>
               <w:left w:val="single" w:sz="8" w:space="0" w:color="000000"/>
@@ -2398,7 +2396,7 @@
         <w:trPr/>
         <w:tc>
           <w:tcPr>
-            <w:tcW w:w="673" w:type="dxa"/>
+            <w:tcW w:w="672" w:type="dxa"/>
             <w:tcBorders>
               <w:top w:val="single" w:sz="8" w:space="0" w:color="000000"/>
               <w:left w:val="single" w:sz="8" w:space="0" w:color="000000"/>
@@ -2427,7 +2425,7 @@
         </w:tc>
         <w:tc>
           <w:tcPr>
-            <w:tcW w:w="8686" w:type="dxa"/>
+            <w:tcW w:w="8687" w:type="dxa"/>
             <w:tcBorders>
               <w:top w:val="single" w:sz="8" w:space="0" w:color="000000"/>
               <w:left w:val="single" w:sz="8" w:space="0" w:color="000000"/>
@@ -2452,7 +2450,7 @@
         <w:trPr/>
         <w:tc>
           <w:tcPr>
-            <w:tcW w:w="673" w:type="dxa"/>
+            <w:tcW w:w="672" w:type="dxa"/>
             <w:tcBorders>
               <w:top w:val="single" w:sz="8" w:space="0" w:color="000000"/>
               <w:left w:val="single" w:sz="8" w:space="0" w:color="000000"/>
@@ -2481,7 +2479,7 @@
         </w:tc>
         <w:tc>
           <w:tcPr>
-            <w:tcW w:w="8686" w:type="dxa"/>
+            <w:tcW w:w="8687" w:type="dxa"/>
             <w:tcBorders>
               <w:top w:val="single" w:sz="8" w:space="0" w:color="000000"/>
               <w:left w:val="single" w:sz="8" w:space="0" w:color="000000"/>
@@ -2506,7 +2504,7 @@
         <w:trPr/>
         <w:tc>
           <w:tcPr>
-            <w:tcW w:w="673" w:type="dxa"/>
+            <w:tcW w:w="672" w:type="dxa"/>
             <w:tcBorders>
               <w:top w:val="single" w:sz="8" w:space="0" w:color="000000"/>
               <w:left w:val="single" w:sz="8" w:space="0" w:color="000000"/>
@@ -2535,7 +2533,7 @@
         </w:tc>
         <w:tc>
           <w:tcPr>
-            <w:tcW w:w="8686" w:type="dxa"/>
+            <w:tcW w:w="8687" w:type="dxa"/>
             <w:tcBorders>
               <w:top w:val="single" w:sz="8" w:space="0" w:color="000000"/>
               <w:left w:val="single" w:sz="8" w:space="0" w:color="000000"/>
@@ -2560,7 +2558,7 @@
         <w:trPr/>
         <w:tc>
           <w:tcPr>
-            <w:tcW w:w="673" w:type="dxa"/>
+            <w:tcW w:w="672" w:type="dxa"/>
             <w:tcBorders>
               <w:top w:val="single" w:sz="8" w:space="0" w:color="000000"/>
               <w:left w:val="single" w:sz="8" w:space="0" w:color="000000"/>
@@ -2589,7 +2587,7 @@
         </w:tc>
         <w:tc>
           <w:tcPr>
-            <w:tcW w:w="8686" w:type="dxa"/>
+            <w:tcW w:w="8687" w:type="dxa"/>
             <w:tcBorders>
               <w:top w:val="single" w:sz="8" w:space="0" w:color="000000"/>
               <w:left w:val="single" w:sz="8" w:space="0" w:color="000000"/>
@@ -2614,7 +2612,7 @@
         <w:trPr/>
         <w:tc>
           <w:tcPr>
-            <w:tcW w:w="673" w:type="dxa"/>
+            <w:tcW w:w="672" w:type="dxa"/>
             <w:tcBorders>
               <w:top w:val="single" w:sz="8" w:space="0" w:color="000000"/>
               <w:left w:val="single" w:sz="8" w:space="0" w:color="000000"/>
@@ -2643,7 +2641,7 @@
         </w:tc>
         <w:tc>
           <w:tcPr>
-            <w:tcW w:w="8686" w:type="dxa"/>
+            <w:tcW w:w="8687" w:type="dxa"/>
             <w:tcBorders>
               <w:top w:val="single" w:sz="8" w:space="0" w:color="000000"/>
               <w:left w:val="single" w:sz="8" w:space="0" w:color="000000"/>
@@ -2668,7 +2666,7 @@
         <w:trPr/>
         <w:tc>
           <w:tcPr>
-            <w:tcW w:w="673" w:type="dxa"/>
+            <w:tcW w:w="672" w:type="dxa"/>
             <w:tcBorders>
               <w:top w:val="single" w:sz="8" w:space="0" w:color="000000"/>
               <w:left w:val="single" w:sz="8" w:space="0" w:color="000000"/>
@@ -2697,7 +2695,7 @@
         </w:tc>
         <w:tc>
           <w:tcPr>
-            <w:tcW w:w="8686" w:type="dxa"/>
+            <w:tcW w:w="8687" w:type="dxa"/>
             <w:tcBorders>
               <w:top w:val="single" w:sz="8" w:space="0" w:color="000000"/>
               <w:left w:val="single" w:sz="8" w:space="0" w:color="000000"/>
@@ -2722,7 +2720,7 @@
         <w:trPr/>
         <w:tc>
           <w:tcPr>
-            <w:tcW w:w="673" w:type="dxa"/>
+            <w:tcW w:w="672" w:type="dxa"/>
             <w:tcBorders>
               <w:top w:val="single" w:sz="8" w:space="0" w:color="000000"/>
               <w:left w:val="single" w:sz="8" w:space="0" w:color="000000"/>
@@ -2751,7 +2749,7 @@
         </w:tc>
         <w:tc>
           <w:tcPr>
-            <w:tcW w:w="8686" w:type="dxa"/>
+            <w:tcW w:w="8687" w:type="dxa"/>
             <w:tcBorders>
               <w:top w:val="single" w:sz="8" w:space="0" w:color="000000"/>
               <w:left w:val="single" w:sz="8" w:space="0" w:color="000000"/>
@@ -2776,7 +2774,7 @@
         <w:trPr/>
         <w:tc>
           <w:tcPr>
-            <w:tcW w:w="673" w:type="dxa"/>
+            <w:tcW w:w="672" w:type="dxa"/>
             <w:tcBorders>
               <w:top w:val="single" w:sz="8" w:space="0" w:color="000000"/>
               <w:left w:val="single" w:sz="8" w:space="0" w:color="000000"/>
@@ -2805,7 +2803,7 @@
         </w:tc>
         <w:tc>
           <w:tcPr>
-            <w:tcW w:w="8686" w:type="dxa"/>
+            <w:tcW w:w="8687" w:type="dxa"/>
             <w:tcBorders>
               <w:top w:val="single" w:sz="8" w:space="0" w:color="000000"/>
               <w:left w:val="single" w:sz="8" w:space="0" w:color="000000"/>
@@ -2830,7 +2828,7 @@
         <w:trPr/>
         <w:tc>
           <w:tcPr>
-            <w:tcW w:w="673" w:type="dxa"/>
+            <w:tcW w:w="672" w:type="dxa"/>
             <w:tcBorders>
               <w:top w:val="single" w:sz="8" w:space="0" w:color="000000"/>
               <w:left w:val="single" w:sz="8" w:space="0" w:color="000000"/>
@@ -2859,7 +2857,7 @@
         </w:tc>
         <w:tc>
           <w:tcPr>
-            <w:tcW w:w="8686" w:type="dxa"/>
+            <w:tcW w:w="8687" w:type="dxa"/>
             <w:tcBorders>
               <w:top w:val="single" w:sz="8" w:space="0" w:color="000000"/>
               <w:left w:val="single" w:sz="8" w:space="0" w:color="000000"/>
@@ -2884,7 +2882,7 @@
         <w:trPr/>
         <w:tc>
           <w:tcPr>
-            <w:tcW w:w="673" w:type="dxa"/>
+            <w:tcW w:w="672" w:type="dxa"/>
             <w:tcBorders>
               <w:top w:val="single" w:sz="8" w:space="0" w:color="000000"/>
               <w:left w:val="single" w:sz="8" w:space="0" w:color="000000"/>
@@ -2913,7 +2911,7 @@
         </w:tc>
         <w:tc>
           <w:tcPr>
-            <w:tcW w:w="8686" w:type="dxa"/>
+            <w:tcW w:w="8687" w:type="dxa"/>
             <w:tcBorders>
               <w:top w:val="single" w:sz="8" w:space="0" w:color="000000"/>
               <w:left w:val="single" w:sz="8" w:space="0" w:color="000000"/>
@@ -2938,7 +2936,7 @@
         <w:trPr/>
         <w:tc>
           <w:tcPr>
-            <w:tcW w:w="673" w:type="dxa"/>
+            <w:tcW w:w="672" w:type="dxa"/>
             <w:tcBorders>
               <w:top w:val="single" w:sz="8" w:space="0" w:color="000000"/>
               <w:left w:val="single" w:sz="8" w:space="0" w:color="000000"/>
@@ -2967,7 +2965,7 @@
         </w:tc>
         <w:tc>
           <w:tcPr>
-            <w:tcW w:w="8686" w:type="dxa"/>
+            <w:tcW w:w="8687" w:type="dxa"/>
             <w:tcBorders>
               <w:top w:val="single" w:sz="8" w:space="0" w:color="000000"/>
               <w:left w:val="single" w:sz="8" w:space="0" w:color="000000"/>
@@ -2992,7 +2990,7 @@
         <w:trPr/>
         <w:tc>
           <w:tcPr>
-            <w:tcW w:w="673" w:type="dxa"/>
+            <w:tcW w:w="672" w:type="dxa"/>
             <w:tcBorders>
               <w:top w:val="single" w:sz="8" w:space="0" w:color="000000"/>
               <w:left w:val="single" w:sz="8" w:space="0" w:color="000000"/>
@@ -3021,7 +3019,7 @@
         </w:tc>
         <w:tc>
           <w:tcPr>
-            <w:tcW w:w="8686" w:type="dxa"/>
+            <w:tcW w:w="8687" w:type="dxa"/>
             <w:tcBorders>
               <w:top w:val="single" w:sz="8" w:space="0" w:color="000000"/>
               <w:left w:val="single" w:sz="8" w:space="0" w:color="000000"/>
@@ -3046,7 +3044,7 @@
         <w:trPr/>
         <w:tc>
           <w:tcPr>
-            <w:tcW w:w="673" w:type="dxa"/>
+            <w:tcW w:w="672" w:type="dxa"/>
             <w:tcBorders>
               <w:top w:val="single" w:sz="8" w:space="0" w:color="000000"/>
               <w:left w:val="single" w:sz="8" w:space="0" w:color="000000"/>
@@ -3075,7 +3073,7 @@
         </w:tc>
         <w:tc>
           <w:tcPr>
-            <w:tcW w:w="8686" w:type="dxa"/>
+            <w:tcW w:w="8687" w:type="dxa"/>
             <w:tcBorders>
               <w:top w:val="single" w:sz="8" w:space="0" w:color="000000"/>
               <w:left w:val="single" w:sz="8" w:space="0" w:color="000000"/>
@@ -3100,7 +3098,7 @@
         <w:trPr/>
         <w:tc>
           <w:tcPr>
-            <w:tcW w:w="673" w:type="dxa"/>
+            <w:tcW w:w="672" w:type="dxa"/>
             <w:tcBorders>
               <w:top w:val="single" w:sz="8" w:space="0" w:color="000000"/>
               <w:left w:val="single" w:sz="8" w:space="0" w:color="000000"/>
@@ -3129,7 +3127,7 @@
         </w:tc>
         <w:tc>
           <w:tcPr>
-            <w:tcW w:w="8686" w:type="dxa"/>
+            <w:tcW w:w="8687" w:type="dxa"/>
             <w:tcBorders>
               <w:top w:val="single" w:sz="8" w:space="0" w:color="000000"/>
               <w:left w:val="single" w:sz="8" w:space="0" w:color="000000"/>
@@ -3154,7 +3152,7 @@
         <w:trPr/>
         <w:tc>
           <w:tcPr>
-            <w:tcW w:w="673" w:type="dxa"/>
+            <w:tcW w:w="672" w:type="dxa"/>
             <w:tcBorders>
               <w:top w:val="single" w:sz="8" w:space="0" w:color="000000"/>
               <w:left w:val="single" w:sz="8" w:space="0" w:color="000000"/>
@@ -3183,7 +3181,7 @@
         </w:tc>
         <w:tc>
           <w:tcPr>
-            <w:tcW w:w="8686" w:type="dxa"/>
+            <w:tcW w:w="8687" w:type="dxa"/>
             <w:tcBorders>
               <w:top w:val="single" w:sz="8" w:space="0" w:color="000000"/>
               <w:left w:val="single" w:sz="8" w:space="0" w:color="000000"/>
@@ -3210,7 +3208,7 @@
         </w:trPr>
         <w:tc>
           <w:tcPr>
-            <w:tcW w:w="673" w:type="dxa"/>
+            <w:tcW w:w="672" w:type="dxa"/>
             <w:tcBorders>
               <w:top w:val="single" w:sz="8" w:space="0" w:color="000000"/>
               <w:left w:val="single" w:sz="8" w:space="0" w:color="000000"/>
@@ -3239,7 +3237,7 @@
         </w:tc>
         <w:tc>
           <w:tcPr>
-            <w:tcW w:w="8686" w:type="dxa"/>
+            <w:tcW w:w="8687" w:type="dxa"/>
             <w:tcBorders>
               <w:top w:val="single" w:sz="8" w:space="0" w:color="000000"/>
               <w:left w:val="single" w:sz="8" w:space="0" w:color="000000"/>
@@ -3266,7 +3264,7 @@
         </w:trPr>
         <w:tc>
           <w:tcPr>
-            <w:tcW w:w="673" w:type="dxa"/>
+            <w:tcW w:w="672" w:type="dxa"/>
             <w:tcBorders>
               <w:top w:val="single" w:sz="8" w:space="0" w:color="000000"/>
               <w:left w:val="single" w:sz="8" w:space="0" w:color="000000"/>
@@ -3295,7 +3293,7 @@
         </w:tc>
         <w:tc>
           <w:tcPr>
-            <w:tcW w:w="8686" w:type="dxa"/>
+            <w:tcW w:w="8687" w:type="dxa"/>
             <w:tcBorders>
               <w:top w:val="single" w:sz="8" w:space="0" w:color="000000"/>
               <w:left w:val="single" w:sz="8" w:space="0" w:color="000000"/>
@@ -3320,7 +3318,7 @@
         <w:trPr/>
         <w:tc>
           <w:tcPr>
-            <w:tcW w:w="673" w:type="dxa"/>
+            <w:tcW w:w="672" w:type="dxa"/>
             <w:tcBorders>
               <w:top w:val="single" w:sz="8" w:space="0" w:color="000000"/>
               <w:left w:val="single" w:sz="8" w:space="0" w:color="000000"/>
@@ -3349,7 +3347,7 @@
         </w:tc>
         <w:tc>
           <w:tcPr>
-            <w:tcW w:w="8686" w:type="dxa"/>
+            <w:tcW w:w="8687" w:type="dxa"/>
             <w:tcBorders>
               <w:top w:val="single" w:sz="8" w:space="0" w:color="000000"/>
               <w:left w:val="single" w:sz="8" w:space="0" w:color="000000"/>
@@ -3374,7 +3372,7 @@
         <w:trPr/>
         <w:tc>
           <w:tcPr>
-            <w:tcW w:w="673" w:type="dxa"/>
+            <w:tcW w:w="672" w:type="dxa"/>
             <w:tcBorders>
               <w:top w:val="single" w:sz="8" w:space="0" w:color="000000"/>
               <w:left w:val="single" w:sz="8" w:space="0" w:color="000000"/>
@@ -3403,7 +3401,7 @@
         </w:tc>
         <w:tc>
           <w:tcPr>
-            <w:tcW w:w="8686" w:type="dxa"/>
+            <w:tcW w:w="8687" w:type="dxa"/>
             <w:tcBorders>
               <w:top w:val="single" w:sz="8" w:space="0" w:color="000000"/>
               <w:left w:val="single" w:sz="8" w:space="0" w:color="000000"/>
@@ -3428,7 +3426,7 @@
         <w:trPr/>
         <w:tc>
           <w:tcPr>
-            <w:tcW w:w="673" w:type="dxa"/>
+            <w:tcW w:w="672" w:type="dxa"/>
             <w:tcBorders>
               <w:top w:val="single" w:sz="8" w:space="0" w:color="000000"/>
               <w:left w:val="single" w:sz="8" w:space="0" w:color="000000"/>
@@ -3457,7 +3455,7 @@
         </w:tc>
         <w:tc>
           <w:tcPr>
-            <w:tcW w:w="8686" w:type="dxa"/>
+            <w:tcW w:w="8687" w:type="dxa"/>
             <w:tcBorders>
               <w:top w:val="single" w:sz="8" w:space="0" w:color="000000"/>
               <w:left w:val="single" w:sz="8" w:space="0" w:color="000000"/>
@@ -3482,7 +3480,7 @@
         <w:trPr/>
         <w:tc>
           <w:tcPr>
-            <w:tcW w:w="673" w:type="dxa"/>
+            <w:tcW w:w="672" w:type="dxa"/>
             <w:tcBorders>
               <w:top w:val="single" w:sz="8" w:space="0" w:color="000000"/>
               <w:left w:val="single" w:sz="8" w:space="0" w:color="000000"/>
@@ -3511,7 +3509,7 @@
         </w:tc>
         <w:tc>
           <w:tcPr>
-            <w:tcW w:w="8686" w:type="dxa"/>
+            <w:tcW w:w="8687" w:type="dxa"/>
             <w:tcBorders>
               <w:top w:val="single" w:sz="8" w:space="0" w:color="000000"/>
               <w:left w:val="single" w:sz="8" w:space="0" w:color="000000"/>
@@ -3536,7 +3534,7 @@
         <w:trPr/>
         <w:tc>
           <w:tcPr>
-            <w:tcW w:w="673" w:type="dxa"/>
+            <w:tcW w:w="672" w:type="dxa"/>
             <w:tcBorders>
               <w:top w:val="single" w:sz="8" w:space="0" w:color="000000"/>
               <w:left w:val="single" w:sz="8" w:space="0" w:color="000000"/>
@@ -3565,7 +3563,7 @@
         </w:tc>
         <w:tc>
           <w:tcPr>
-            <w:tcW w:w="8686" w:type="dxa"/>
+            <w:tcW w:w="8687" w:type="dxa"/>
             <w:tcBorders>
               <w:top w:val="single" w:sz="8" w:space="0" w:color="000000"/>
               <w:left w:val="single" w:sz="8" w:space="0" w:color="000000"/>
@@ -3590,7 +3588,7 @@
         <w:trPr/>
         <w:tc>
           <w:tcPr>
-            <w:tcW w:w="673" w:type="dxa"/>
+            <w:tcW w:w="672" w:type="dxa"/>
             <w:tcBorders>
               <w:top w:val="single" w:sz="8" w:space="0" w:color="000000"/>
               <w:left w:val="single" w:sz="8" w:space="0" w:color="000000"/>
@@ -3619,7 +3617,7 @@
         </w:tc>
         <w:tc>
           <w:tcPr>
-            <w:tcW w:w="8686" w:type="dxa"/>
+            <w:tcW w:w="8687" w:type="dxa"/>
             <w:tcBorders>
               <w:top w:val="single" w:sz="8" w:space="0" w:color="000000"/>
               <w:left w:val="single" w:sz="8" w:space="0" w:color="000000"/>
@@ -3644,7 +3642,7 @@
         <w:trPr/>
         <w:tc>
           <w:tcPr>
-            <w:tcW w:w="673" w:type="dxa"/>
+            <w:tcW w:w="672" w:type="dxa"/>
             <w:tcBorders>
               <w:top w:val="single" w:sz="8" w:space="0" w:color="000000"/>
               <w:left w:val="single" w:sz="8" w:space="0" w:color="000000"/>
@@ -3673,7 +3671,7 @@
         </w:tc>
         <w:tc>
           <w:tcPr>
-            <w:tcW w:w="8686" w:type="dxa"/>
+            <w:tcW w:w="8687" w:type="dxa"/>
             <w:tcBorders>
               <w:top w:val="single" w:sz="8" w:space="0" w:color="000000"/>
               <w:left w:val="single" w:sz="8" w:space="0" w:color="000000"/>
@@ -3698,7 +3696,7 @@
         <w:trPr/>
         <w:tc>
           <w:tcPr>
-            <w:tcW w:w="673" w:type="dxa"/>
+            <w:tcW w:w="672" w:type="dxa"/>
             <w:tcBorders>
               <w:top w:val="single" w:sz="8" w:space="0" w:color="000000"/>
               <w:left w:val="single" w:sz="8" w:space="0" w:color="000000"/>
@@ -3727,7 +3725,7 @@
         </w:tc>
         <w:tc>
           <w:tcPr>
-            <w:tcW w:w="8686" w:type="dxa"/>
+            <w:tcW w:w="8687" w:type="dxa"/>
             <w:tcBorders>
               <w:top w:val="single" w:sz="8" w:space="0" w:color="000000"/>
               <w:left w:val="single" w:sz="8" w:space="0" w:color="000000"/>
@@ -3752,7 +3750,7 @@
         <w:trPr/>
         <w:tc>
           <w:tcPr>
-            <w:tcW w:w="673" w:type="dxa"/>
+            <w:tcW w:w="672" w:type="dxa"/>
             <w:tcBorders>
               <w:top w:val="single" w:sz="8" w:space="0" w:color="000000"/>
               <w:left w:val="single" w:sz="8" w:space="0" w:color="000000"/>
@@ -3781,7 +3779,7 @@
         </w:tc>
         <w:tc>
           <w:tcPr>
-            <w:tcW w:w="8686" w:type="dxa"/>
+            <w:tcW w:w="8687" w:type="dxa"/>
             <w:tcBorders>
               <w:top w:val="single" w:sz="8" w:space="0" w:color="000000"/>
               <w:left w:val="single" w:sz="8" w:space="0" w:color="000000"/>
@@ -3806,7 +3804,7 @@
         <w:trPr/>
         <w:tc>
           <w:tcPr>
-            <w:tcW w:w="673" w:type="dxa"/>
+            <w:tcW w:w="672" w:type="dxa"/>
             <w:tcBorders>
               <w:top w:val="single" w:sz="8" w:space="0" w:color="000000"/>
               <w:left w:val="single" w:sz="8" w:space="0" w:color="000000"/>
@@ -3835,7 +3833,7 @@
         </w:tc>
         <w:tc>
           <w:tcPr>
-            <w:tcW w:w="8686" w:type="dxa"/>
+            <w:tcW w:w="8687" w:type="dxa"/>
             <w:tcBorders>
               <w:top w:val="single" w:sz="8" w:space="0" w:color="000000"/>
               <w:left w:val="single" w:sz="8" w:space="0" w:color="000000"/>
@@ -3860,7 +3858,7 @@
         <w:trPr/>
         <w:tc>
           <w:tcPr>
-            <w:tcW w:w="673" w:type="dxa"/>
+            <w:tcW w:w="672" w:type="dxa"/>
             <w:tcBorders>
               <w:top w:val="single" w:sz="8" w:space="0" w:color="000000"/>
               <w:left w:val="single" w:sz="8" w:space="0" w:color="000000"/>
@@ -3889,7 +3887,7 @@
         </w:tc>
         <w:tc>
           <w:tcPr>
-            <w:tcW w:w="8686" w:type="dxa"/>
+            <w:tcW w:w="8687" w:type="dxa"/>
             <w:tcBorders>
               <w:top w:val="single" w:sz="8" w:space="0" w:color="000000"/>
               <w:left w:val="single" w:sz="8" w:space="0" w:color="000000"/>
@@ -3949,8 +3947,8 @@
         <w:tblLook w:val="0600"/>
       </w:tblPr>
       <w:tblGrid>
-        <w:gridCol w:w="793"/>
-        <w:gridCol w:w="8566"/>
+        <w:gridCol w:w="792"/>
+        <w:gridCol w:w="8567"/>
       </w:tblGrid>
       <w:tr>
         <w:trPr>
@@ -3995,7 +3993,7 @@
         <w:trPr/>
         <w:tc>
           <w:tcPr>
-            <w:tcW w:w="793" w:type="dxa"/>
+            <w:tcW w:w="792" w:type="dxa"/>
             <w:tcBorders>
               <w:top w:val="single" w:sz="8" w:space="0" w:color="000000"/>
               <w:left w:val="single" w:sz="8" w:space="0" w:color="000000"/>
@@ -4024,7 +4022,7 @@
         </w:tc>
         <w:tc>
           <w:tcPr>
-            <w:tcW w:w="8566" w:type="dxa"/>
+            <w:tcW w:w="8567" w:type="dxa"/>
             <w:tcBorders>
               <w:top w:val="single" w:sz="8" w:space="0" w:color="000000"/>
               <w:left w:val="single" w:sz="8" w:space="0" w:color="000000"/>
@@ -4049,7 +4047,7 @@
         <w:trPr/>
         <w:tc>
           <w:tcPr>
-            <w:tcW w:w="793" w:type="dxa"/>
+            <w:tcW w:w="792" w:type="dxa"/>
             <w:tcBorders>
               <w:top w:val="single" w:sz="8" w:space="0" w:color="000000"/>
               <w:left w:val="single" w:sz="8" w:space="0" w:color="000000"/>
@@ -4078,7 +4076,7 @@
         </w:tc>
         <w:tc>
           <w:tcPr>
-            <w:tcW w:w="8566" w:type="dxa"/>
+            <w:tcW w:w="8567" w:type="dxa"/>
             <w:tcBorders>
               <w:top w:val="single" w:sz="8" w:space="0" w:color="000000"/>
               <w:left w:val="single" w:sz="8" w:space="0" w:color="000000"/>
@@ -4103,7 +4101,7 @@
         <w:trPr/>
         <w:tc>
           <w:tcPr>
-            <w:tcW w:w="793" w:type="dxa"/>
+            <w:tcW w:w="792" w:type="dxa"/>
             <w:tcBorders>
               <w:top w:val="single" w:sz="8" w:space="0" w:color="000000"/>
               <w:left w:val="single" w:sz="8" w:space="0" w:color="000000"/>
@@ -4132,7 +4130,7 @@
         </w:tc>
         <w:tc>
           <w:tcPr>
-            <w:tcW w:w="8566" w:type="dxa"/>
+            <w:tcW w:w="8567" w:type="dxa"/>
             <w:tcBorders>
               <w:top w:val="single" w:sz="8" w:space="0" w:color="000000"/>
               <w:left w:val="single" w:sz="8" w:space="0" w:color="000000"/>
@@ -4157,7 +4155,7 @@
         <w:trPr/>
         <w:tc>
           <w:tcPr>
-            <w:tcW w:w="793" w:type="dxa"/>
+            <w:tcW w:w="792" w:type="dxa"/>
             <w:tcBorders>
               <w:top w:val="single" w:sz="8" w:space="0" w:color="000000"/>
               <w:left w:val="single" w:sz="8" w:space="0" w:color="000000"/>
@@ -4186,7 +4184,7 @@
         </w:tc>
         <w:tc>
           <w:tcPr>
-            <w:tcW w:w="8566" w:type="dxa"/>
+            <w:tcW w:w="8567" w:type="dxa"/>
             <w:tcBorders>
               <w:top w:val="single" w:sz="8" w:space="0" w:color="000000"/>
               <w:left w:val="single" w:sz="8" w:space="0" w:color="000000"/>
@@ -4211,7 +4209,7 @@
         <w:trPr/>
         <w:tc>
           <w:tcPr>
-            <w:tcW w:w="793" w:type="dxa"/>
+            <w:tcW w:w="792" w:type="dxa"/>
             <w:tcBorders>
               <w:top w:val="single" w:sz="8" w:space="0" w:color="000000"/>
               <w:left w:val="single" w:sz="8" w:space="0" w:color="000000"/>
@@ -4240,7 +4238,7 @@
         </w:tc>
         <w:tc>
           <w:tcPr>
-            <w:tcW w:w="8566" w:type="dxa"/>
+            <w:tcW w:w="8567" w:type="dxa"/>
             <w:tcBorders>
               <w:top w:val="single" w:sz="8" w:space="0" w:color="000000"/>
               <w:left w:val="single" w:sz="8" w:space="0" w:color="000000"/>
@@ -4265,7 +4263,7 @@
         <w:trPr/>
         <w:tc>
           <w:tcPr>
-            <w:tcW w:w="793" w:type="dxa"/>
+            <w:tcW w:w="792" w:type="dxa"/>
             <w:tcBorders>
               <w:top w:val="single" w:sz="8" w:space="0" w:color="000000"/>
               <w:left w:val="single" w:sz="8" w:space="0" w:color="000000"/>
@@ -4294,7 +4292,7 @@
         </w:tc>
         <w:tc>
           <w:tcPr>
-            <w:tcW w:w="8566" w:type="dxa"/>
+            <w:tcW w:w="8567" w:type="dxa"/>
             <w:tcBorders>
               <w:top w:val="single" w:sz="8" w:space="0" w:color="000000"/>
               <w:left w:val="single" w:sz="8" w:space="0" w:color="000000"/>
@@ -4319,7 +4317,7 @@
         <w:trPr/>
         <w:tc>
           <w:tcPr>
-            <w:tcW w:w="793" w:type="dxa"/>
+            <w:tcW w:w="792" w:type="dxa"/>
             <w:tcBorders>
               <w:top w:val="single" w:sz="8" w:space="0" w:color="000000"/>
               <w:left w:val="single" w:sz="8" w:space="0" w:color="000000"/>
@@ -4348,7 +4346,7 @@
         </w:tc>
         <w:tc>
           <w:tcPr>
-            <w:tcW w:w="8566" w:type="dxa"/>
+            <w:tcW w:w="8567" w:type="dxa"/>
             <w:tcBorders>
               <w:top w:val="single" w:sz="8" w:space="0" w:color="000000"/>
               <w:left w:val="single" w:sz="8" w:space="0" w:color="000000"/>
@@ -4373,7 +4371,7 @@
         <w:trPr/>
         <w:tc>
           <w:tcPr>
-            <w:tcW w:w="793" w:type="dxa"/>
+            <w:tcW w:w="792" w:type="dxa"/>
             <w:tcBorders>
               <w:top w:val="single" w:sz="8" w:space="0" w:color="000000"/>
               <w:left w:val="single" w:sz="8" w:space="0" w:color="000000"/>
@@ -4402,7 +4400,7 @@
         </w:tc>
         <w:tc>
           <w:tcPr>
-            <w:tcW w:w="8566" w:type="dxa"/>
+            <w:tcW w:w="8567" w:type="dxa"/>
             <w:tcBorders>
               <w:top w:val="single" w:sz="8" w:space="0" w:color="000000"/>
               <w:left w:val="single" w:sz="8" w:space="0" w:color="000000"/>
@@ -4427,7 +4425,7 @@
         <w:trPr/>
         <w:tc>
           <w:tcPr>
-            <w:tcW w:w="793" w:type="dxa"/>
+            <w:tcW w:w="792" w:type="dxa"/>
             <w:tcBorders>
               <w:top w:val="single" w:sz="8" w:space="0" w:color="000000"/>
               <w:left w:val="single" w:sz="8" w:space="0" w:color="000000"/>
@@ -4456,7 +4454,7 @@
         </w:tc>
         <w:tc>
           <w:tcPr>
-            <w:tcW w:w="8566" w:type="dxa"/>
+            <w:tcW w:w="8567" w:type="dxa"/>
             <w:tcBorders>
               <w:top w:val="single" w:sz="8" w:space="0" w:color="000000"/>
               <w:left w:val="single" w:sz="8" w:space="0" w:color="000000"/>
@@ -4481,7 +4479,7 @@
         <w:trPr/>
         <w:tc>
           <w:tcPr>
-            <w:tcW w:w="793" w:type="dxa"/>
+            <w:tcW w:w="792" w:type="dxa"/>
             <w:tcBorders>
               <w:top w:val="single" w:sz="8" w:space="0" w:color="000000"/>
               <w:left w:val="single" w:sz="8" w:space="0" w:color="000000"/>
@@ -4510,7 +4508,7 @@
         </w:tc>
         <w:tc>
           <w:tcPr>
-            <w:tcW w:w="8566" w:type="dxa"/>
+            <w:tcW w:w="8567" w:type="dxa"/>
             <w:tcBorders>
               <w:top w:val="single" w:sz="8" w:space="0" w:color="000000"/>
               <w:left w:val="single" w:sz="8" w:space="0" w:color="000000"/>
@@ -4535,7 +4533,7 @@
         <w:trPr/>
         <w:tc>
           <w:tcPr>
-            <w:tcW w:w="793" w:type="dxa"/>
+            <w:tcW w:w="792" w:type="dxa"/>
             <w:tcBorders>
               <w:top w:val="single" w:sz="8" w:space="0" w:color="000000"/>
               <w:left w:val="single" w:sz="8" w:space="0" w:color="000000"/>
@@ -4564,7 +4562,7 @@
         </w:tc>
         <w:tc>
           <w:tcPr>
-            <w:tcW w:w="8566" w:type="dxa"/>
+            <w:tcW w:w="8567" w:type="dxa"/>
             <w:tcBorders>
               <w:top w:val="single" w:sz="8" w:space="0" w:color="000000"/>
               <w:left w:val="single" w:sz="8" w:space="0" w:color="000000"/>
@@ -4589,7 +4587,7 @@
         <w:trPr/>
         <w:tc>
           <w:tcPr>
-            <w:tcW w:w="793" w:type="dxa"/>
+            <w:tcW w:w="792" w:type="dxa"/>
             <w:tcBorders>
               <w:top w:val="single" w:sz="8" w:space="0" w:color="000000"/>
               <w:left w:val="single" w:sz="8" w:space="0" w:color="000000"/>
@@ -4618,7 +4616,7 @@
         </w:tc>
         <w:tc>
           <w:tcPr>
-            <w:tcW w:w="8566" w:type="dxa"/>
+            <w:tcW w:w="8567" w:type="dxa"/>
             <w:tcBorders>
               <w:top w:val="single" w:sz="8" w:space="0" w:color="000000"/>
               <w:left w:val="single" w:sz="8" w:space="0" w:color="000000"/>
@@ -5040,11 +5038,15 @@
       </w:pPr>
       <w:r>
         <w:rPr/>
-        <w:t xml:space="preserve">The real-time clock </w:t>
-      </w:r>
-      <w:r>
-        <w:rPr/>
-        <w:t>circuit is similar to one present on the H89 CF Flash card. The base i/o address of the RTC on the VDIP1 board is 240 octal, and the address on the CF Flash board is 320 octal, so if both are present they will not conflict. The VDIP utility programs use the RTC, if present, to datestamp files on the USB flash drive.</w:t>
+        <w:t xml:space="preserve">The real-time clock circuit is similar to one present on the H89 CF Flash card. The base i/o address of the RTC on the VDIP1 board is 240 octal, and the address on the CF Flash board is 320 octal, so if both are present they will not conflict. The VDIP utility programs use the RTC </w:t>
+      </w:r>
+      <w:r>
+        <w:rPr/>
+        <w:t>on the VDIP board</w:t>
+      </w:r>
+      <w:r>
+        <w:rPr/>
+        <w:t>, if present, to datestamp files on the USB flash drive.</w:t>
       </w:r>
     </w:p>
     <w:p>
@@ -6285,95 +6287,16 @@
       </w:pPr>
       <w:r>
         <w:rPr/>
-        <w:t>Install the VDIP1 utilities on the H89 as described in reference [2]. See the docs folder for documentation. Versions for HDOS and CP/M are available, including binaries. You will initially need a way to get the VDIP software onto the H89, such as a serial port transfer using Maple and xmodem. Note that with the recommended VDIP board jumper settings, the i/o address used is 261. At the time of writing the VDIP utilities default to using port 331, so you will need to either pass the command line option -P261 or use a VPORT.DAT file as described in the documentation.</w:t>
-      </w:r>
-    </w:p>
-    <w:p>
-      <w:pPr>
-        <w:pStyle w:val="normal1"/>
-        <w:rPr/>
-      </w:pPr>
-      <w:r>
-        <w:rPr/>
-      </w:r>
-    </w:p>
-    <w:p>
-      <w:pPr>
-        <w:pStyle w:val="normal1"/>
-        <w:rPr/>
-      </w:pPr>
-      <w:r>
-        <w:rPr/>
-        <w:t xml:space="preserve">The H89RTCLK program is  </w:t>
-      </w:r>
-      <w:r>
-        <w:rPr/>
-        <w:t xml:space="preserve">available </w:t>
-      </w:r>
-      <w:r>
-        <w:rPr/>
-        <w:t>which can</w:t>
-      </w:r>
-      <w:r>
-        <w:rPr/>
-        <w:t xml:space="preserve"> set or get the date/time </w:t>
-      </w:r>
-      <w:r>
-        <w:rPr/>
-        <w:t>using the real-time clock</w:t>
-      </w:r>
-      <w:r>
-        <w:rPr/>
-        <w:t xml:space="preserve">. </w:t>
-      </w:r>
-      <w:r>
-        <w:rPr/>
-        <w:t>It</w:t>
-      </w:r>
-      <w:r>
-        <w:rPr/>
-        <w:t xml:space="preserve"> work</w:t>
-      </w:r>
-      <w:r>
-        <w:rPr/>
-        <w:t>s</w:t>
-      </w:r>
-      <w:r>
-        <w:rPr/>
-        <w:t xml:space="preserve"> under HDOS or CP/M </w:t>
-      </w:r>
-      <w:r>
-        <w:rPr/>
-        <w:t>and</w:t>
-      </w:r>
-      <w:r>
-        <w:rPr/>
-        <w:t xml:space="preserve"> can be run on boot to set the operating system time and date. </w:t>
-      </w:r>
-      <w:r>
-        <w:rPr/>
-        <w:t xml:space="preserve">The version included in the operating system images for the CF Flash board is configured to use the RTC on the CF Flash card. If you want to use the RTC on the VDIP1 board you will need to adjust the source code and recompile it. </w:t>
-      </w:r>
-      <w:r>
-        <w:rPr/>
-        <w:t>You may also want to check that your version of HDOS has been patched with Y2K fixes.</w:t>
-      </w:r>
-    </w:p>
-    <w:p>
-      <w:pPr>
-        <w:pStyle w:val="normal1"/>
-        <w:rPr>
-          <w:b/>
-          <w:sz w:val="24"/>
-          <w:szCs w:val="24"/>
-        </w:rPr>
-      </w:pPr>
-      <w:r>
-        <w:rPr>
-          <w:b/>
-          <w:sz w:val="24"/>
-          <w:szCs w:val="24"/>
-        </w:rPr>
+        <w:t>Install the VDIP utilities on the H89 as described in reference [2]. See the docs folder for documentation. Versions for HDOS and CP/M are available, including binaries. You will initially need a way to get the VDIP software onto the H89, such as a serial port transfer using Maple and xmodem. Note that with the recommended VDIP board jumper settings, the i/o address used is 261. At the time of writing the VDIP utilities default to using port 331, so you will need to either pass the command line option -P261 or use a VPORT.DAT file as described in the documentation.</w:t>
+      </w:r>
+    </w:p>
+    <w:p>
+      <w:pPr>
+        <w:pStyle w:val="normal1"/>
+        <w:rPr/>
+      </w:pPr>
+      <w:r>
+        <w:rPr/>
       </w:r>
     </w:p>
     <w:p>

</xml_diff>